<commit_message>
Updated resume and a few other minor grammatical tweaks
</commit_message>
<xml_diff>
--- a/src/assets/Resume.docx
+++ b/src/assets/Resume.docx
@@ -330,8 +330,6 @@
         </w:rPr>
         <w:t>:</w:t>
       </w:r>
-      <w:bookmarkStart w:id="0" w:name="_GoBack"/>
-      <w:bookmarkEnd w:id="0"/>
       <w:proofErr w:type="gramEnd"/>
     </w:p>
     <w:p>
@@ -1354,15 +1352,7 @@
                 <w:sz w:val="24"/>
                 <w:szCs w:val="24"/>
               </w:rPr>
-              <w:t>College Advising Program</w:t>
-            </w:r>
-            <w:r>
-              <w:rPr>
-                <w:rFonts w:ascii="Courier New" w:hAnsi="Courier New" w:cs="Courier New"/>
-                <w:sz w:val="24"/>
-                <w:szCs w:val="24"/>
-              </w:rPr>
-              <w:t>:</w:t>
+              <w:t>DM’s Hoard</w:t>
             </w:r>
           </w:p>
         </w:tc>
@@ -1379,14 +1369,6 @@
                 <w:szCs w:val="24"/>
               </w:rPr>
             </w:pPr>
-            <w:r>
-              <w:rPr>
-                <w:rFonts w:ascii="Courier New" w:hAnsi="Courier New" w:cs="Courier New"/>
-                <w:sz w:val="24"/>
-                <w:szCs w:val="24"/>
-              </w:rPr>
-              <w:t xml:space="preserve">MySQL, </w:t>
-            </w:r>
             <w:proofErr w:type="spellStart"/>
             <w:r>
               <w:rPr>
@@ -1403,8 +1385,18 @@
                 <w:sz w:val="24"/>
                 <w:szCs w:val="24"/>
               </w:rPr>
-              <w:t>, React, Nodejs</w:t>
-            </w:r>
+              <w:t xml:space="preserve">, React, Nodejs, </w:t>
+            </w:r>
+            <w:proofErr w:type="spellStart"/>
+            <w:r>
+              <w:rPr>
+                <w:rFonts w:ascii="Courier New" w:hAnsi="Courier New" w:cs="Courier New"/>
+                <w:sz w:val="24"/>
+                <w:szCs w:val="24"/>
+              </w:rPr>
+              <w:t>BaseX</w:t>
+            </w:r>
+            <w:proofErr w:type="spellEnd"/>
           </w:p>
         </w:tc>
       </w:tr>
@@ -1428,7 +1420,7 @@
                 <w:sz w:val="24"/>
                 <w:szCs w:val="24"/>
               </w:rPr>
-              <w:t>Scheduling Web Application</w:t>
+              <w:t>College Advising Program</w:t>
             </w:r>
             <w:r>
               <w:rPr>
@@ -1453,6 +1445,14 @@
                 <w:szCs w:val="24"/>
               </w:rPr>
             </w:pPr>
+            <w:r>
+              <w:rPr>
+                <w:rFonts w:ascii="Courier New" w:hAnsi="Courier New" w:cs="Courier New"/>
+                <w:sz w:val="24"/>
+                <w:szCs w:val="24"/>
+              </w:rPr>
+              <w:t xml:space="preserve">MySQL, </w:t>
+            </w:r>
             <w:proofErr w:type="spellStart"/>
             <w:r>
               <w:rPr>
@@ -1469,7 +1469,7 @@
                 <w:sz w:val="24"/>
                 <w:szCs w:val="24"/>
               </w:rPr>
-              <w:t>, Typescript, React, Nodejs</w:t>
+              <w:t>, React, Nodejs</w:t>
             </w:r>
           </w:p>
         </w:tc>
@@ -1494,7 +1494,7 @@
                 <w:sz w:val="24"/>
                 <w:szCs w:val="24"/>
               </w:rPr>
-              <w:t>Twin Stick Shooter Video Game</w:t>
+              <w:t>Scheduling Web Application</w:t>
             </w:r>
             <w:r>
               <w:rPr>
@@ -1519,13 +1519,23 @@
                 <w:szCs w:val="24"/>
               </w:rPr>
             </w:pPr>
-            <w:r>
-              <w:rPr>
-                <w:rFonts w:ascii="Courier New" w:hAnsi="Courier New" w:cs="Courier New"/>
-                <w:sz w:val="24"/>
-                <w:szCs w:val="24"/>
-              </w:rPr>
-              <w:t>C++, Unreal Engine</w:t>
+            <w:proofErr w:type="spellStart"/>
+            <w:r>
+              <w:rPr>
+                <w:rFonts w:ascii="Courier New" w:hAnsi="Courier New" w:cs="Courier New"/>
+                <w:sz w:val="24"/>
+                <w:szCs w:val="24"/>
+              </w:rPr>
+              <w:t>Javascript</w:t>
+            </w:r>
+            <w:proofErr w:type="spellEnd"/>
+            <w:r>
+              <w:rPr>
+                <w:rFonts w:ascii="Courier New" w:hAnsi="Courier New" w:cs="Courier New"/>
+                <w:sz w:val="24"/>
+                <w:szCs w:val="24"/>
+              </w:rPr>
+              <w:t>, Typescript, React, Nodejs</w:t>
             </w:r>
           </w:p>
         </w:tc>
@@ -1550,18 +1560,16 @@
                 <w:sz w:val="24"/>
                 <w:szCs w:val="24"/>
               </w:rPr>
-              <w:t>Simulation of the Producer Consumer Problem:</w:t>
-            </w:r>
-          </w:p>
-          <w:p>
-            <w:pPr>
-              <w:pStyle w:val="NoSpacing"/>
-              <w:rPr>
-                <w:rFonts w:ascii="Courier New" w:hAnsi="Courier New" w:cs="Courier New"/>
-                <w:sz w:val="24"/>
-                <w:szCs w:val="24"/>
-              </w:rPr>
-            </w:pPr>
+              <w:t>Twin Stick Shooter Video Game</w:t>
+            </w:r>
+            <w:r>
+              <w:rPr>
+                <w:rFonts w:ascii="Courier New" w:hAnsi="Courier New" w:cs="Courier New"/>
+                <w:sz w:val="24"/>
+                <w:szCs w:val="24"/>
+              </w:rPr>
+              <w:t>:</w:t>
+            </w:r>
           </w:p>
         </w:tc>
         <w:tc>
@@ -1583,7 +1591,7 @@
                 <w:sz w:val="24"/>
                 <w:szCs w:val="24"/>
               </w:rPr>
-              <w:t>C++</w:t>
+              <w:t>C++, Unreal Engine</w:t>
             </w:r>
           </w:p>
         </w:tc>
@@ -1608,8 +1616,18 @@
                 <w:sz w:val="24"/>
                 <w:szCs w:val="24"/>
               </w:rPr>
-              <w:t>Shell Scripter:</w:t>
-            </w:r>
+              <w:t>Simulation of the Producer Consumer Problem:</w:t>
+            </w:r>
+          </w:p>
+          <w:p>
+            <w:pPr>
+              <w:pStyle w:val="NoSpacing"/>
+              <w:rPr>
+                <w:rFonts w:ascii="Courier New" w:hAnsi="Courier New" w:cs="Courier New"/>
+                <w:sz w:val="24"/>
+                <w:szCs w:val="24"/>
+              </w:rPr>
+            </w:pPr>
           </w:p>
         </w:tc>
         <w:tc>
@@ -1633,72 +1651,8 @@
               </w:rPr>
               <w:t>C++</w:t>
             </w:r>
-            <w:r>
-              <w:rPr>
-                <w:rFonts w:ascii="Courier New" w:hAnsi="Courier New" w:cs="Courier New"/>
-                <w:sz w:val="24"/>
-                <w:szCs w:val="24"/>
-              </w:rPr>
-              <w:t>, Linux System utilities</w:t>
-            </w:r>
-          </w:p>
-        </w:tc>
-      </w:tr>
-      <w:tr>
-        <w:tc>
-          <w:tcPr>
-            <w:tcW w:w="4590" w:type="dxa"/>
-          </w:tcPr>
-          <w:p>
-            <w:pPr>
-              <w:pStyle w:val="NoSpacing"/>
-              <w:rPr>
-                <w:rFonts w:ascii="Courier New" w:hAnsi="Courier New" w:cs="Courier New"/>
-                <w:sz w:val="24"/>
-                <w:szCs w:val="24"/>
-              </w:rPr>
-            </w:pPr>
-            <w:r>
-              <w:rPr>
-                <w:rFonts w:ascii="Courier New" w:hAnsi="Courier New" w:cs="Courier New"/>
-                <w:sz w:val="24"/>
-                <w:szCs w:val="24"/>
-              </w:rPr>
-              <w:t>Calculator:</w:t>
-            </w:r>
-          </w:p>
-        </w:tc>
-        <w:tc>
-          <w:tcPr>
-            <w:tcW w:w="4135" w:type="dxa"/>
-          </w:tcPr>
-          <w:p>
-            <w:pPr>
-              <w:pStyle w:val="NoSpacing"/>
-              <w:rPr>
-                <w:rFonts w:ascii="Courier New" w:hAnsi="Courier New" w:cs="Courier New"/>
-                <w:sz w:val="24"/>
-                <w:szCs w:val="24"/>
-              </w:rPr>
-            </w:pPr>
-            <w:r>
-              <w:rPr>
-                <w:rFonts w:ascii="Courier New" w:hAnsi="Courier New" w:cs="Courier New"/>
-                <w:sz w:val="24"/>
-                <w:szCs w:val="24"/>
-              </w:rPr>
-              <w:t>Flex-</w:t>
-            </w:r>
-            <w:proofErr w:type="spellStart"/>
-            <w:r>
-              <w:rPr>
-                <w:rFonts w:ascii="Courier New" w:hAnsi="Courier New" w:cs="Courier New"/>
-                <w:sz w:val="24"/>
-                <w:szCs w:val="24"/>
-              </w:rPr>
-              <w:t>Yacc</w:t>
-            </w:r>
-            <w:proofErr w:type="spellEnd"/>
+            <w:bookmarkStart w:id="0" w:name="_GoBack"/>
+            <w:bookmarkEnd w:id="0"/>
           </w:p>
         </w:tc>
       </w:tr>
@@ -2499,7 +2453,7 @@
 </file>
 
 <file path=customXml/itemProps1.xml><?xml version="1.0" encoding="utf-8"?>
-<ds:datastoreItem xmlns:ds="http://schemas.openxmlformats.org/officeDocument/2006/customXml" ds:itemID="{7BDCC221-77DA-4AFC-A1EE-A034E4629D01}">
+<ds:datastoreItem xmlns:ds="http://schemas.openxmlformats.org/officeDocument/2006/customXml" ds:itemID="{F01E7192-9232-49FB-9109-D05048B3E702}">
   <ds:schemaRefs>
     <ds:schemaRef ds:uri="http://schemas.openxmlformats.org/officeDocument/2006/bibliography"/>
   </ds:schemaRefs>

</xml_diff>

<commit_message>
typo fixes and update to the resume
</commit_message>
<xml_diff>
--- a/src/assets/Resume.docx
+++ b/src/assets/Resume.docx
@@ -14,18 +14,19 @@
       </w:pPr>
       <w:r>
         <w:rPr>
+          <w:rFonts w:ascii="Courier New" w:hAnsi="Courier New" w:cs="Courier New"/>
           <w:noProof/>
         </w:rPr>
         <w:drawing>
-          <wp:anchor distT="0" distB="0" distL="114300" distR="114300" simplePos="0" relativeHeight="251658240" behindDoc="1" locked="0" layoutInCell="1" allowOverlap="1" wp14:anchorId="5B9CCFAD" wp14:editId="376B8E2D">
+          <wp:anchor distT="0" distB="0" distL="114300" distR="114300" simplePos="0" relativeHeight="251658240" behindDoc="1" locked="0" layoutInCell="1" allowOverlap="1" wp14:anchorId="5B9CCFAD" wp14:editId="1AF07EA3">
             <wp:simplePos x="0" y="0"/>
             <wp:positionH relativeFrom="column">
-              <wp:posOffset>4754880</wp:posOffset>
+              <wp:posOffset>4581525</wp:posOffset>
             </wp:positionH>
             <wp:positionV relativeFrom="paragraph">
-              <wp:posOffset>-320040</wp:posOffset>
+              <wp:posOffset>-323850</wp:posOffset>
             </wp:positionV>
-            <wp:extent cx="1318260" cy="1318260"/>
+            <wp:extent cx="1489710" cy="1489710"/>
             <wp:effectExtent l="0" t="0" r="0" b="0"/>
             <wp:wrapNone/>
             <wp:docPr id="1" name="Picture 1"/>
@@ -57,7 +58,7 @@
                   <pic:spPr bwMode="auto">
                     <a:xfrm>
                       <a:off x="0" y="0"/>
-                      <a:ext cx="1318260" cy="1318260"/>
+                      <a:ext cx="1489710" cy="1489710"/>
                     </a:xfrm>
                     <a:prstGeom prst="rect">
                       <a:avLst/>
@@ -104,15 +105,7 @@
           <w:sz w:val="28"/>
           <w:szCs w:val="24"/>
         </w:rPr>
-        <w:t>(</w:t>
-      </w:r>
-      <w:r>
-        <w:rPr>
-          <w:rFonts w:ascii="Courier New" w:hAnsi="Courier New" w:cs="Courier New"/>
-          <w:sz w:val="28"/>
-          <w:szCs w:val="24"/>
-        </w:rPr>
-        <w:t>208)-</w:t>
+        <w:t>(208)-</w:t>
       </w:r>
       <w:r>
         <w:rPr>
@@ -154,7 +147,41 @@
           <w:sz w:val="28"/>
           <w:szCs w:val="24"/>
         </w:rPr>
-        <w:t>atwo6777@vandals.uidaho.edu</w:t>
+        <w:t>joelatwooddeveloper</w:t>
+      </w:r>
+      <w:r>
+        <w:rPr>
+          <w:rFonts w:ascii="Courier New" w:hAnsi="Courier New" w:cs="Courier New"/>
+          <w:sz w:val="28"/>
+          <w:szCs w:val="24"/>
+        </w:rPr>
+        <w:t>@</w:t>
+      </w:r>
+      <w:r>
+        <w:rPr>
+          <w:rFonts w:ascii="Courier New" w:hAnsi="Courier New" w:cs="Courier New"/>
+          <w:sz w:val="28"/>
+          <w:szCs w:val="24"/>
+        </w:rPr>
+        <w:t>gmail.com</w:t>
+      </w:r>
+    </w:p>
+    <w:p>
+      <w:pPr>
+        <w:pStyle w:val="NoSpacing"/>
+        <w:rPr>
+          <w:rFonts w:ascii="Courier New" w:hAnsi="Courier New" w:cs="Courier New"/>
+          <w:sz w:val="28"/>
+          <w:szCs w:val="24"/>
+        </w:rPr>
+      </w:pPr>
+      <w:r>
+        <w:rPr>
+          <w:rFonts w:ascii="Courier New" w:hAnsi="Courier New" w:cs="Courier New"/>
+          <w:sz w:val="28"/>
+          <w:szCs w:val="24"/>
+        </w:rPr>
+        <w:t>atwo6777.github.io</w:t>
       </w:r>
     </w:p>
     <w:p>
@@ -335,7 +362,6 @@
     <w:p>
       <w:pPr>
         <w:pStyle w:val="NoSpacing"/>
-        <w:ind w:firstLine="720"/>
         <w:rPr>
           <w:rFonts w:ascii="Courier New" w:hAnsi="Courier New" w:cs="Courier New"/>
           <w:sz w:val="24"/>
@@ -378,7 +404,6 @@
     <w:p>
       <w:pPr>
         <w:pStyle w:val="NoSpacing"/>
-        <w:ind w:firstLine="720"/>
         <w:rPr>
           <w:rFonts w:ascii="Courier New" w:hAnsi="Courier New" w:cs="Courier New"/>
           <w:b/>
@@ -474,7 +499,7 @@
       <w:tblPr>
         <w:tblStyle w:val="TableGrid"/>
         <w:tblW w:w="0" w:type="auto"/>
-        <w:tblInd w:w="625" w:type="dxa"/>
+        <w:tblInd w:w="-90" w:type="dxa"/>
         <w:tblBorders>
           <w:top w:val="none" w:sz="0" w:space="0" w:color="auto"/>
           <w:left w:val="none" w:sz="0" w:space="0" w:color="auto"/>
@@ -486,13 +511,14 @@
         <w:tblLook w:val="04A0" w:firstRow="1" w:lastRow="0" w:firstColumn="1" w:lastColumn="0" w:noHBand="0" w:noVBand="1"/>
       </w:tblPr>
       <w:tblGrid>
-        <w:gridCol w:w="3425"/>
+        <w:gridCol w:w="3960"/>
+        <w:gridCol w:w="180"/>
         <w:gridCol w:w="5215"/>
       </w:tblGrid>
       <w:tr>
         <w:tc>
           <w:tcPr>
-            <w:tcW w:w="3425" w:type="dxa"/>
+            <w:tcW w:w="3960" w:type="dxa"/>
           </w:tcPr>
           <w:p>
             <w:pPr>
@@ -512,12 +538,31 @@
                 <w:szCs w:val="24"/>
               </w:rPr>
               <w:t>Fenway Group:</w:t>
+            </w:r>
+          </w:p>
+          <w:p>
+            <w:pPr>
+              <w:pStyle w:val="NoSpacing"/>
+              <w:rPr>
+                <w:rFonts w:ascii="Courier New" w:hAnsi="Courier New" w:cs="Courier New"/>
+                <w:sz w:val="24"/>
+                <w:szCs w:val="24"/>
+              </w:rPr>
+            </w:pPr>
+            <w:r>
+              <w:rPr>
+                <w:rFonts w:ascii="Courier New" w:hAnsi="Courier New" w:cs="Courier New"/>
+                <w:sz w:val="24"/>
+                <w:szCs w:val="24"/>
+              </w:rPr>
+              <w:t>March 2018 - Current</w:t>
             </w:r>
           </w:p>
         </w:tc>
         <w:tc>
           <w:tcPr>
-            <w:tcW w:w="5215" w:type="dxa"/>
+            <w:tcW w:w="5395" w:type="dxa"/>
+            <w:gridSpan w:val="2"/>
           </w:tcPr>
           <w:p>
             <w:pPr>
@@ -552,7 +597,17 @@
                 <w:sz w:val="24"/>
                 <w:szCs w:val="24"/>
               </w:rPr>
-              <w:t xml:space="preserve"> and React to design Full-Stack Web Applications.</w:t>
+              <w:t xml:space="preserve"> and React to design Full-Stack Web Applications</w:t>
+            </w:r>
+            <w:bookmarkStart w:id="0" w:name="_GoBack"/>
+            <w:bookmarkEnd w:id="0"/>
+            <w:r>
+              <w:rPr>
+                <w:rFonts w:ascii="Courier New" w:hAnsi="Courier New" w:cs="Courier New"/>
+                <w:sz w:val="24"/>
+                <w:szCs w:val="24"/>
+              </w:rPr>
+              <w:t>.</w:t>
             </w:r>
           </w:p>
         </w:tc>
@@ -560,7 +615,7 @@
       <w:tr>
         <w:tc>
           <w:tcPr>
-            <w:tcW w:w="3425" w:type="dxa"/>
+            <w:tcW w:w="3960" w:type="dxa"/>
           </w:tcPr>
           <w:p>
             <w:pPr>
@@ -580,12 +635,51 @@
                 <w:szCs w:val="24"/>
               </w:rPr>
               <w:t>Wyndham Gardens Boise:</w:t>
+            </w:r>
+          </w:p>
+          <w:p>
+            <w:pPr>
+              <w:pStyle w:val="NoSpacing"/>
+              <w:rPr>
+                <w:rFonts w:ascii="Courier New" w:hAnsi="Courier New" w:cs="Courier New"/>
+              </w:rPr>
+            </w:pPr>
+            <w:r>
+              <w:rPr>
+                <w:rFonts w:ascii="Courier New" w:hAnsi="Courier New" w:cs="Courier New"/>
+              </w:rPr>
+              <w:t xml:space="preserve">May </w:t>
+            </w:r>
+            <w:r>
+              <w:rPr>
+                <w:rFonts w:ascii="Courier New" w:hAnsi="Courier New" w:cs="Courier New"/>
+              </w:rPr>
+              <w:t>201</w:t>
+            </w:r>
+            <w:r>
+              <w:rPr>
+                <w:rFonts w:ascii="Courier New" w:hAnsi="Courier New" w:cs="Courier New"/>
+              </w:rPr>
+              <w:t>7</w:t>
+            </w:r>
+            <w:r>
+              <w:rPr>
+                <w:rFonts w:ascii="Courier New" w:hAnsi="Courier New" w:cs="Courier New"/>
+              </w:rPr>
+              <w:t xml:space="preserve"> – August 201</w:t>
+            </w:r>
+            <w:r>
+              <w:rPr>
+                <w:rFonts w:ascii="Courier New" w:hAnsi="Courier New" w:cs="Courier New"/>
+              </w:rPr>
+              <w:t>7</w:t>
             </w:r>
           </w:p>
         </w:tc>
         <w:tc>
           <w:tcPr>
-            <w:tcW w:w="5215" w:type="dxa"/>
+            <w:tcW w:w="5395" w:type="dxa"/>
+            <w:gridSpan w:val="2"/>
           </w:tcPr>
           <w:p>
             <w:pPr>
@@ -610,7 +704,7 @@
       <w:tr>
         <w:tc>
           <w:tcPr>
-            <w:tcW w:w="3425" w:type="dxa"/>
+            <w:tcW w:w="3960" w:type="dxa"/>
           </w:tcPr>
           <w:p>
             <w:pPr>
@@ -630,12 +724,30 @@
                 <w:szCs w:val="24"/>
               </w:rPr>
               <w:t>Aspire SL Start:</w:t>
+            </w:r>
+          </w:p>
+          <w:p>
+            <w:pPr>
+              <w:pStyle w:val="NoSpacing"/>
+              <w:rPr>
+                <w:rFonts w:ascii="Courier New" w:hAnsi="Courier New" w:cs="Courier New"/>
+                <w:sz w:val="24"/>
+                <w:szCs w:val="24"/>
+              </w:rPr>
+            </w:pPr>
+            <w:r>
+              <w:rPr>
+                <w:rFonts w:ascii="Courier New" w:hAnsi="Courier New" w:cs="Courier New"/>
+                <w:szCs w:val="24"/>
+              </w:rPr>
+              <w:t>May 2015 – August 2017</w:t>
             </w:r>
           </w:p>
         </w:tc>
         <w:tc>
           <w:tcPr>
-            <w:tcW w:w="5215" w:type="dxa"/>
+            <w:tcW w:w="5395" w:type="dxa"/>
+            <w:gridSpan w:val="2"/>
           </w:tcPr>
           <w:p>
             <w:pPr>
@@ -660,7 +772,7 @@
       <w:tr>
         <w:tc>
           <w:tcPr>
-            <w:tcW w:w="3425" w:type="dxa"/>
+            <w:tcW w:w="3960" w:type="dxa"/>
           </w:tcPr>
           <w:p>
             <w:pPr>
@@ -680,12 +792,30 @@
                 <w:szCs w:val="24"/>
               </w:rPr>
               <w:t>Maximus:</w:t>
+            </w:r>
+          </w:p>
+          <w:p>
+            <w:pPr>
+              <w:pStyle w:val="NoSpacing"/>
+              <w:rPr>
+                <w:rFonts w:ascii="Courier New" w:hAnsi="Courier New" w:cs="Courier New"/>
+                <w:sz w:val="24"/>
+                <w:szCs w:val="24"/>
+              </w:rPr>
+            </w:pPr>
+            <w:r>
+              <w:rPr>
+                <w:rFonts w:ascii="Courier New" w:hAnsi="Courier New" w:cs="Courier New"/>
+                <w:szCs w:val="24"/>
+              </w:rPr>
+              <w:t>October 2014 – February 2015</w:t>
             </w:r>
           </w:p>
         </w:tc>
         <w:tc>
           <w:tcPr>
-            <w:tcW w:w="5215" w:type="dxa"/>
+            <w:tcW w:w="5395" w:type="dxa"/>
+            <w:gridSpan w:val="2"/>
           </w:tcPr>
           <w:p>
             <w:pPr>
@@ -710,7 +840,7 @@
       <w:tr>
         <w:tc>
           <w:tcPr>
-            <w:tcW w:w="3425" w:type="dxa"/>
+            <w:tcW w:w="3960" w:type="dxa"/>
           </w:tcPr>
           <w:p>
             <w:pPr>
@@ -722,6 +852,7 @@
                 <w:szCs w:val="24"/>
               </w:rPr>
             </w:pPr>
+            <w:proofErr w:type="spellStart"/>
             <w:r>
               <w:rPr>
                 <w:rFonts w:ascii="Courier New" w:hAnsi="Courier New" w:cs="Courier New"/>
@@ -729,13 +860,41 @@
                 <w:sz w:val="24"/>
                 <w:szCs w:val="24"/>
               </w:rPr>
-              <w:t>Hiero Entertainment:</w:t>
+              <w:t>Hiero</w:t>
+            </w:r>
+            <w:proofErr w:type="spellEnd"/>
+            <w:r>
+              <w:rPr>
+                <w:rFonts w:ascii="Courier New" w:hAnsi="Courier New" w:cs="Courier New"/>
+                <w:b/>
+                <w:sz w:val="24"/>
+                <w:szCs w:val="24"/>
+              </w:rPr>
+              <w:t xml:space="preserve"> Entertainment:</w:t>
+            </w:r>
+          </w:p>
+          <w:p>
+            <w:pPr>
+              <w:pStyle w:val="NoSpacing"/>
+              <w:rPr>
+                <w:rFonts w:ascii="Courier New" w:hAnsi="Courier New" w:cs="Courier New"/>
+                <w:sz w:val="24"/>
+                <w:szCs w:val="24"/>
+              </w:rPr>
+            </w:pPr>
+            <w:r>
+              <w:rPr>
+                <w:rFonts w:ascii="Courier New" w:hAnsi="Courier New" w:cs="Courier New"/>
+                <w:szCs w:val="24"/>
+              </w:rPr>
+              <w:t>May 2014 – October 2015</w:t>
             </w:r>
           </w:p>
         </w:tc>
         <w:tc>
           <w:tcPr>
-            <w:tcW w:w="5215" w:type="dxa"/>
+            <w:tcW w:w="5395" w:type="dxa"/>
+            <w:gridSpan w:val="2"/>
           </w:tcPr>
           <w:p>
             <w:pPr>
@@ -760,7 +919,8 @@
       <w:tr>
         <w:tc>
           <w:tcPr>
-            <w:tcW w:w="3425" w:type="dxa"/>
+            <w:tcW w:w="4140" w:type="dxa"/>
+            <w:gridSpan w:val="2"/>
           </w:tcPr>
           <w:p>
             <w:pPr>
@@ -830,47 +990,7 @@
           <w:szCs w:val="24"/>
           <w:highlight w:val="black"/>
         </w:rPr>
-        <w:t xml:space="preserve"> </w:t>
-      </w:r>
-      <w:r>
-        <w:rPr>
-          <w:rFonts w:ascii="Courier New" w:hAnsi="Courier New" w:cs="Courier New"/>
-          <w:color w:val="FFFFFF" w:themeColor="background1"/>
-          <w:sz w:val="28"/>
-          <w:szCs w:val="24"/>
-          <w:highlight w:val="black"/>
-        </w:rPr>
-        <w:t xml:space="preserve">Skills:                              </w:t>
-      </w:r>
-      <w:r>
-        <w:rPr>
-          <w:rFonts w:ascii="Courier New" w:hAnsi="Courier New" w:cs="Courier New"/>
-          <w:color w:val="FFFFFF" w:themeColor="background1"/>
-          <w:sz w:val="28"/>
-          <w:szCs w:val="24"/>
-          <w:highlight w:val="black"/>
-        </w:rPr>
-        <w:t xml:space="preserve"> </w:t>
-      </w:r>
-      <w:r>
-        <w:rPr>
-          <w:rFonts w:ascii="Courier New" w:hAnsi="Courier New" w:cs="Courier New"/>
-          <w:color w:val="FFFFFF" w:themeColor="background1"/>
-          <w:sz w:val="28"/>
-          <w:szCs w:val="24"/>
-          <w:highlight w:val="black"/>
-        </w:rPr>
-        <w:t xml:space="preserve">  </w:t>
-      </w:r>
-      <w:r>
-        <w:rPr>
-          <w:rFonts w:ascii="Courier New" w:hAnsi="Courier New" w:cs="Courier New"/>
-          <w:color w:val="FFFFFF" w:themeColor="background1"/>
-          <w:sz w:val="28"/>
-          <w:szCs w:val="24"/>
-          <w:highlight w:val="black"/>
-        </w:rPr>
-        <w:t xml:space="preserve"> </w:t>
+        <w:t xml:space="preserve"> Skills:                                  </w:t>
       </w:r>
       <w:proofErr w:type="gramStart"/>
       <w:r>
@@ -898,7 +1018,7 @@
       <w:tblPr>
         <w:tblStyle w:val="TableGrid"/>
         <w:tblW w:w="0" w:type="auto"/>
-        <w:tblInd w:w="625" w:type="dxa"/>
+        <w:tblInd w:w="-90" w:type="dxa"/>
         <w:tblBorders>
           <w:top w:val="none" w:sz="0" w:space="0" w:color="auto"/>
           <w:left w:val="none" w:sz="0" w:space="0" w:color="auto"/>
@@ -910,13 +1030,13 @@
         <w:tblLook w:val="04A0" w:firstRow="1" w:lastRow="0" w:firstColumn="1" w:lastColumn="0" w:noHBand="0" w:noVBand="1"/>
       </w:tblPr>
       <w:tblGrid>
-        <w:gridCol w:w="3150"/>
-        <w:gridCol w:w="5490"/>
+        <w:gridCol w:w="4050"/>
+        <w:gridCol w:w="5305"/>
       </w:tblGrid>
       <w:tr>
         <w:tc>
           <w:tcPr>
-            <w:tcW w:w="3150" w:type="dxa"/>
+            <w:tcW w:w="4050" w:type="dxa"/>
           </w:tcPr>
           <w:p>
             <w:pPr>
@@ -950,7 +1070,7 @@
         </w:tc>
         <w:tc>
           <w:tcPr>
-            <w:tcW w:w="5490" w:type="dxa"/>
+            <w:tcW w:w="5305" w:type="dxa"/>
           </w:tcPr>
           <w:p>
             <w:pPr>
@@ -1125,7 +1245,7 @@
       <w:tr>
         <w:tc>
           <w:tcPr>
-            <w:tcW w:w="3150" w:type="dxa"/>
+            <w:tcW w:w="4050" w:type="dxa"/>
           </w:tcPr>
           <w:p>
             <w:pPr>
@@ -1159,7 +1279,7 @@
         </w:tc>
         <w:tc>
           <w:tcPr>
-            <w:tcW w:w="5490" w:type="dxa"/>
+            <w:tcW w:w="5305" w:type="dxa"/>
           </w:tcPr>
           <w:p>
             <w:pPr>
@@ -1259,17 +1379,7 @@
           <w:szCs w:val="24"/>
           <w:highlight w:val="black"/>
         </w:rPr>
-        <w:t>Projects</w:t>
-      </w:r>
-      <w:r>
-        <w:rPr>
-          <w:rFonts w:ascii="Courier New" w:hAnsi="Courier New" w:cs="Courier New"/>
-          <w:color w:val="FFFFFF" w:themeColor="background1"/>
-          <w:sz w:val="28"/>
-          <w:szCs w:val="24"/>
-          <w:highlight w:val="black"/>
-        </w:rPr>
-        <w:t xml:space="preserve">:             </w:t>
+        <w:t xml:space="preserve">Projects:             </w:t>
       </w:r>
       <w:r>
         <w:rPr>
@@ -1317,7 +1427,7 @@
       <w:tblPr>
         <w:tblStyle w:val="TableGrid"/>
         <w:tblW w:w="0" w:type="auto"/>
-        <w:tblInd w:w="625" w:type="dxa"/>
+        <w:tblInd w:w="-90" w:type="dxa"/>
         <w:tblBorders>
           <w:top w:val="none" w:sz="0" w:space="0" w:color="auto"/>
           <w:left w:val="none" w:sz="0" w:space="0" w:color="auto"/>
@@ -1329,13 +1439,13 @@
         <w:tblLook w:val="04A0" w:firstRow="1" w:lastRow="0" w:firstColumn="1" w:lastColumn="0" w:noHBand="0" w:noVBand="1"/>
       </w:tblPr>
       <w:tblGrid>
-        <w:gridCol w:w="4590"/>
-        <w:gridCol w:w="4135"/>
+        <w:gridCol w:w="4140"/>
+        <w:gridCol w:w="5220"/>
       </w:tblGrid>
       <w:tr>
         <w:tc>
           <w:tcPr>
-            <w:tcW w:w="4590" w:type="dxa"/>
+            <w:tcW w:w="4140" w:type="dxa"/>
           </w:tcPr>
           <w:p>
             <w:pPr>
@@ -1358,7 +1468,7 @@
         </w:tc>
         <w:tc>
           <w:tcPr>
-            <w:tcW w:w="4135" w:type="dxa"/>
+            <w:tcW w:w="5220" w:type="dxa"/>
           </w:tcPr>
           <w:p>
             <w:pPr>
@@ -1403,7 +1513,7 @@
       <w:tr>
         <w:tc>
           <w:tcPr>
-            <w:tcW w:w="4590" w:type="dxa"/>
+            <w:tcW w:w="4140" w:type="dxa"/>
           </w:tcPr>
           <w:p>
             <w:pPr>
@@ -1420,21 +1530,13 @@
                 <w:sz w:val="24"/>
                 <w:szCs w:val="24"/>
               </w:rPr>
-              <w:t>College Advising Program</w:t>
-            </w:r>
-            <w:r>
-              <w:rPr>
-                <w:rFonts w:ascii="Courier New" w:hAnsi="Courier New" w:cs="Courier New"/>
-                <w:sz w:val="24"/>
-                <w:szCs w:val="24"/>
-              </w:rPr>
-              <w:t>:</w:t>
+              <w:t>College Advising Program:</w:t>
             </w:r>
           </w:p>
         </w:tc>
         <w:tc>
           <w:tcPr>
-            <w:tcW w:w="4135" w:type="dxa"/>
+            <w:tcW w:w="5220" w:type="dxa"/>
           </w:tcPr>
           <w:p>
             <w:pPr>
@@ -1477,7 +1579,7 @@
       <w:tr>
         <w:tc>
           <w:tcPr>
-            <w:tcW w:w="4590" w:type="dxa"/>
+            <w:tcW w:w="4140" w:type="dxa"/>
           </w:tcPr>
           <w:p>
             <w:pPr>
@@ -1494,21 +1596,13 @@
                 <w:sz w:val="24"/>
                 <w:szCs w:val="24"/>
               </w:rPr>
-              <w:t>Scheduling Web Application</w:t>
-            </w:r>
-            <w:r>
-              <w:rPr>
-                <w:rFonts w:ascii="Courier New" w:hAnsi="Courier New" w:cs="Courier New"/>
-                <w:sz w:val="24"/>
-                <w:szCs w:val="24"/>
-              </w:rPr>
-              <w:t>:</w:t>
+              <w:t>Scheduling Web Application:</w:t>
             </w:r>
           </w:p>
         </w:tc>
         <w:tc>
           <w:tcPr>
-            <w:tcW w:w="4135" w:type="dxa"/>
+            <w:tcW w:w="5220" w:type="dxa"/>
           </w:tcPr>
           <w:p>
             <w:pPr>
@@ -1543,7 +1637,7 @@
       <w:tr>
         <w:tc>
           <w:tcPr>
-            <w:tcW w:w="4590" w:type="dxa"/>
+            <w:tcW w:w="4140" w:type="dxa"/>
           </w:tcPr>
           <w:p>
             <w:pPr>
@@ -1560,21 +1654,13 @@
                 <w:sz w:val="24"/>
                 <w:szCs w:val="24"/>
               </w:rPr>
-              <w:t>Twin Stick Shooter Video Game</w:t>
-            </w:r>
-            <w:r>
-              <w:rPr>
-                <w:rFonts w:ascii="Courier New" w:hAnsi="Courier New" w:cs="Courier New"/>
-                <w:sz w:val="24"/>
-                <w:szCs w:val="24"/>
-              </w:rPr>
-              <w:t>:</w:t>
+              <w:t>Twin Stick Shooter Game:</w:t>
             </w:r>
           </w:p>
         </w:tc>
         <w:tc>
           <w:tcPr>
-            <w:tcW w:w="4135" w:type="dxa"/>
+            <w:tcW w:w="5220" w:type="dxa"/>
           </w:tcPr>
           <w:p>
             <w:pPr>
@@ -1593,66 +1679,6 @@
               </w:rPr>
               <w:t>C++, Unreal Engine</w:t>
             </w:r>
-          </w:p>
-        </w:tc>
-      </w:tr>
-      <w:tr>
-        <w:tc>
-          <w:tcPr>
-            <w:tcW w:w="4590" w:type="dxa"/>
-          </w:tcPr>
-          <w:p>
-            <w:pPr>
-              <w:pStyle w:val="NoSpacing"/>
-              <w:rPr>
-                <w:rFonts w:ascii="Courier New" w:hAnsi="Courier New" w:cs="Courier New"/>
-                <w:sz w:val="24"/>
-                <w:szCs w:val="24"/>
-              </w:rPr>
-            </w:pPr>
-            <w:r>
-              <w:rPr>
-                <w:rFonts w:ascii="Courier New" w:hAnsi="Courier New" w:cs="Courier New"/>
-                <w:sz w:val="24"/>
-                <w:szCs w:val="24"/>
-              </w:rPr>
-              <w:t>Simulation of the Producer Consumer Problem:</w:t>
-            </w:r>
-          </w:p>
-          <w:p>
-            <w:pPr>
-              <w:pStyle w:val="NoSpacing"/>
-              <w:rPr>
-                <w:rFonts w:ascii="Courier New" w:hAnsi="Courier New" w:cs="Courier New"/>
-                <w:sz w:val="24"/>
-                <w:szCs w:val="24"/>
-              </w:rPr>
-            </w:pPr>
-          </w:p>
-        </w:tc>
-        <w:tc>
-          <w:tcPr>
-            <w:tcW w:w="4135" w:type="dxa"/>
-          </w:tcPr>
-          <w:p>
-            <w:pPr>
-              <w:pStyle w:val="NoSpacing"/>
-              <w:rPr>
-                <w:rFonts w:ascii="Courier New" w:hAnsi="Courier New" w:cs="Courier New"/>
-                <w:sz w:val="24"/>
-                <w:szCs w:val="24"/>
-              </w:rPr>
-            </w:pPr>
-            <w:r>
-              <w:rPr>
-                <w:rFonts w:ascii="Courier New" w:hAnsi="Courier New" w:cs="Courier New"/>
-                <w:sz w:val="24"/>
-                <w:szCs w:val="24"/>
-              </w:rPr>
-              <w:t>C++</w:t>
-            </w:r>
-            <w:bookmarkStart w:id="0" w:name="_GoBack"/>
-            <w:bookmarkEnd w:id="0"/>
           </w:p>
         </w:tc>
       </w:tr>
@@ -1660,16 +1686,25 @@
     <w:p>
       <w:pPr>
         <w:pStyle w:val="NoSpacing"/>
-        <w:rPr>
-          <w:rFonts w:ascii="Courier New" w:hAnsi="Courier New" w:cs="Courier New"/>
-          <w:sz w:val="24"/>
+        <w:jc w:val="center"/>
+        <w:rPr>
+          <w:rFonts w:ascii="Courier New" w:hAnsi="Courier New" w:cs="Courier New"/>
+          <w:sz w:val="20"/>
           <w:szCs w:val="24"/>
         </w:rPr>
       </w:pPr>
+      <w:r>
+        <w:rPr>
+          <w:rFonts w:ascii="Courier New" w:hAnsi="Courier New" w:cs="Courier New"/>
+          <w:sz w:val="20"/>
+          <w:szCs w:val="24"/>
+        </w:rPr>
+        <w:t>References available upon request.</w:t>
+      </w:r>
     </w:p>
     <w:sectPr>
       <w:pgSz w:w="12240" w:h="15840"/>
-      <w:pgMar w:top="720" w:right="1440" w:bottom="810" w:left="1440" w:header="720" w:footer="720" w:gutter="0"/>
+      <w:pgMar w:top="1440" w:right="1440" w:bottom="1440" w:left="1440" w:header="720" w:footer="720" w:gutter="0"/>
       <w:cols w:space="720"/>
       <w:docGrid w:linePitch="360"/>
     </w:sectPr>
@@ -2079,7 +2114,6 @@
   <w:style w:type="character" w:default="1" w:styleId="DefaultParagraphFont">
     <w:name w:val="Default Paragraph Font"/>
     <w:uiPriority w:val="1"/>
-    <w:semiHidden/>
     <w:unhideWhenUsed/>
   </w:style>
   <w:style w:type="table" w:default="1" w:styleId="TableNormal">
@@ -2453,7 +2487,7 @@
 </file>
 
 <file path=customXml/itemProps1.xml><?xml version="1.0" encoding="utf-8"?>
-<ds:datastoreItem xmlns:ds="http://schemas.openxmlformats.org/officeDocument/2006/customXml" ds:itemID="{F01E7192-9232-49FB-9109-D05048B3E702}">
+<ds:datastoreItem xmlns:ds="http://schemas.openxmlformats.org/officeDocument/2006/customXml" ds:itemID="{AEF1C3CB-8DA8-416D-9482-F5502921DE75}">
   <ds:schemaRefs>
     <ds:schemaRef ds:uri="http://schemas.openxmlformats.org/officeDocument/2006/bibliography"/>
   </ds:schemaRefs>

</xml_diff>

<commit_message>
added picture and pdf viewing capabilities. Tweaked a few layout properties
</commit_message>
<xml_diff>
--- a/src/assets/Resume.docx
+++ b/src/assets/Resume.docx
@@ -113,7 +113,7 @@
           <w:sz w:val="28"/>
           <w:szCs w:val="24"/>
         </w:rPr>
-        <w:t>519</w:t>
+        <w:t>740</w:t>
       </w:r>
       <w:r>
         <w:rPr>
@@ -129,7 +129,7 @@
           <w:sz w:val="28"/>
           <w:szCs w:val="24"/>
         </w:rPr>
-        <w:t>2056</w:t>
+        <w:t>0701</w:t>
       </w:r>
     </w:p>
     <w:p>
@@ -597,17 +597,7 @@
                 <w:sz w:val="24"/>
                 <w:szCs w:val="24"/>
               </w:rPr>
-              <w:t xml:space="preserve"> and React to design Full-Stack Web Applications</w:t>
-            </w:r>
-            <w:bookmarkStart w:id="0" w:name="_GoBack"/>
-            <w:bookmarkEnd w:id="0"/>
-            <w:r>
-              <w:rPr>
-                <w:rFonts w:ascii="Courier New" w:hAnsi="Courier New" w:cs="Courier New"/>
-                <w:sz w:val="24"/>
-                <w:szCs w:val="24"/>
-              </w:rPr>
-              <w:t>.</w:t>
+              <w:t xml:space="preserve"> and React to design Full-Stack Web Applications.</w:t>
             </w:r>
           </w:p>
         </w:tc>
@@ -1219,25 +1209,27 @@
                 <w:sz w:val="24"/>
                 <w:szCs w:val="24"/>
               </w:rPr>
+              <w:t>Go</w:t>
+            </w:r>
+            <w:bookmarkStart w:id="0" w:name="_GoBack"/>
+            <w:bookmarkEnd w:id="0"/>
+          </w:p>
+          <w:p>
+            <w:pPr>
+              <w:pStyle w:val="NoSpacing"/>
+              <w:rPr>
+                <w:rFonts w:ascii="Courier New" w:hAnsi="Courier New" w:cs="Courier New"/>
+                <w:sz w:val="24"/>
+                <w:szCs w:val="24"/>
+              </w:rPr>
+            </w:pPr>
+            <w:r>
+              <w:rPr>
+                <w:rFonts w:ascii="Courier New" w:hAnsi="Courier New" w:cs="Courier New"/>
+                <w:sz w:val="24"/>
+                <w:szCs w:val="24"/>
+              </w:rPr>
               <w:t>Git version control</w:t>
-            </w:r>
-          </w:p>
-          <w:p>
-            <w:pPr>
-              <w:pStyle w:val="NoSpacing"/>
-              <w:rPr>
-                <w:rFonts w:ascii="Courier New" w:hAnsi="Courier New" w:cs="Courier New"/>
-                <w:sz w:val="24"/>
-                <w:szCs w:val="24"/>
-              </w:rPr>
-            </w:pPr>
-            <w:r>
-              <w:rPr>
-                <w:rFonts w:ascii="Courier New" w:hAnsi="Courier New" w:cs="Courier New"/>
-                <w:sz w:val="24"/>
-                <w:szCs w:val="24"/>
-              </w:rPr>
-              <w:t>Certified SCRUM Developer</w:t>
             </w:r>
           </w:p>
         </w:tc>
@@ -1462,7 +1454,7 @@
                 <w:sz w:val="24"/>
                 <w:szCs w:val="24"/>
               </w:rPr>
-              <w:t>DM’s Hoard</w:t>
+              <w:t>D&amp;D Tools:</w:t>
             </w:r>
           </w:p>
         </w:tc>
@@ -1497,16 +1489,14 @@
               </w:rPr>
               <w:t xml:space="preserve">, React, Nodejs, </w:t>
             </w:r>
-            <w:proofErr w:type="spellStart"/>
-            <w:r>
-              <w:rPr>
-                <w:rFonts w:ascii="Courier New" w:hAnsi="Courier New" w:cs="Courier New"/>
-                <w:sz w:val="24"/>
-                <w:szCs w:val="24"/>
-              </w:rPr>
-              <w:t>BaseX</w:t>
-            </w:r>
-            <w:proofErr w:type="spellEnd"/>
+            <w:r>
+              <w:rPr>
+                <w:rFonts w:ascii="Courier New" w:hAnsi="Courier New" w:cs="Courier New"/>
+                <w:sz w:val="24"/>
+                <w:szCs w:val="24"/>
+              </w:rPr>
+              <w:t>Java</w:t>
+            </w:r>
           </w:p>
         </w:tc>
       </w:tr>
@@ -1654,7 +1644,15 @@
                 <w:sz w:val="24"/>
                 <w:szCs w:val="24"/>
               </w:rPr>
-              <w:t>Twin Stick Shooter Game:</w:t>
+              <w:t>Go Compiler</w:t>
+            </w:r>
+            <w:r>
+              <w:rPr>
+                <w:rFonts w:ascii="Courier New" w:hAnsi="Courier New" w:cs="Courier New"/>
+                <w:sz w:val="24"/>
+                <w:szCs w:val="24"/>
+              </w:rPr>
+              <w:t>:</w:t>
             </w:r>
           </w:p>
         </w:tc>
@@ -1677,8 +1675,26 @@
                 <w:sz w:val="24"/>
                 <w:szCs w:val="24"/>
               </w:rPr>
-              <w:t>C++, Unreal Engine</w:t>
-            </w:r>
+              <w:t xml:space="preserve">C, </w:t>
+            </w:r>
+            <w:r>
+              <w:rPr>
+                <w:rFonts w:ascii="Courier New" w:hAnsi="Courier New" w:cs="Courier New"/>
+                <w:sz w:val="24"/>
+                <w:szCs w:val="24"/>
+              </w:rPr>
+              <w:t xml:space="preserve">Bison, Flex, Go, </w:t>
+            </w:r>
+            <w:proofErr w:type="spellStart"/>
+            <w:r>
+              <w:rPr>
+                <w:rFonts w:ascii="Courier New" w:hAnsi="Courier New" w:cs="Courier New"/>
+                <w:sz w:val="24"/>
+                <w:szCs w:val="24"/>
+              </w:rPr>
+              <w:t>valgrind</w:t>
+            </w:r>
+            <w:proofErr w:type="spellEnd"/>
           </w:p>
         </w:tc>
       </w:tr>
@@ -2114,6 +2130,7 @@
   <w:style w:type="character" w:default="1" w:styleId="DefaultParagraphFont">
     <w:name w:val="Default Paragraph Font"/>
     <w:uiPriority w:val="1"/>
+    <w:semiHidden/>
     <w:unhideWhenUsed/>
   </w:style>
   <w:style w:type="table" w:default="1" w:styleId="TableNormal">
@@ -2487,7 +2504,7 @@
 </file>
 
 <file path=customXml/itemProps1.xml><?xml version="1.0" encoding="utf-8"?>
-<ds:datastoreItem xmlns:ds="http://schemas.openxmlformats.org/officeDocument/2006/customXml" ds:itemID="{AEF1C3CB-8DA8-416D-9482-F5502921DE75}">
+<ds:datastoreItem xmlns:ds="http://schemas.openxmlformats.org/officeDocument/2006/customXml" ds:itemID="{3C9EF396-0A14-4768-AC4C-9A69D59389E7}">
   <ds:schemaRefs>
     <ds:schemaRef ds:uri="http://schemas.openxmlformats.org/officeDocument/2006/bibliography"/>
   </ds:schemaRefs>

</xml_diff>

<commit_message>
Updated content to match new experience at SEL
</commit_message>
<xml_diff>
--- a/src/assets/Resume.docx
+++ b/src/assets/Resume.docx
@@ -1,6 +1,6 @@
 
 <file path=word/document.xml><?xml version="1.0" encoding="utf-8"?>
-<w:document xmlns:wpc="http://schemas.microsoft.com/office/word/2010/wordprocessingCanvas" xmlns:cx="http://schemas.microsoft.com/office/drawing/2014/chartex" xmlns:cx1="http://schemas.microsoft.com/office/drawing/2015/9/8/chartex" xmlns:cx2="http://schemas.microsoft.com/office/drawing/2015/10/21/chartex" xmlns:cx3="http://schemas.microsoft.com/office/drawing/2016/5/9/chartex" xmlns:cx4="http://schemas.microsoft.com/office/drawing/2016/5/10/chartex" xmlns:cx5="http://schemas.microsoft.com/office/drawing/2016/5/11/chartex" xmlns:cx6="http://schemas.microsoft.com/office/drawing/2016/5/12/chartex" xmlns:cx7="http://schemas.microsoft.com/office/drawing/2016/5/13/chartex" xmlns:cx8="http://schemas.microsoft.com/office/drawing/2016/5/14/chartex" xmlns:mc="http://schemas.openxmlformats.org/markup-compatibility/2006" xmlns:aink="http://schemas.microsoft.com/office/drawing/2016/ink" xmlns:am3d="http://schemas.microsoft.com/office/drawing/2017/model3d" xmlns:o="urn:schemas-microsoft-com:office:office" xmlns:r="http://schemas.openxmlformats.org/officeDocument/2006/relationships" xmlns:m="http://schemas.openxmlformats.org/officeDocument/2006/math" xmlns:v="urn:schemas-microsoft-com:vml" xmlns:wp14="http://schemas.microsoft.com/office/word/2010/wordprocessingDrawing" xmlns:wp="http://schemas.openxmlformats.org/drawingml/2006/wordprocessingDrawing" xmlns:w10="urn:schemas-microsoft-com:office:word" xmlns:w="http://schemas.openxmlformats.org/wordprocessingml/2006/main" xmlns:w14="http://schemas.microsoft.com/office/word/2010/wordml" xmlns:w15="http://schemas.microsoft.com/office/word/2012/wordml" xmlns:w16cid="http://schemas.microsoft.com/office/word/2016/wordml/cid" xmlns:w16se="http://schemas.microsoft.com/office/word/2015/wordml/symex" xmlns:wpg="http://schemas.microsoft.com/office/word/2010/wordprocessingGroup" xmlns:wpi="http://schemas.microsoft.com/office/word/2010/wordprocessingInk" xmlns:wne="http://schemas.microsoft.com/office/word/2006/wordml" xmlns:wps="http://schemas.microsoft.com/office/word/2010/wordprocessingShape" mc:Ignorable="w14 w15 w16se w16cid wp14">
+<w:document xmlns:wpc="http://schemas.microsoft.com/office/word/2010/wordprocessingCanvas" xmlns:cx="http://schemas.microsoft.com/office/drawing/2014/chartex" xmlns:cx1="http://schemas.microsoft.com/office/drawing/2015/9/8/chartex" xmlns:cx2="http://schemas.microsoft.com/office/drawing/2015/10/21/chartex" xmlns:cx3="http://schemas.microsoft.com/office/drawing/2016/5/9/chartex" xmlns:cx4="http://schemas.microsoft.com/office/drawing/2016/5/10/chartex" xmlns:cx5="http://schemas.microsoft.com/office/drawing/2016/5/11/chartex" xmlns:cx6="http://schemas.microsoft.com/office/drawing/2016/5/12/chartex" xmlns:cx7="http://schemas.microsoft.com/office/drawing/2016/5/13/chartex" xmlns:cx8="http://schemas.microsoft.com/office/drawing/2016/5/14/chartex" xmlns:mc="http://schemas.openxmlformats.org/markup-compatibility/2006" xmlns:aink="http://schemas.microsoft.com/office/drawing/2016/ink" xmlns:am3d="http://schemas.microsoft.com/office/drawing/2017/model3d" xmlns:o="urn:schemas-microsoft-com:office:office" xmlns:r="http://schemas.openxmlformats.org/officeDocument/2006/relationships" xmlns:m="http://schemas.openxmlformats.org/officeDocument/2006/math" xmlns:v="urn:schemas-microsoft-com:vml" xmlns:wp14="http://schemas.microsoft.com/office/word/2010/wordprocessingDrawing" xmlns:wp="http://schemas.openxmlformats.org/drawingml/2006/wordprocessingDrawing" xmlns:w10="urn:schemas-microsoft-com:office:word" xmlns:w="http://schemas.openxmlformats.org/wordprocessingml/2006/main" xmlns:w14="http://schemas.microsoft.com/office/word/2010/wordml" xmlns:w15="http://schemas.microsoft.com/office/word/2012/wordml" xmlns:w16cex="http://schemas.microsoft.com/office/word/2018/wordml/cex" xmlns:w16cid="http://schemas.microsoft.com/office/word/2016/wordml/cid" xmlns:w16="http://schemas.microsoft.com/office/word/2018/wordml" xmlns:w16se="http://schemas.microsoft.com/office/word/2015/wordml/symex" xmlns:wpg="http://schemas.microsoft.com/office/word/2010/wordprocessingGroup" xmlns:wpi="http://schemas.microsoft.com/office/word/2010/wordprocessingInk" xmlns:wne="http://schemas.microsoft.com/office/word/2006/wordml" xmlns:wps="http://schemas.microsoft.com/office/word/2010/wordprocessingShape" mc:Ignorable="w14 w15 w16se w16cid w16 w16cex wp14">
   <w:body>
     <w:p>
       <w:pPr>
@@ -209,7 +209,7 @@
           <w:sz w:val="24"/>
           <w:szCs w:val="24"/>
         </w:rPr>
-        <w:t xml:space="preserve">Passionate problem solver, flexible and collaborative software engineer with 2 years industry experience that knows the benefit of both </w:t>
+        <w:t>Passionate problem solver, flexible</w:t>
       </w:r>
       <w:r>
         <w:rPr>
@@ -217,7 +217,7 @@
           <w:sz w:val="24"/>
           <w:szCs w:val="24"/>
         </w:rPr>
-        <w:t>traditional</w:t>
+        <w:t>,</w:t>
       </w:r>
       <w:r>
         <w:rPr>
@@ -225,7 +225,31 @@
           <w:sz w:val="24"/>
           <w:szCs w:val="24"/>
         </w:rPr>
-        <w:t xml:space="preserve"> and outside the box approaches to problems.</w:t>
+        <w:t xml:space="preserve"> and collaborative software engineer with </w:t>
+      </w:r>
+      <w:r>
+        <w:rPr>
+          <w:rFonts w:ascii="Courier New" w:hAnsi="Courier New" w:cs="Courier New"/>
+          <w:sz w:val="24"/>
+          <w:szCs w:val="24"/>
+        </w:rPr>
+        <w:t>3</w:t>
+      </w:r>
+      <w:r>
+        <w:rPr>
+          <w:rFonts w:ascii="Courier New" w:hAnsi="Courier New" w:cs="Courier New"/>
+          <w:sz w:val="24"/>
+          <w:szCs w:val="24"/>
+        </w:rPr>
+        <w:t xml:space="preserve"> years industry experience</w:t>
+      </w:r>
+      <w:r>
+        <w:rPr>
+          <w:rFonts w:ascii="Courier New" w:hAnsi="Courier New" w:cs="Courier New"/>
+          <w:sz w:val="24"/>
+          <w:szCs w:val="24"/>
+        </w:rPr>
+        <w:t>.</w:t>
       </w:r>
     </w:p>
     <w:p>
@@ -240,26 +264,26 @@
       <w:tblPr>
         <w:tblStyle w:val="TableGrid"/>
         <w:tblW w:w="0" w:type="auto"/>
+        <w:tblBorders>
+          <w:top w:val="none" w:sz="0" w:space="0" w:color="auto"/>
+          <w:left w:val="none" w:sz="0" w:space="0" w:color="auto"/>
+          <w:bottom w:val="none" w:sz="0" w:space="0" w:color="auto"/>
+          <w:right w:val="none" w:sz="0" w:space="0" w:color="auto"/>
+          <w:insideH w:val="none" w:sz="0" w:space="0" w:color="auto"/>
+          <w:insideV w:val="none" w:sz="0" w:space="0" w:color="auto"/>
+        </w:tblBorders>
         <w:tblLook w:val="04A0" w:firstRow="1" w:lastRow="0" w:firstColumn="1" w:lastColumn="0" w:noHBand="0" w:noVBand="1"/>
       </w:tblPr>
       <w:tblGrid>
-        <w:gridCol w:w="3500"/>
-        <w:gridCol w:w="455"/>
+        <w:gridCol w:w="3955"/>
         <w:gridCol w:w="2430"/>
-        <w:gridCol w:w="616"/>
-        <w:gridCol w:w="3501"/>
+        <w:gridCol w:w="4117"/>
       </w:tblGrid>
       <w:tr>
         <w:tc>
           <w:tcPr>
             <w:tcW w:w="10502" w:type="dxa"/>
-            <w:gridSpan w:val="5"/>
-            <w:tcBorders>
-              <w:top w:val="nil"/>
-              <w:left w:val="nil"/>
-              <w:bottom w:val="nil"/>
-              <w:right w:val="nil"/>
-            </w:tcBorders>
+            <w:gridSpan w:val="3"/>
             <w:shd w:val="clear" w:color="auto" w:fill="000000" w:themeFill="text1"/>
           </w:tcPr>
           <w:p>
@@ -285,13 +309,7 @@
         <w:tc>
           <w:tcPr>
             <w:tcW w:w="6385" w:type="dxa"/>
-            <w:gridSpan w:val="3"/>
-            <w:tcBorders>
-              <w:top w:val="nil"/>
-              <w:left w:val="nil"/>
-              <w:bottom w:val="nil"/>
-              <w:right w:val="nil"/>
-            </w:tcBorders>
+            <w:gridSpan w:val="2"/>
           </w:tcPr>
           <w:p>
             <w:pPr>
@@ -313,13 +331,6 @@
         <w:tc>
           <w:tcPr>
             <w:tcW w:w="4117" w:type="dxa"/>
-            <w:gridSpan w:val="2"/>
-            <w:tcBorders>
-              <w:top w:val="nil"/>
-              <w:left w:val="nil"/>
-              <w:bottom w:val="nil"/>
-              <w:right w:val="nil"/>
-            </w:tcBorders>
           </w:tcPr>
           <w:p>
             <w:pPr>
@@ -342,13 +353,7 @@
         <w:tc>
           <w:tcPr>
             <w:tcW w:w="10502" w:type="dxa"/>
-            <w:gridSpan w:val="5"/>
-            <w:tcBorders>
-              <w:top w:val="nil"/>
-              <w:left w:val="nil"/>
-              <w:bottom w:val="nil"/>
-              <w:right w:val="nil"/>
-            </w:tcBorders>
+            <w:gridSpan w:val="3"/>
           </w:tcPr>
           <w:p>
             <w:pPr>
@@ -370,13 +375,7 @@
         <w:tc>
           <w:tcPr>
             <w:tcW w:w="10502" w:type="dxa"/>
-            <w:gridSpan w:val="5"/>
-            <w:tcBorders>
-              <w:top w:val="nil"/>
-              <w:left w:val="nil"/>
-              <w:bottom w:val="nil"/>
-              <w:right w:val="nil"/>
-            </w:tcBorders>
+            <w:gridSpan w:val="3"/>
           </w:tcPr>
           <w:p>
             <w:pPr>
@@ -392,13 +391,7 @@
         <w:tc>
           <w:tcPr>
             <w:tcW w:w="10502" w:type="dxa"/>
-            <w:gridSpan w:val="5"/>
-            <w:tcBorders>
-              <w:top w:val="nil"/>
-              <w:left w:val="nil"/>
-              <w:bottom w:val="nil"/>
-              <w:right w:val="nil"/>
-            </w:tcBorders>
+            <w:gridSpan w:val="3"/>
             <w:shd w:val="clear" w:color="auto" w:fill="000000" w:themeFill="text1"/>
           </w:tcPr>
           <w:p>
@@ -424,13 +417,6 @@
         <w:tc>
           <w:tcPr>
             <w:tcW w:w="3955" w:type="dxa"/>
-            <w:gridSpan w:val="2"/>
-            <w:tcBorders>
-              <w:top w:val="nil"/>
-              <w:left w:val="nil"/>
-              <w:bottom w:val="nil"/>
-              <w:right w:val="nil"/>
-            </w:tcBorders>
           </w:tcPr>
           <w:p>
             <w:pPr>
@@ -452,13 +438,7 @@
         <w:tc>
           <w:tcPr>
             <w:tcW w:w="6547" w:type="dxa"/>
-            <w:gridSpan w:val="3"/>
-            <w:tcBorders>
-              <w:top w:val="nil"/>
-              <w:left w:val="nil"/>
-              <w:bottom w:val="nil"/>
-              <w:right w:val="nil"/>
-            </w:tcBorders>
+            <w:gridSpan w:val="2"/>
           </w:tcPr>
           <w:p>
             <w:pPr>
@@ -472,7 +452,156 @@
               <w:rPr>
                 <w:rFonts w:ascii="Courier New" w:hAnsi="Courier New" w:cs="Courier New"/>
               </w:rPr>
-              <w:t>March 2018 - Current</w:t>
+              <w:t>November 2020 – Today</w:t>
+            </w:r>
+          </w:p>
+        </w:tc>
+      </w:tr>
+      <w:tr>
+        <w:tc>
+          <w:tcPr>
+            <w:tcW w:w="3955" w:type="dxa"/>
+          </w:tcPr>
+          <w:p>
+            <w:pPr>
+              <w:pStyle w:val="NoSpacing"/>
+              <w:rPr>
+                <w:rFonts w:ascii="Courier New" w:hAnsi="Courier New" w:cs="Courier New"/>
+              </w:rPr>
+            </w:pPr>
+            <w:r>
+              <w:rPr>
+                <w:rFonts w:ascii="Courier New" w:hAnsi="Courier New" w:cs="Courier New"/>
+              </w:rPr>
+              <w:t>Schweitzer Engineering Laboratories</w:t>
+            </w:r>
+          </w:p>
+        </w:tc>
+        <w:tc>
+          <w:tcPr>
+            <w:tcW w:w="6547" w:type="dxa"/>
+            <w:gridSpan w:val="2"/>
+          </w:tcPr>
+          <w:p>
+            <w:pPr>
+              <w:pStyle w:val="NoSpacing"/>
+              <w:numPr>
+                <w:ilvl w:val="0"/>
+                <w:numId w:val="6"/>
+              </w:numPr>
+              <w:rPr>
+                <w:rFonts w:ascii="Courier New" w:hAnsi="Courier New" w:cs="Courier New"/>
+              </w:rPr>
+            </w:pPr>
+            <w:r>
+              <w:rPr>
+                <w:rFonts w:ascii="Courier New" w:hAnsi="Courier New" w:cs="Courier New"/>
+              </w:rPr>
+              <w:t>Collaborated with internal teams to maintain the corporate marketing website</w:t>
+            </w:r>
+          </w:p>
+          <w:p>
+            <w:pPr>
+              <w:pStyle w:val="NoSpacing"/>
+              <w:numPr>
+                <w:ilvl w:val="0"/>
+                <w:numId w:val="6"/>
+              </w:numPr>
+              <w:rPr>
+                <w:rFonts w:ascii="Courier New" w:hAnsi="Courier New" w:cs="Courier New"/>
+              </w:rPr>
+            </w:pPr>
+            <w:r>
+              <w:rPr>
+                <w:rFonts w:ascii="Courier New" w:hAnsi="Courier New" w:cs="Courier New"/>
+              </w:rPr>
+              <w:t>Rapidly developed a microservice</w:t>
+            </w:r>
+            <w:r>
+              <w:rPr>
+                <w:rFonts w:ascii="Courier New" w:hAnsi="Courier New" w:cs="Courier New"/>
+              </w:rPr>
+              <w:t xml:space="preserve"> to integrate with the SaaS platform</w:t>
+            </w:r>
+          </w:p>
+          <w:p>
+            <w:pPr>
+              <w:pStyle w:val="NoSpacing"/>
+              <w:numPr>
+                <w:ilvl w:val="0"/>
+                <w:numId w:val="6"/>
+              </w:numPr>
+              <w:rPr>
+                <w:rFonts w:ascii="Courier New" w:hAnsi="Courier New" w:cs="Courier New"/>
+              </w:rPr>
+            </w:pPr>
+            <w:r>
+              <w:rPr>
+                <w:rFonts w:ascii="Courier New" w:hAnsi="Courier New" w:cs="Courier New"/>
+              </w:rPr>
+              <w:t>Improved build pipeline stability</w:t>
+            </w:r>
+          </w:p>
+        </w:tc>
+      </w:tr>
+      <w:tr>
+        <w:tc>
+          <w:tcPr>
+            <w:tcW w:w="3955" w:type="dxa"/>
+          </w:tcPr>
+          <w:p>
+            <w:pPr>
+              <w:pStyle w:val="NoSpacing"/>
+              <w:rPr>
+                <w:rFonts w:ascii="Courier New" w:hAnsi="Courier New" w:cs="Courier New"/>
+                <w:u w:val="single"/>
+              </w:rPr>
+            </w:pPr>
+            <w:r>
+              <w:rPr>
+                <w:rFonts w:ascii="Courier New" w:hAnsi="Courier New" w:cs="Courier New"/>
+                <w:u w:val="single"/>
+              </w:rPr>
+              <w:t>Associate Software Engineer</w:t>
+            </w:r>
+          </w:p>
+        </w:tc>
+        <w:tc>
+          <w:tcPr>
+            <w:tcW w:w="6547" w:type="dxa"/>
+            <w:gridSpan w:val="2"/>
+          </w:tcPr>
+          <w:p>
+            <w:pPr>
+              <w:pStyle w:val="NoSpacing"/>
+              <w:jc w:val="right"/>
+              <w:rPr>
+                <w:rFonts w:ascii="Courier New" w:hAnsi="Courier New" w:cs="Courier New"/>
+              </w:rPr>
+            </w:pPr>
+            <w:r>
+              <w:rPr>
+                <w:rFonts w:ascii="Courier New" w:hAnsi="Courier New" w:cs="Courier New"/>
+              </w:rPr>
+              <w:t xml:space="preserve">March 2018 </w:t>
+            </w:r>
+            <w:r>
+              <w:rPr>
+                <w:rFonts w:ascii="Courier New" w:hAnsi="Courier New" w:cs="Courier New"/>
+              </w:rPr>
+              <w:t>–</w:t>
+            </w:r>
+            <w:r>
+              <w:rPr>
+                <w:rFonts w:ascii="Courier New" w:hAnsi="Courier New" w:cs="Courier New"/>
+              </w:rPr>
+              <w:t xml:space="preserve"> </w:t>
+            </w:r>
+            <w:r>
+              <w:rPr>
+                <w:rFonts w:ascii="Courier New" w:hAnsi="Courier New" w:cs="Courier New"/>
+              </w:rPr>
+              <w:t>March 2020</w:t>
             </w:r>
           </w:p>
         </w:tc>
@@ -484,13 +613,6 @@
         <w:tc>
           <w:tcPr>
             <w:tcW w:w="3955" w:type="dxa"/>
-            <w:gridSpan w:val="2"/>
-            <w:tcBorders>
-              <w:top w:val="nil"/>
-              <w:left w:val="nil"/>
-              <w:bottom w:val="nil"/>
-              <w:right w:val="nil"/>
-            </w:tcBorders>
           </w:tcPr>
           <w:p>
             <w:pPr>
@@ -503,12 +625,6 @@
                 <w:rFonts w:ascii="Courier New" w:hAnsi="Courier New" w:cs="Courier New"/>
               </w:rPr>
               <w:t>Fenway Group</w:t>
-            </w:r>
-            <w:r>
-              <w:rPr>
-                <w:rFonts w:ascii="Courier New" w:hAnsi="Courier New" w:cs="Courier New"/>
-              </w:rPr>
-              <w:t>, Moscow, ID</w:t>
             </w:r>
           </w:p>
           <w:p>
@@ -532,13 +648,7 @@
         <w:tc>
           <w:tcPr>
             <w:tcW w:w="6547" w:type="dxa"/>
-            <w:gridSpan w:val="3"/>
-            <w:tcBorders>
-              <w:top w:val="nil"/>
-              <w:left w:val="nil"/>
-              <w:bottom w:val="nil"/>
-              <w:right w:val="nil"/>
-            </w:tcBorders>
+            <w:gridSpan w:val="2"/>
           </w:tcPr>
           <w:p>
             <w:pPr>
@@ -573,7 +683,13 @@
               <w:rPr>
                 <w:rFonts w:ascii="Courier New" w:hAnsi="Courier New" w:cs="Courier New"/>
               </w:rPr>
-              <w:t>, Typescript, and Postgres</w:t>
+              <w:t xml:space="preserve"> </w:t>
+            </w:r>
+            <w:r>
+              <w:rPr>
+                <w:rFonts w:ascii="Courier New" w:hAnsi="Courier New" w:cs="Courier New"/>
+              </w:rPr>
+              <w:t>and Postgres</w:t>
             </w:r>
           </w:p>
           <w:p>
@@ -636,10 +752,32 @@
               <w:t xml:space="preserve"> Certification</w:t>
             </w:r>
           </w:p>
-          <w:p>
-            <w:pPr>
-              <w:pStyle w:val="NoSpacing"/>
-              <w:ind w:left="720"/>
+        </w:tc>
+      </w:tr>
+      <w:tr>
+        <w:trPr>
+          <w:trHeight w:val="287"/>
+        </w:trPr>
+        <w:tc>
+          <w:tcPr>
+            <w:tcW w:w="3955" w:type="dxa"/>
+          </w:tcPr>
+          <w:p>
+            <w:pPr>
+              <w:rPr>
+                <w:rFonts w:ascii="Courier New" w:hAnsi="Courier New" w:cs="Courier New"/>
+              </w:rPr>
+            </w:pPr>
+          </w:p>
+        </w:tc>
+        <w:tc>
+          <w:tcPr>
+            <w:tcW w:w="6547" w:type="dxa"/>
+            <w:gridSpan w:val="2"/>
+          </w:tcPr>
+          <w:p>
+            <w:pPr>
+              <w:pStyle w:val="NoSpacing"/>
               <w:rPr>
                 <w:rFonts w:ascii="Courier New" w:hAnsi="Courier New" w:cs="Courier New"/>
               </w:rPr>
@@ -651,13 +789,7 @@
         <w:tc>
           <w:tcPr>
             <w:tcW w:w="10502" w:type="dxa"/>
-            <w:gridSpan w:val="5"/>
-            <w:tcBorders>
-              <w:top w:val="nil"/>
-              <w:left w:val="nil"/>
-              <w:bottom w:val="nil"/>
-              <w:right w:val="nil"/>
-            </w:tcBorders>
+            <w:gridSpan w:val="3"/>
             <w:shd w:val="clear" w:color="auto" w:fill="000000" w:themeFill="text1"/>
           </w:tcPr>
           <w:p>
@@ -668,6 +800,14 @@
                 <w:b/>
               </w:rPr>
             </w:pPr>
+            <w:r>
+              <w:rPr>
+                <w:rFonts w:ascii="Courier New" w:hAnsi="Courier New" w:cs="Courier New"/>
+                <w:b/>
+                <w:sz w:val="28"/>
+              </w:rPr>
+              <w:t xml:space="preserve">Personal </w:t>
+            </w:r>
             <w:r>
               <w:rPr>
                 <w:rFonts w:ascii="Courier New" w:hAnsi="Courier New" w:cs="Courier New"/>
@@ -683,13 +823,6 @@
         <w:tc>
           <w:tcPr>
             <w:tcW w:w="3955" w:type="dxa"/>
-            <w:gridSpan w:val="2"/>
-            <w:tcBorders>
-              <w:top w:val="nil"/>
-              <w:left w:val="nil"/>
-              <w:bottom w:val="nil"/>
-              <w:right w:val="nil"/>
-            </w:tcBorders>
           </w:tcPr>
           <w:p>
             <w:pPr>
@@ -711,13 +844,7 @@
         <w:tc>
           <w:tcPr>
             <w:tcW w:w="6547" w:type="dxa"/>
-            <w:gridSpan w:val="3"/>
-            <w:tcBorders>
-              <w:top w:val="nil"/>
-              <w:left w:val="nil"/>
-              <w:bottom w:val="nil"/>
-              <w:right w:val="nil"/>
-            </w:tcBorders>
+            <w:gridSpan w:val="2"/>
           </w:tcPr>
           <w:p>
             <w:pPr>
@@ -791,13 +918,6 @@
         <w:tc>
           <w:tcPr>
             <w:tcW w:w="3955" w:type="dxa"/>
-            <w:gridSpan w:val="2"/>
-            <w:tcBorders>
-              <w:top w:val="nil"/>
-              <w:left w:val="nil"/>
-              <w:bottom w:val="nil"/>
-              <w:right w:val="nil"/>
-            </w:tcBorders>
           </w:tcPr>
           <w:p>
             <w:pPr>
@@ -819,13 +939,7 @@
         <w:tc>
           <w:tcPr>
             <w:tcW w:w="6547" w:type="dxa"/>
-            <w:gridSpan w:val="3"/>
-            <w:tcBorders>
-              <w:top w:val="nil"/>
-              <w:left w:val="nil"/>
-              <w:bottom w:val="nil"/>
-              <w:right w:val="nil"/>
-            </w:tcBorders>
+            <w:gridSpan w:val="2"/>
           </w:tcPr>
           <w:p>
             <w:pPr>
@@ -911,13 +1025,6 @@
         <w:tc>
           <w:tcPr>
             <w:tcW w:w="3955" w:type="dxa"/>
-            <w:gridSpan w:val="2"/>
-            <w:tcBorders>
-              <w:top w:val="nil"/>
-              <w:left w:val="nil"/>
-              <w:bottom w:val="nil"/>
-              <w:right w:val="nil"/>
-            </w:tcBorders>
           </w:tcPr>
           <w:p>
             <w:pPr>
@@ -939,13 +1046,7 @@
         <w:tc>
           <w:tcPr>
             <w:tcW w:w="6547" w:type="dxa"/>
-            <w:gridSpan w:val="3"/>
-            <w:tcBorders>
-              <w:top w:val="nil"/>
-              <w:left w:val="nil"/>
-              <w:bottom w:val="nil"/>
-              <w:right w:val="nil"/>
-            </w:tcBorders>
+            <w:gridSpan w:val="2"/>
           </w:tcPr>
           <w:p>
             <w:pPr>
@@ -962,7 +1063,13 @@
               <w:rPr>
                 <w:rFonts w:ascii="Courier New" w:hAnsi="Courier New" w:cs="Courier New"/>
               </w:rPr>
-              <w:t>Built a Java web scraper to pull spell data into json</w:t>
+              <w:t xml:space="preserve">Built a Java web scraper </w:t>
+            </w:r>
+            <w:r>
+              <w:rPr>
+                <w:rFonts w:ascii="Courier New" w:hAnsi="Courier New" w:cs="Courier New"/>
+              </w:rPr>
+              <w:t>to collect data</w:t>
             </w:r>
           </w:p>
           <w:p>
@@ -986,22 +1093,14 @@
               <w:rPr>
                 <w:rFonts w:ascii="Courier New" w:hAnsi="Courier New" w:cs="Courier New"/>
               </w:rPr>
-              <w:t xml:space="preserve"> a website that will display and filter </w:t>
-            </w:r>
-            <w:r>
-              <w:rPr>
-                <w:rFonts w:ascii="Courier New" w:hAnsi="Courier New" w:cs="Courier New"/>
-              </w:rPr>
-              <w:t xml:space="preserve">the spell data using </w:t>
-            </w:r>
-            <w:proofErr w:type="spellStart"/>
-            <w:r>
-              <w:rPr>
-                <w:rFonts w:ascii="Courier New" w:hAnsi="Courier New" w:cs="Courier New"/>
-              </w:rPr>
-              <w:t>lodash</w:t>
-            </w:r>
-            <w:proofErr w:type="spellEnd"/>
+              <w:t xml:space="preserve"> a </w:t>
+            </w:r>
+            <w:r>
+              <w:rPr>
+                <w:rFonts w:ascii="Courier New" w:hAnsi="Courier New" w:cs="Courier New"/>
+              </w:rPr>
+              <w:t>frontend to display and filter said data</w:t>
+            </w:r>
           </w:p>
         </w:tc>
       </w:tr>
@@ -1009,13 +1108,6 @@
         <w:tc>
           <w:tcPr>
             <w:tcW w:w="3955" w:type="dxa"/>
-            <w:gridSpan w:val="2"/>
-            <w:tcBorders>
-              <w:top w:val="nil"/>
-              <w:left w:val="nil"/>
-              <w:bottom w:val="nil"/>
-              <w:right w:val="nil"/>
-            </w:tcBorders>
           </w:tcPr>
           <w:p>
             <w:pPr>
@@ -1037,13 +1129,7 @@
         <w:tc>
           <w:tcPr>
             <w:tcW w:w="6547" w:type="dxa"/>
-            <w:gridSpan w:val="3"/>
-            <w:tcBorders>
-              <w:top w:val="nil"/>
-              <w:left w:val="nil"/>
-              <w:bottom w:val="nil"/>
-              <w:right w:val="nil"/>
-            </w:tcBorders>
+            <w:gridSpan w:val="2"/>
           </w:tcPr>
           <w:p>
             <w:pPr>
@@ -1081,13 +1167,6 @@
         <w:tc>
           <w:tcPr>
             <w:tcW w:w="3955" w:type="dxa"/>
-            <w:gridSpan w:val="2"/>
-            <w:tcBorders>
-              <w:top w:val="nil"/>
-              <w:left w:val="nil"/>
-              <w:bottom w:val="nil"/>
-              <w:right w:val="nil"/>
-            </w:tcBorders>
           </w:tcPr>
           <w:p>
             <w:pPr>
@@ -1101,13 +1180,7 @@
         <w:tc>
           <w:tcPr>
             <w:tcW w:w="6547" w:type="dxa"/>
-            <w:gridSpan w:val="3"/>
-            <w:tcBorders>
-              <w:top w:val="nil"/>
-              <w:left w:val="nil"/>
-              <w:bottom w:val="nil"/>
-              <w:right w:val="nil"/>
-            </w:tcBorders>
+            <w:gridSpan w:val="2"/>
           </w:tcPr>
           <w:p>
             <w:pPr>
@@ -1123,13 +1196,7 @@
         <w:tc>
           <w:tcPr>
             <w:tcW w:w="10502" w:type="dxa"/>
-            <w:gridSpan w:val="5"/>
-            <w:tcBorders>
-              <w:top w:val="nil"/>
-              <w:left w:val="nil"/>
-              <w:bottom w:val="nil"/>
-              <w:right w:val="nil"/>
-            </w:tcBorders>
+            <w:gridSpan w:val="3"/>
             <w:shd w:val="clear" w:color="auto" w:fill="000000" w:themeFill="text1"/>
           </w:tcPr>
           <w:p>
@@ -1147,523 +1214,6 @@
                 <w:sz w:val="28"/>
               </w:rPr>
               <w:t>Technical Skills:</w:t>
-            </w:r>
-          </w:p>
-        </w:tc>
-      </w:tr>
-      <w:tr>
-        <w:tc>
-          <w:tcPr>
-            <w:tcW w:w="3500" w:type="dxa"/>
-            <w:tcBorders>
-              <w:top w:val="nil"/>
-              <w:left w:val="nil"/>
-              <w:bottom w:val="nil"/>
-              <w:right w:val="nil"/>
-            </w:tcBorders>
-          </w:tcPr>
-          <w:p>
-            <w:pPr>
-              <w:pStyle w:val="NoSpacing"/>
-              <w:jc w:val="center"/>
-              <w:rPr>
-                <w:rFonts w:ascii="Courier New" w:hAnsi="Courier New" w:cs="Courier New"/>
-                <w:u w:val="single"/>
-              </w:rPr>
-            </w:pPr>
-            <w:r>
-              <w:rPr>
-                <w:rFonts w:ascii="Courier New" w:hAnsi="Courier New" w:cs="Courier New"/>
-                <w:u w:val="single"/>
-              </w:rPr>
-              <w:t>Proficient In:</w:t>
-            </w:r>
-          </w:p>
-        </w:tc>
-        <w:tc>
-          <w:tcPr>
-            <w:tcW w:w="3501" w:type="dxa"/>
-            <w:gridSpan w:val="3"/>
-            <w:tcBorders>
-              <w:top w:val="nil"/>
-              <w:left w:val="nil"/>
-              <w:bottom w:val="nil"/>
-              <w:right w:val="nil"/>
-            </w:tcBorders>
-          </w:tcPr>
-          <w:p>
-            <w:pPr>
-              <w:pStyle w:val="NoSpacing"/>
-              <w:jc w:val="center"/>
-              <w:rPr>
-                <w:rFonts w:ascii="Courier New" w:hAnsi="Courier New" w:cs="Courier New"/>
-                <w:u w:val="single"/>
-              </w:rPr>
-            </w:pPr>
-            <w:r>
-              <w:rPr>
-                <w:rFonts w:ascii="Courier New" w:hAnsi="Courier New" w:cs="Courier New"/>
-                <w:u w:val="single"/>
-              </w:rPr>
-              <w:t>Knowledgeable In:</w:t>
-            </w:r>
-          </w:p>
-        </w:tc>
-        <w:tc>
-          <w:tcPr>
-            <w:tcW w:w="3501" w:type="dxa"/>
-            <w:tcBorders>
-              <w:top w:val="nil"/>
-              <w:left w:val="nil"/>
-              <w:bottom w:val="nil"/>
-              <w:right w:val="nil"/>
-            </w:tcBorders>
-          </w:tcPr>
-          <w:p>
-            <w:pPr>
-              <w:pStyle w:val="NoSpacing"/>
-              <w:jc w:val="center"/>
-              <w:rPr>
-                <w:rFonts w:ascii="Courier New" w:hAnsi="Courier New" w:cs="Courier New"/>
-                <w:u w:val="single"/>
-              </w:rPr>
-            </w:pPr>
-            <w:r>
-              <w:rPr>
-                <w:rFonts w:ascii="Courier New" w:hAnsi="Courier New" w:cs="Courier New"/>
-                <w:u w:val="single"/>
-              </w:rPr>
-              <w:t>Familiar With:</w:t>
-            </w:r>
-          </w:p>
-        </w:tc>
-      </w:tr>
-      <w:tr>
-        <w:tc>
-          <w:tcPr>
-            <w:tcW w:w="3500" w:type="dxa"/>
-            <w:tcBorders>
-              <w:top w:val="nil"/>
-              <w:left w:val="nil"/>
-              <w:bottom w:val="nil"/>
-              <w:right w:val="nil"/>
-            </w:tcBorders>
-          </w:tcPr>
-          <w:p>
-            <w:pPr>
-              <w:pStyle w:val="NoSpacing"/>
-              <w:jc w:val="center"/>
-              <w:rPr>
-                <w:rFonts w:ascii="Courier New" w:hAnsi="Courier New" w:cs="Courier New"/>
-              </w:rPr>
-            </w:pPr>
-            <w:proofErr w:type="spellStart"/>
-            <w:r>
-              <w:rPr>
-                <w:rFonts w:ascii="Courier New" w:hAnsi="Courier New" w:cs="Courier New"/>
-              </w:rPr>
-              <w:t>Javascript</w:t>
-            </w:r>
-            <w:proofErr w:type="spellEnd"/>
-            <w:r>
-              <w:rPr>
-                <w:rFonts w:ascii="Courier New" w:hAnsi="Courier New" w:cs="Courier New"/>
-              </w:rPr>
-              <w:t xml:space="preserve"> </w:t>
-            </w:r>
-            <w:r>
-              <w:rPr>
-                <w:rFonts w:ascii="Courier New" w:hAnsi="Courier New" w:cs="Courier New"/>
-              </w:rPr>
-              <w:t>React</w:t>
-            </w:r>
-          </w:p>
-        </w:tc>
-        <w:tc>
-          <w:tcPr>
-            <w:tcW w:w="3501" w:type="dxa"/>
-            <w:gridSpan w:val="3"/>
-            <w:tcBorders>
-              <w:top w:val="nil"/>
-              <w:left w:val="nil"/>
-              <w:bottom w:val="nil"/>
-              <w:right w:val="nil"/>
-            </w:tcBorders>
-          </w:tcPr>
-          <w:p>
-            <w:pPr>
-              <w:pStyle w:val="NoSpacing"/>
-              <w:jc w:val="center"/>
-              <w:rPr>
-                <w:rFonts w:ascii="Courier New" w:hAnsi="Courier New" w:cs="Courier New"/>
-              </w:rPr>
-            </w:pPr>
-            <w:r>
-              <w:rPr>
-                <w:rFonts w:ascii="Courier New" w:hAnsi="Courier New" w:cs="Courier New"/>
-              </w:rPr>
-              <w:t>Java</w:t>
-            </w:r>
-          </w:p>
-        </w:tc>
-        <w:tc>
-          <w:tcPr>
-            <w:tcW w:w="3501" w:type="dxa"/>
-            <w:tcBorders>
-              <w:top w:val="nil"/>
-              <w:left w:val="nil"/>
-              <w:bottom w:val="nil"/>
-              <w:right w:val="nil"/>
-            </w:tcBorders>
-          </w:tcPr>
-          <w:p>
-            <w:pPr>
-              <w:pStyle w:val="NoSpacing"/>
-              <w:jc w:val="center"/>
-              <w:rPr>
-                <w:rFonts w:ascii="Courier New" w:hAnsi="Courier New" w:cs="Courier New"/>
-              </w:rPr>
-            </w:pPr>
-            <w:r>
-              <w:rPr>
-                <w:rFonts w:ascii="Courier New" w:hAnsi="Courier New" w:cs="Courier New"/>
-              </w:rPr>
-              <w:t>Perl</w:t>
-            </w:r>
-          </w:p>
-        </w:tc>
-      </w:tr>
-      <w:tr>
-        <w:tc>
-          <w:tcPr>
-            <w:tcW w:w="3500" w:type="dxa"/>
-            <w:tcBorders>
-              <w:top w:val="nil"/>
-              <w:left w:val="nil"/>
-              <w:bottom w:val="nil"/>
-              <w:right w:val="nil"/>
-            </w:tcBorders>
-          </w:tcPr>
-          <w:p>
-            <w:pPr>
-              <w:pStyle w:val="NoSpacing"/>
-              <w:jc w:val="center"/>
-              <w:rPr>
-                <w:rFonts w:ascii="Courier New" w:hAnsi="Courier New" w:cs="Courier New"/>
-              </w:rPr>
-            </w:pPr>
-            <w:r>
-              <w:rPr>
-                <w:rFonts w:ascii="Courier New" w:hAnsi="Courier New" w:cs="Courier New"/>
-              </w:rPr>
-              <w:t>C/C++</w:t>
-            </w:r>
-          </w:p>
-        </w:tc>
-        <w:tc>
-          <w:tcPr>
-            <w:tcW w:w="3501" w:type="dxa"/>
-            <w:gridSpan w:val="3"/>
-            <w:tcBorders>
-              <w:top w:val="nil"/>
-              <w:left w:val="nil"/>
-              <w:bottom w:val="nil"/>
-              <w:right w:val="nil"/>
-            </w:tcBorders>
-          </w:tcPr>
-          <w:p>
-            <w:pPr>
-              <w:pStyle w:val="NoSpacing"/>
-              <w:jc w:val="center"/>
-              <w:rPr>
-                <w:rFonts w:ascii="Courier New" w:hAnsi="Courier New" w:cs="Courier New"/>
-              </w:rPr>
-            </w:pPr>
-            <w:r>
-              <w:rPr>
-                <w:rFonts w:ascii="Courier New" w:hAnsi="Courier New" w:cs="Courier New"/>
-              </w:rPr>
-              <w:t>Go</w:t>
-            </w:r>
-          </w:p>
-        </w:tc>
-        <w:tc>
-          <w:tcPr>
-            <w:tcW w:w="3501" w:type="dxa"/>
-            <w:tcBorders>
-              <w:top w:val="nil"/>
-              <w:left w:val="nil"/>
-              <w:bottom w:val="nil"/>
-              <w:right w:val="nil"/>
-            </w:tcBorders>
-          </w:tcPr>
-          <w:p>
-            <w:pPr>
-              <w:pStyle w:val="NoSpacing"/>
-              <w:jc w:val="center"/>
-              <w:rPr>
-                <w:rFonts w:ascii="Courier New" w:hAnsi="Courier New" w:cs="Courier New"/>
-              </w:rPr>
-            </w:pPr>
-            <w:r>
-              <w:rPr>
-                <w:rFonts w:ascii="Courier New" w:hAnsi="Courier New" w:cs="Courier New"/>
-              </w:rPr>
-              <w:t>Bash Scripting</w:t>
-            </w:r>
-          </w:p>
-        </w:tc>
-      </w:tr>
-      <w:tr>
-        <w:tc>
-          <w:tcPr>
-            <w:tcW w:w="3500" w:type="dxa"/>
-            <w:tcBorders>
-              <w:top w:val="nil"/>
-              <w:left w:val="nil"/>
-              <w:bottom w:val="nil"/>
-              <w:right w:val="nil"/>
-            </w:tcBorders>
-          </w:tcPr>
-          <w:p>
-            <w:pPr>
-              <w:pStyle w:val="NoSpacing"/>
-              <w:jc w:val="center"/>
-              <w:rPr>
-                <w:rFonts w:ascii="Courier New" w:hAnsi="Courier New" w:cs="Courier New"/>
-              </w:rPr>
-            </w:pPr>
-            <w:r>
-              <w:rPr>
-                <w:rFonts w:ascii="Courier New" w:hAnsi="Courier New" w:cs="Courier New"/>
-              </w:rPr>
-              <w:t>Typescript</w:t>
-            </w:r>
-          </w:p>
-        </w:tc>
-        <w:tc>
-          <w:tcPr>
-            <w:tcW w:w="3501" w:type="dxa"/>
-            <w:gridSpan w:val="3"/>
-            <w:tcBorders>
-              <w:top w:val="nil"/>
-              <w:left w:val="nil"/>
-              <w:bottom w:val="nil"/>
-              <w:right w:val="nil"/>
-            </w:tcBorders>
-          </w:tcPr>
-          <w:p>
-            <w:pPr>
-              <w:pStyle w:val="NoSpacing"/>
-              <w:jc w:val="center"/>
-              <w:rPr>
-                <w:rFonts w:ascii="Courier New" w:hAnsi="Courier New" w:cs="Courier New"/>
-              </w:rPr>
-            </w:pPr>
-            <w:r>
-              <w:rPr>
-                <w:rFonts w:ascii="Courier New" w:hAnsi="Courier New" w:cs="Courier New"/>
-              </w:rPr>
-              <w:t>MySQL</w:t>
-            </w:r>
-          </w:p>
-        </w:tc>
-        <w:tc>
-          <w:tcPr>
-            <w:tcW w:w="3501" w:type="dxa"/>
-            <w:tcBorders>
-              <w:top w:val="nil"/>
-              <w:left w:val="nil"/>
-              <w:bottom w:val="nil"/>
-              <w:right w:val="nil"/>
-            </w:tcBorders>
-          </w:tcPr>
-          <w:p>
-            <w:pPr>
-              <w:pStyle w:val="NoSpacing"/>
-              <w:jc w:val="center"/>
-              <w:rPr>
-                <w:rFonts w:ascii="Courier New" w:hAnsi="Courier New" w:cs="Courier New"/>
-              </w:rPr>
-            </w:pPr>
-            <w:r>
-              <w:rPr>
-                <w:rFonts w:ascii="Courier New" w:hAnsi="Courier New" w:cs="Courier New"/>
-              </w:rPr>
-              <w:t>Python</w:t>
-            </w:r>
-          </w:p>
-        </w:tc>
-      </w:tr>
-      <w:tr>
-        <w:tc>
-          <w:tcPr>
-            <w:tcW w:w="3500" w:type="dxa"/>
-            <w:tcBorders>
-              <w:top w:val="nil"/>
-              <w:left w:val="nil"/>
-              <w:bottom w:val="nil"/>
-              <w:right w:val="nil"/>
-            </w:tcBorders>
-          </w:tcPr>
-          <w:p>
-            <w:pPr>
-              <w:pStyle w:val="NoSpacing"/>
-              <w:jc w:val="center"/>
-              <w:rPr>
-                <w:rFonts w:ascii="Courier New" w:hAnsi="Courier New" w:cs="Courier New"/>
-              </w:rPr>
-            </w:pPr>
-            <w:r>
-              <w:rPr>
-                <w:rFonts w:ascii="Courier New" w:hAnsi="Courier New" w:cs="Courier New"/>
-              </w:rPr>
-              <w:t>Git</w:t>
-            </w:r>
-          </w:p>
-        </w:tc>
-        <w:tc>
-          <w:tcPr>
-            <w:tcW w:w="3501" w:type="dxa"/>
-            <w:gridSpan w:val="3"/>
-            <w:tcBorders>
-              <w:top w:val="nil"/>
-              <w:left w:val="nil"/>
-              <w:bottom w:val="nil"/>
-              <w:right w:val="nil"/>
-            </w:tcBorders>
-          </w:tcPr>
-          <w:p>
-            <w:pPr>
-              <w:pStyle w:val="NoSpacing"/>
-              <w:jc w:val="center"/>
-              <w:rPr>
-                <w:rFonts w:ascii="Courier New" w:hAnsi="Courier New" w:cs="Courier New"/>
-              </w:rPr>
-            </w:pPr>
-            <w:r>
-              <w:rPr>
-                <w:rFonts w:ascii="Courier New" w:hAnsi="Courier New" w:cs="Courier New"/>
-              </w:rPr>
-              <w:t>Postgres</w:t>
-            </w:r>
-          </w:p>
-        </w:tc>
-        <w:tc>
-          <w:tcPr>
-            <w:tcW w:w="3501" w:type="dxa"/>
-            <w:tcBorders>
-              <w:top w:val="nil"/>
-              <w:left w:val="nil"/>
-              <w:bottom w:val="nil"/>
-              <w:right w:val="nil"/>
-            </w:tcBorders>
-          </w:tcPr>
-          <w:p>
-            <w:pPr>
-              <w:pStyle w:val="NoSpacing"/>
-              <w:jc w:val="center"/>
-              <w:rPr>
-                <w:rFonts w:ascii="Courier New" w:hAnsi="Courier New" w:cs="Courier New"/>
-              </w:rPr>
-            </w:pPr>
-            <w:r>
-              <w:rPr>
-                <w:rFonts w:ascii="Courier New" w:hAnsi="Courier New" w:cs="Courier New"/>
-              </w:rPr>
-              <w:t>Angular</w:t>
-            </w:r>
-          </w:p>
-        </w:tc>
-      </w:tr>
-      <w:tr>
-        <w:tc>
-          <w:tcPr>
-            <w:tcW w:w="3500" w:type="dxa"/>
-            <w:tcBorders>
-              <w:top w:val="nil"/>
-              <w:left w:val="nil"/>
-              <w:bottom w:val="nil"/>
-              <w:right w:val="nil"/>
-            </w:tcBorders>
-          </w:tcPr>
-          <w:p>
-            <w:pPr>
-              <w:pStyle w:val="NoSpacing"/>
-              <w:rPr>
-                <w:rFonts w:ascii="Courier New" w:hAnsi="Courier New" w:cs="Courier New"/>
-              </w:rPr>
-            </w:pPr>
-          </w:p>
-        </w:tc>
-        <w:tc>
-          <w:tcPr>
-            <w:tcW w:w="3501" w:type="dxa"/>
-            <w:gridSpan w:val="3"/>
-            <w:tcBorders>
-              <w:top w:val="nil"/>
-              <w:left w:val="nil"/>
-              <w:bottom w:val="nil"/>
-              <w:right w:val="nil"/>
-            </w:tcBorders>
-          </w:tcPr>
-          <w:p>
-            <w:pPr>
-              <w:pStyle w:val="NoSpacing"/>
-              <w:rPr>
-                <w:rFonts w:ascii="Courier New" w:hAnsi="Courier New" w:cs="Courier New"/>
-              </w:rPr>
-            </w:pPr>
-          </w:p>
-        </w:tc>
-        <w:tc>
-          <w:tcPr>
-            <w:tcW w:w="3501" w:type="dxa"/>
-            <w:tcBorders>
-              <w:top w:val="nil"/>
-              <w:left w:val="nil"/>
-              <w:bottom w:val="nil"/>
-              <w:right w:val="nil"/>
-            </w:tcBorders>
-          </w:tcPr>
-          <w:p>
-            <w:pPr>
-              <w:pStyle w:val="NoSpacing"/>
-              <w:rPr>
-                <w:rFonts w:ascii="Courier New" w:hAnsi="Courier New" w:cs="Courier New"/>
-              </w:rPr>
-            </w:pPr>
-          </w:p>
-        </w:tc>
-      </w:tr>
-      <w:tr>
-        <w:tc>
-          <w:tcPr>
-            <w:tcW w:w="10502" w:type="dxa"/>
-            <w:gridSpan w:val="5"/>
-            <w:tcBorders>
-              <w:top w:val="nil"/>
-              <w:left w:val="nil"/>
-              <w:bottom w:val="nil"/>
-              <w:right w:val="nil"/>
-            </w:tcBorders>
-            <w:shd w:val="clear" w:color="auto" w:fill="000000" w:themeFill="text1"/>
-          </w:tcPr>
-          <w:p>
-            <w:pPr>
-              <w:pStyle w:val="NoSpacing"/>
-              <w:rPr>
-                <w:rFonts w:ascii="Courier New" w:hAnsi="Courier New" w:cs="Courier New"/>
-                <w:b/>
-              </w:rPr>
-            </w:pPr>
-            <w:r>
-              <w:rPr>
-                <w:rFonts w:ascii="Courier New" w:hAnsi="Courier New" w:cs="Courier New"/>
-                <w:b/>
-                <w:sz w:val="28"/>
-              </w:rPr>
-              <w:t>Other Experience:</w:t>
             </w:r>
           </w:p>
         </w:tc>
@@ -1672,13 +1222,6 @@
         <w:tc>
           <w:tcPr>
             <w:tcW w:w="3955" w:type="dxa"/>
-            <w:gridSpan w:val="2"/>
-            <w:tcBorders>
-              <w:top w:val="nil"/>
-              <w:left w:val="nil"/>
-              <w:bottom w:val="nil"/>
-              <w:right w:val="nil"/>
-            </w:tcBorders>
           </w:tcPr>
           <w:p>
             <w:pPr>
@@ -1693,62 +1236,28 @@
                 <w:rFonts w:ascii="Courier New" w:hAnsi="Courier New" w:cs="Courier New"/>
                 <w:u w:val="single"/>
               </w:rPr>
-              <w:t>Customer Service Agent</w:t>
-            </w:r>
-          </w:p>
-          <w:p>
-            <w:pPr>
-              <w:pStyle w:val="NoSpacing"/>
-              <w:rPr>
-                <w:rFonts w:ascii="Courier New" w:hAnsi="Courier New" w:cs="Courier New"/>
-              </w:rPr>
-            </w:pPr>
-            <w:r>
-              <w:rPr>
-                <w:rFonts w:ascii="Courier New" w:hAnsi="Courier New" w:cs="Courier New"/>
-              </w:rPr>
-              <w:t>Maximus</w:t>
-            </w:r>
-            <w:r>
-              <w:rPr>
-                <w:rFonts w:ascii="Courier New" w:hAnsi="Courier New" w:cs="Courier New"/>
-              </w:rPr>
-              <w:t>, Boise, ID</w:t>
+              <w:t>Fluent Languages</w:t>
+            </w:r>
+            <w:r>
+              <w:rPr>
+                <w:rFonts w:ascii="Courier New" w:hAnsi="Courier New" w:cs="Courier New"/>
+                <w:u w:val="single"/>
+              </w:rPr>
+              <w:t>:</w:t>
             </w:r>
           </w:p>
         </w:tc>
         <w:tc>
           <w:tcPr>
             <w:tcW w:w="6547" w:type="dxa"/>
-            <w:gridSpan w:val="3"/>
-            <w:tcBorders>
-              <w:top w:val="nil"/>
-              <w:left w:val="nil"/>
-              <w:bottom w:val="nil"/>
-              <w:right w:val="nil"/>
-            </w:tcBorders>
+            <w:gridSpan w:val="2"/>
           </w:tcPr>
-          <w:p>
-            <w:pPr>
-              <w:pStyle w:val="NoSpacing"/>
-              <w:jc w:val="right"/>
-              <w:rPr>
-                <w:rFonts w:ascii="Courier New" w:hAnsi="Courier New" w:cs="Courier New"/>
-              </w:rPr>
-            </w:pPr>
-            <w:r>
-              <w:rPr>
-                <w:rFonts w:ascii="Courier New" w:hAnsi="Courier New" w:cs="Courier New"/>
-              </w:rPr>
-              <w:t>October 2014 – February 2015</w:t>
-            </w:r>
-          </w:p>
           <w:p>
             <w:pPr>
               <w:pStyle w:val="NoSpacing"/>
               <w:numPr>
                 <w:ilvl w:val="0"/>
-                <w:numId w:val="5"/>
+                <w:numId w:val="3"/>
               </w:numPr>
               <w:rPr>
                 <w:rFonts w:ascii="Courier New" w:hAnsi="Courier New" w:cs="Courier New"/>
@@ -1758,7 +1267,7 @@
               <w:rPr>
                 <w:rFonts w:ascii="Courier New" w:hAnsi="Courier New" w:cs="Courier New"/>
               </w:rPr>
-              <w:t>Facilitated Affordable Care Act enrollment over the phone</w:t>
+              <w:t>Typescript (React)</w:t>
             </w:r>
           </w:p>
           <w:p>
@@ -1766,7 +1275,7 @@
               <w:pStyle w:val="NoSpacing"/>
               <w:numPr>
                 <w:ilvl w:val="0"/>
-                <w:numId w:val="5"/>
+                <w:numId w:val="3"/>
               </w:numPr>
               <w:rPr>
                 <w:rFonts w:ascii="Courier New" w:hAnsi="Courier New" w:cs="Courier New"/>
@@ -1776,7 +1285,25 @@
               <w:rPr>
                 <w:rFonts w:ascii="Courier New" w:hAnsi="Courier New" w:cs="Courier New"/>
               </w:rPr>
-              <w:t>Troubleshot customer’s account</w:t>
+              <w:t>C#</w:t>
+            </w:r>
+          </w:p>
+          <w:p>
+            <w:pPr>
+              <w:pStyle w:val="NoSpacing"/>
+              <w:numPr>
+                <w:ilvl w:val="0"/>
+                <w:numId w:val="3"/>
+              </w:numPr>
+              <w:rPr>
+                <w:rFonts w:ascii="Courier New" w:hAnsi="Courier New" w:cs="Courier New"/>
+              </w:rPr>
+            </w:pPr>
+            <w:r>
+              <w:rPr>
+                <w:rFonts w:ascii="Courier New" w:hAnsi="Courier New" w:cs="Courier New"/>
+              </w:rPr>
+              <w:t>C/C++</w:t>
             </w:r>
           </w:p>
         </w:tc>
@@ -1785,13 +1312,6 @@
         <w:tc>
           <w:tcPr>
             <w:tcW w:w="3955" w:type="dxa"/>
-            <w:gridSpan w:val="2"/>
-            <w:tcBorders>
-              <w:top w:val="nil"/>
-              <w:left w:val="nil"/>
-              <w:bottom w:val="nil"/>
-              <w:right w:val="nil"/>
-            </w:tcBorders>
           </w:tcPr>
           <w:p>
             <w:pPr>
@@ -1806,56 +1326,21 @@
                 <w:rFonts w:ascii="Courier New" w:hAnsi="Courier New" w:cs="Courier New"/>
                 <w:u w:val="single"/>
               </w:rPr>
-              <w:t>3D Modeling Artist</w:t>
-            </w:r>
-          </w:p>
-          <w:p>
-            <w:pPr>
-              <w:pStyle w:val="NoSpacing"/>
-              <w:rPr>
-                <w:rFonts w:ascii="Courier New" w:hAnsi="Courier New" w:cs="Courier New"/>
-              </w:rPr>
-            </w:pPr>
-            <w:r>
-              <w:rPr>
-                <w:rFonts w:ascii="Courier New" w:hAnsi="Courier New" w:cs="Courier New"/>
-              </w:rPr>
-              <w:t>League43, Boise, ID</w:t>
+              <w:t>Platforms:</w:t>
             </w:r>
           </w:p>
         </w:tc>
         <w:tc>
           <w:tcPr>
             <w:tcW w:w="6547" w:type="dxa"/>
-            <w:gridSpan w:val="3"/>
-            <w:tcBorders>
-              <w:top w:val="nil"/>
-              <w:left w:val="nil"/>
-              <w:bottom w:val="nil"/>
-              <w:right w:val="nil"/>
-            </w:tcBorders>
+            <w:gridSpan w:val="2"/>
           </w:tcPr>
-          <w:p>
-            <w:pPr>
-              <w:pStyle w:val="NoSpacing"/>
-              <w:jc w:val="right"/>
-              <w:rPr>
-                <w:rFonts w:ascii="Courier New" w:hAnsi="Courier New" w:cs="Courier New"/>
-              </w:rPr>
-            </w:pPr>
-            <w:r>
-              <w:rPr>
-                <w:rFonts w:ascii="Courier New" w:hAnsi="Courier New" w:cs="Courier New"/>
-              </w:rPr>
-              <w:t>May 2014 – October 2015</w:t>
-            </w:r>
-          </w:p>
           <w:p>
             <w:pPr>
               <w:pStyle w:val="NoSpacing"/>
               <w:numPr>
                 <w:ilvl w:val="0"/>
-                <w:numId w:val="4"/>
+                <w:numId w:val="7"/>
               </w:numPr>
               <w:rPr>
                 <w:rFonts w:ascii="Courier New" w:hAnsi="Courier New" w:cs="Courier New"/>
@@ -1865,13 +1350,90 @@
               <w:rPr>
                 <w:rFonts w:ascii="Courier New" w:hAnsi="Courier New" w:cs="Courier New"/>
               </w:rPr>
-              <w:t>Sculpted</w:t>
-            </w:r>
-            <w:r>
-              <w:rPr>
-                <w:rFonts w:ascii="Courier New" w:hAnsi="Courier New" w:cs="Courier New"/>
-              </w:rPr>
-              <w:t xml:space="preserve"> 3D scenes using Autodesk Maya</w:t>
+              <w:t>Node.js</w:t>
+            </w:r>
+          </w:p>
+          <w:p>
+            <w:pPr>
+              <w:pStyle w:val="NoSpacing"/>
+              <w:numPr>
+                <w:ilvl w:val="0"/>
+                <w:numId w:val="7"/>
+              </w:numPr>
+              <w:rPr>
+                <w:rFonts w:ascii="Courier New" w:hAnsi="Courier New" w:cs="Courier New"/>
+              </w:rPr>
+            </w:pPr>
+            <w:r>
+              <w:rPr>
+                <w:rFonts w:ascii="Courier New" w:hAnsi="Courier New" w:cs="Courier New"/>
+              </w:rPr>
+              <w:t>.NET Framework</w:t>
+            </w:r>
+          </w:p>
+        </w:tc>
+      </w:tr>
+      <w:tr>
+        <w:tc>
+          <w:tcPr>
+            <w:tcW w:w="3955" w:type="dxa"/>
+          </w:tcPr>
+          <w:p>
+            <w:pPr>
+              <w:pStyle w:val="NoSpacing"/>
+              <w:rPr>
+                <w:rFonts w:ascii="Courier New" w:hAnsi="Courier New" w:cs="Courier New"/>
+                <w:u w:val="single"/>
+              </w:rPr>
+            </w:pPr>
+            <w:r>
+              <w:rPr>
+                <w:rFonts w:ascii="Courier New" w:hAnsi="Courier New" w:cs="Courier New"/>
+                <w:u w:val="single"/>
+              </w:rPr>
+              <w:t>Databases:</w:t>
+            </w:r>
+          </w:p>
+        </w:tc>
+        <w:tc>
+          <w:tcPr>
+            <w:tcW w:w="6547" w:type="dxa"/>
+            <w:gridSpan w:val="2"/>
+          </w:tcPr>
+          <w:p>
+            <w:pPr>
+              <w:pStyle w:val="NoSpacing"/>
+              <w:numPr>
+                <w:ilvl w:val="0"/>
+                <w:numId w:val="8"/>
+              </w:numPr>
+              <w:rPr>
+                <w:rFonts w:ascii="Courier New" w:hAnsi="Courier New" w:cs="Courier New"/>
+              </w:rPr>
+            </w:pPr>
+            <w:r>
+              <w:rPr>
+                <w:rFonts w:ascii="Courier New" w:hAnsi="Courier New" w:cs="Courier New"/>
+              </w:rPr>
+              <w:t>Postgres</w:t>
+            </w:r>
+          </w:p>
+          <w:p>
+            <w:pPr>
+              <w:pStyle w:val="NoSpacing"/>
+              <w:numPr>
+                <w:ilvl w:val="0"/>
+                <w:numId w:val="8"/>
+              </w:numPr>
+              <w:rPr>
+                <w:rFonts w:ascii="Courier New" w:hAnsi="Courier New" w:cs="Courier New"/>
+              </w:rPr>
+            </w:pPr>
+            <w:r>
+              <w:rPr>
+                <w:rFonts w:ascii="Courier New" w:hAnsi="Courier New" w:cs="Courier New"/>
+              </w:rPr>
+              <w:t>MySQL</w:t>
             </w:r>
           </w:p>
         </w:tc>
@@ -1880,30 +1442,12 @@
     <w:p>
       <w:pPr>
         <w:pStyle w:val="NoSpacing"/>
-        <w:jc w:val="center"/>
         <w:rPr>
           <w:rFonts w:ascii="Courier New" w:hAnsi="Courier New" w:cs="Courier New"/>
           <w:i/>
           <w:sz w:val="24"/>
         </w:rPr>
       </w:pPr>
-      <w:r>
-        <w:rPr>
-          <w:rFonts w:ascii="Courier New" w:hAnsi="Courier New" w:cs="Courier New"/>
-          <w:i/>
-        </w:rPr>
-        <w:lastRenderedPageBreak/>
-        <w:t xml:space="preserve">References </w:t>
-      </w:r>
-      <w:bookmarkStart w:id="0" w:name="_GoBack"/>
-      <w:bookmarkEnd w:id="0"/>
-      <w:r>
-        <w:rPr>
-          <w:rFonts w:ascii="Courier New" w:hAnsi="Courier New" w:cs="Courier New"/>
-          <w:i/>
-        </w:rPr>
-        <w:t>available upon request</w:t>
-      </w:r>
     </w:p>
     <w:sectPr>
       <w:pgSz w:w="12240" w:h="15840"/>
@@ -1916,7 +1460,7 @@
 </file>
 
 <file path=word/endnotes.xml><?xml version="1.0" encoding="utf-8"?>
-<w:endnotes xmlns:wpc="http://schemas.microsoft.com/office/word/2010/wordprocessingCanvas" xmlns:cx="http://schemas.microsoft.com/office/drawing/2014/chartex" xmlns:cx1="http://schemas.microsoft.com/office/drawing/2015/9/8/chartex" xmlns:cx2="http://schemas.microsoft.com/office/drawing/2015/10/21/chartex" xmlns:cx3="http://schemas.microsoft.com/office/drawing/2016/5/9/chartex" xmlns:cx4="http://schemas.microsoft.com/office/drawing/2016/5/10/chartex" xmlns:cx5="http://schemas.microsoft.com/office/drawing/2016/5/11/chartex" xmlns:cx6="http://schemas.microsoft.com/office/drawing/2016/5/12/chartex" xmlns:cx7="http://schemas.microsoft.com/office/drawing/2016/5/13/chartex" xmlns:cx8="http://schemas.microsoft.com/office/drawing/2016/5/14/chartex" xmlns:mc="http://schemas.openxmlformats.org/markup-compatibility/2006" xmlns:aink="http://schemas.microsoft.com/office/drawing/2016/ink" xmlns:am3d="http://schemas.microsoft.com/office/drawing/2017/model3d" xmlns:o="urn:schemas-microsoft-com:office:office" xmlns:r="http://schemas.openxmlformats.org/officeDocument/2006/relationships" xmlns:m="http://schemas.openxmlformats.org/officeDocument/2006/math" xmlns:v="urn:schemas-microsoft-com:vml" xmlns:wp14="http://schemas.microsoft.com/office/word/2010/wordprocessingDrawing" xmlns:wp="http://schemas.openxmlformats.org/drawingml/2006/wordprocessingDrawing" xmlns:w10="urn:schemas-microsoft-com:office:word" xmlns:w="http://schemas.openxmlformats.org/wordprocessingml/2006/main" xmlns:w14="http://schemas.microsoft.com/office/word/2010/wordml" xmlns:w15="http://schemas.microsoft.com/office/word/2012/wordml" xmlns:w16cid="http://schemas.microsoft.com/office/word/2016/wordml/cid" xmlns:w16se="http://schemas.microsoft.com/office/word/2015/wordml/symex" xmlns:wpg="http://schemas.microsoft.com/office/word/2010/wordprocessingGroup" xmlns:wpi="http://schemas.microsoft.com/office/word/2010/wordprocessingInk" xmlns:wne="http://schemas.microsoft.com/office/word/2006/wordml" xmlns:wps="http://schemas.microsoft.com/office/word/2010/wordprocessingShape" mc:Ignorable="w14 w15 w16se w16cid wp14">
+<w:endnotes xmlns:wpc="http://schemas.microsoft.com/office/word/2010/wordprocessingCanvas" xmlns:cx="http://schemas.microsoft.com/office/drawing/2014/chartex" xmlns:cx1="http://schemas.microsoft.com/office/drawing/2015/9/8/chartex" xmlns:cx2="http://schemas.microsoft.com/office/drawing/2015/10/21/chartex" xmlns:cx3="http://schemas.microsoft.com/office/drawing/2016/5/9/chartex" xmlns:cx4="http://schemas.microsoft.com/office/drawing/2016/5/10/chartex" xmlns:cx5="http://schemas.microsoft.com/office/drawing/2016/5/11/chartex" xmlns:cx6="http://schemas.microsoft.com/office/drawing/2016/5/12/chartex" xmlns:cx7="http://schemas.microsoft.com/office/drawing/2016/5/13/chartex" xmlns:cx8="http://schemas.microsoft.com/office/drawing/2016/5/14/chartex" xmlns:mc="http://schemas.openxmlformats.org/markup-compatibility/2006" xmlns:aink="http://schemas.microsoft.com/office/drawing/2016/ink" xmlns:am3d="http://schemas.microsoft.com/office/drawing/2017/model3d" xmlns:o="urn:schemas-microsoft-com:office:office" xmlns:r="http://schemas.openxmlformats.org/officeDocument/2006/relationships" xmlns:m="http://schemas.openxmlformats.org/officeDocument/2006/math" xmlns:v="urn:schemas-microsoft-com:vml" xmlns:wp14="http://schemas.microsoft.com/office/word/2010/wordprocessingDrawing" xmlns:wp="http://schemas.openxmlformats.org/drawingml/2006/wordprocessingDrawing" xmlns:w10="urn:schemas-microsoft-com:office:word" xmlns:w="http://schemas.openxmlformats.org/wordprocessingml/2006/main" xmlns:w14="http://schemas.microsoft.com/office/word/2010/wordml" xmlns:w15="http://schemas.microsoft.com/office/word/2012/wordml" xmlns:w16cex="http://schemas.microsoft.com/office/word/2018/wordml/cex" xmlns:w16cid="http://schemas.microsoft.com/office/word/2016/wordml/cid" xmlns:w16="http://schemas.microsoft.com/office/word/2018/wordml" xmlns:w16se="http://schemas.microsoft.com/office/word/2015/wordml/symex" xmlns:wpg="http://schemas.microsoft.com/office/word/2010/wordprocessingGroup" xmlns:wpi="http://schemas.microsoft.com/office/word/2010/wordprocessingInk" xmlns:wne="http://schemas.microsoft.com/office/word/2006/wordml" xmlns:wps="http://schemas.microsoft.com/office/word/2010/wordprocessingShape" mc:Ignorable="w14 w15 w16se w16cid w16 w16cex wp14">
   <w:endnote w:type="separator" w:id="-1">
     <w:p>
       <w:pPr>
@@ -1941,7 +1485,7 @@
 </file>
 
 <file path=word/footnotes.xml><?xml version="1.0" encoding="utf-8"?>
-<w:footnotes xmlns:wpc="http://schemas.microsoft.com/office/word/2010/wordprocessingCanvas" xmlns:cx="http://schemas.microsoft.com/office/drawing/2014/chartex" xmlns:cx1="http://schemas.microsoft.com/office/drawing/2015/9/8/chartex" xmlns:cx2="http://schemas.microsoft.com/office/drawing/2015/10/21/chartex" xmlns:cx3="http://schemas.microsoft.com/office/drawing/2016/5/9/chartex" xmlns:cx4="http://schemas.microsoft.com/office/drawing/2016/5/10/chartex" xmlns:cx5="http://schemas.microsoft.com/office/drawing/2016/5/11/chartex" xmlns:cx6="http://schemas.microsoft.com/office/drawing/2016/5/12/chartex" xmlns:cx7="http://schemas.microsoft.com/office/drawing/2016/5/13/chartex" xmlns:cx8="http://schemas.microsoft.com/office/drawing/2016/5/14/chartex" xmlns:mc="http://schemas.openxmlformats.org/markup-compatibility/2006" xmlns:aink="http://schemas.microsoft.com/office/drawing/2016/ink" xmlns:am3d="http://schemas.microsoft.com/office/drawing/2017/model3d" xmlns:o="urn:schemas-microsoft-com:office:office" xmlns:r="http://schemas.openxmlformats.org/officeDocument/2006/relationships" xmlns:m="http://schemas.openxmlformats.org/officeDocument/2006/math" xmlns:v="urn:schemas-microsoft-com:vml" xmlns:wp14="http://schemas.microsoft.com/office/word/2010/wordprocessingDrawing" xmlns:wp="http://schemas.openxmlformats.org/drawingml/2006/wordprocessingDrawing" xmlns:w10="urn:schemas-microsoft-com:office:word" xmlns:w="http://schemas.openxmlformats.org/wordprocessingml/2006/main" xmlns:w14="http://schemas.microsoft.com/office/word/2010/wordml" xmlns:w15="http://schemas.microsoft.com/office/word/2012/wordml" xmlns:w16cid="http://schemas.microsoft.com/office/word/2016/wordml/cid" xmlns:w16se="http://schemas.microsoft.com/office/word/2015/wordml/symex" xmlns:wpg="http://schemas.microsoft.com/office/word/2010/wordprocessingGroup" xmlns:wpi="http://schemas.microsoft.com/office/word/2010/wordprocessingInk" xmlns:wne="http://schemas.microsoft.com/office/word/2006/wordml" xmlns:wps="http://schemas.microsoft.com/office/word/2010/wordprocessingShape" mc:Ignorable="w14 w15 w16se w16cid wp14">
+<w:footnotes xmlns:wpc="http://schemas.microsoft.com/office/word/2010/wordprocessingCanvas" xmlns:cx="http://schemas.microsoft.com/office/drawing/2014/chartex" xmlns:cx1="http://schemas.microsoft.com/office/drawing/2015/9/8/chartex" xmlns:cx2="http://schemas.microsoft.com/office/drawing/2015/10/21/chartex" xmlns:cx3="http://schemas.microsoft.com/office/drawing/2016/5/9/chartex" xmlns:cx4="http://schemas.microsoft.com/office/drawing/2016/5/10/chartex" xmlns:cx5="http://schemas.microsoft.com/office/drawing/2016/5/11/chartex" xmlns:cx6="http://schemas.microsoft.com/office/drawing/2016/5/12/chartex" xmlns:cx7="http://schemas.microsoft.com/office/drawing/2016/5/13/chartex" xmlns:cx8="http://schemas.microsoft.com/office/drawing/2016/5/14/chartex" xmlns:mc="http://schemas.openxmlformats.org/markup-compatibility/2006" xmlns:aink="http://schemas.microsoft.com/office/drawing/2016/ink" xmlns:am3d="http://schemas.microsoft.com/office/drawing/2017/model3d" xmlns:o="urn:schemas-microsoft-com:office:office" xmlns:r="http://schemas.openxmlformats.org/officeDocument/2006/relationships" xmlns:m="http://schemas.openxmlformats.org/officeDocument/2006/math" xmlns:v="urn:schemas-microsoft-com:vml" xmlns:wp14="http://schemas.microsoft.com/office/word/2010/wordprocessingDrawing" xmlns:wp="http://schemas.openxmlformats.org/drawingml/2006/wordprocessingDrawing" xmlns:w10="urn:schemas-microsoft-com:office:word" xmlns:w="http://schemas.openxmlformats.org/wordprocessingml/2006/main" xmlns:w14="http://schemas.microsoft.com/office/word/2010/wordml" xmlns:w15="http://schemas.microsoft.com/office/word/2012/wordml" xmlns:w16cex="http://schemas.microsoft.com/office/word/2018/wordml/cex" xmlns:w16cid="http://schemas.microsoft.com/office/word/2016/wordml/cid" xmlns:w16="http://schemas.microsoft.com/office/word/2018/wordml" xmlns:w16se="http://schemas.microsoft.com/office/word/2015/wordml/symex" xmlns:wpg="http://schemas.microsoft.com/office/word/2010/wordprocessingGroup" xmlns:wpi="http://schemas.microsoft.com/office/word/2010/wordprocessingInk" xmlns:wne="http://schemas.microsoft.com/office/word/2006/wordml" xmlns:wps="http://schemas.microsoft.com/office/word/2010/wordprocessingShape" mc:Ignorable="w14 w15 w16se w16cid w16 w16cex wp14">
   <w:footnote w:type="separator" w:id="-1">
     <w:p>
       <w:pPr>
@@ -1966,8 +1510,121 @@
 </file>
 
 <file path=word/numbering.xml><?xml version="1.0" encoding="utf-8"?>
-<w:numbering xmlns:wpc="http://schemas.microsoft.com/office/word/2010/wordprocessingCanvas" xmlns:cx="http://schemas.microsoft.com/office/drawing/2014/chartex" xmlns:cx1="http://schemas.microsoft.com/office/drawing/2015/9/8/chartex" xmlns:cx2="http://schemas.microsoft.com/office/drawing/2015/10/21/chartex" xmlns:cx3="http://schemas.microsoft.com/office/drawing/2016/5/9/chartex" xmlns:cx4="http://schemas.microsoft.com/office/drawing/2016/5/10/chartex" xmlns:cx5="http://schemas.microsoft.com/office/drawing/2016/5/11/chartex" xmlns:cx6="http://schemas.microsoft.com/office/drawing/2016/5/12/chartex" xmlns:cx7="http://schemas.microsoft.com/office/drawing/2016/5/13/chartex" xmlns:cx8="http://schemas.microsoft.com/office/drawing/2016/5/14/chartex" xmlns:mc="http://schemas.openxmlformats.org/markup-compatibility/2006" xmlns:aink="http://schemas.microsoft.com/office/drawing/2016/ink" xmlns:am3d="http://schemas.microsoft.com/office/drawing/2017/model3d" xmlns:o="urn:schemas-microsoft-com:office:office" xmlns:r="http://schemas.openxmlformats.org/officeDocument/2006/relationships" xmlns:m="http://schemas.openxmlformats.org/officeDocument/2006/math" xmlns:v="urn:schemas-microsoft-com:vml" xmlns:wp14="http://schemas.microsoft.com/office/word/2010/wordprocessingDrawing" xmlns:wp="http://schemas.openxmlformats.org/drawingml/2006/wordprocessingDrawing" xmlns:w10="urn:schemas-microsoft-com:office:word" xmlns:w="http://schemas.openxmlformats.org/wordprocessingml/2006/main" xmlns:w14="http://schemas.microsoft.com/office/word/2010/wordml" xmlns:w15="http://schemas.microsoft.com/office/word/2012/wordml" xmlns:w16cid="http://schemas.microsoft.com/office/word/2016/wordml/cid" xmlns:w16se="http://schemas.microsoft.com/office/word/2015/wordml/symex" xmlns:wpg="http://schemas.microsoft.com/office/word/2010/wordprocessingGroup" xmlns:wpi="http://schemas.microsoft.com/office/word/2010/wordprocessingInk" xmlns:wne="http://schemas.microsoft.com/office/word/2006/wordml" xmlns:wps="http://schemas.microsoft.com/office/word/2010/wordprocessingShape" mc:Ignorable="w14 w15 w16se w16cid wp14">
+<w:numbering xmlns:wpc="http://schemas.microsoft.com/office/word/2010/wordprocessingCanvas" xmlns:cx="http://schemas.microsoft.com/office/drawing/2014/chartex" xmlns:cx1="http://schemas.microsoft.com/office/drawing/2015/9/8/chartex" xmlns:cx2="http://schemas.microsoft.com/office/drawing/2015/10/21/chartex" xmlns:cx3="http://schemas.microsoft.com/office/drawing/2016/5/9/chartex" xmlns:cx4="http://schemas.microsoft.com/office/drawing/2016/5/10/chartex" xmlns:cx5="http://schemas.microsoft.com/office/drawing/2016/5/11/chartex" xmlns:cx6="http://schemas.microsoft.com/office/drawing/2016/5/12/chartex" xmlns:cx7="http://schemas.microsoft.com/office/drawing/2016/5/13/chartex" xmlns:cx8="http://schemas.microsoft.com/office/drawing/2016/5/14/chartex" xmlns:mc="http://schemas.openxmlformats.org/markup-compatibility/2006" xmlns:aink="http://schemas.microsoft.com/office/drawing/2016/ink" xmlns:am3d="http://schemas.microsoft.com/office/drawing/2017/model3d" xmlns:o="urn:schemas-microsoft-com:office:office" xmlns:r="http://schemas.openxmlformats.org/officeDocument/2006/relationships" xmlns:m="http://schemas.openxmlformats.org/officeDocument/2006/math" xmlns:v="urn:schemas-microsoft-com:vml" xmlns:wp14="http://schemas.microsoft.com/office/word/2010/wordprocessingDrawing" xmlns:wp="http://schemas.openxmlformats.org/drawingml/2006/wordprocessingDrawing" xmlns:w10="urn:schemas-microsoft-com:office:word" xmlns:w="http://schemas.openxmlformats.org/wordprocessingml/2006/main" xmlns:w14="http://schemas.microsoft.com/office/word/2010/wordml" xmlns:w15="http://schemas.microsoft.com/office/word/2012/wordml" xmlns:w16cex="http://schemas.microsoft.com/office/word/2018/wordml/cex" xmlns:w16cid="http://schemas.microsoft.com/office/word/2016/wordml/cid" xmlns:w16="http://schemas.microsoft.com/office/word/2018/wordml" xmlns:w16se="http://schemas.microsoft.com/office/word/2015/wordml/symex" xmlns:wpg="http://schemas.microsoft.com/office/word/2010/wordprocessingGroup" xmlns:wpi="http://schemas.microsoft.com/office/word/2010/wordprocessingInk" xmlns:wne="http://schemas.microsoft.com/office/word/2006/wordml" xmlns:wps="http://schemas.microsoft.com/office/word/2010/wordprocessingShape" mc:Ignorable="w14 w15 w16se w16cid w16 w16cex wp14">
   <w:abstractNum w:abstractNumId="0" w15:restartNumberingAfterBreak="0">
+    <w:nsid w:val="27E774C0"/>
+    <w:multiLevelType w:val="hybridMultilevel"/>
+    <w:tmpl w:val="7A86C8A2"/>
+    <w:lvl w:ilvl="0" w:tplc="04090001">
+      <w:start w:val="1"/>
+      <w:numFmt w:val="bullet"/>
+      <w:lvlText w:val=""/>
+      <w:lvlJc w:val="left"/>
+      <w:pPr>
+        <w:ind w:left="720" w:hanging="360"/>
+      </w:pPr>
+      <w:rPr>
+        <w:rFonts w:ascii="Symbol" w:hAnsi="Symbol" w:hint="default"/>
+      </w:rPr>
+    </w:lvl>
+    <w:lvl w:ilvl="1" w:tplc="04090003" w:tentative="1">
+      <w:start w:val="1"/>
+      <w:numFmt w:val="bullet"/>
+      <w:lvlText w:val="o"/>
+      <w:lvlJc w:val="left"/>
+      <w:pPr>
+        <w:ind w:left="1440" w:hanging="360"/>
+      </w:pPr>
+      <w:rPr>
+        <w:rFonts w:ascii="Courier New" w:hAnsi="Courier New" w:cs="Courier New" w:hint="default"/>
+      </w:rPr>
+    </w:lvl>
+    <w:lvl w:ilvl="2" w:tplc="04090005" w:tentative="1">
+      <w:start w:val="1"/>
+      <w:numFmt w:val="bullet"/>
+      <w:lvlText w:val=""/>
+      <w:lvlJc w:val="left"/>
+      <w:pPr>
+        <w:ind w:left="2160" w:hanging="360"/>
+      </w:pPr>
+      <w:rPr>
+        <w:rFonts w:ascii="Wingdings" w:hAnsi="Wingdings" w:hint="default"/>
+      </w:rPr>
+    </w:lvl>
+    <w:lvl w:ilvl="3" w:tplc="04090001" w:tentative="1">
+      <w:start w:val="1"/>
+      <w:numFmt w:val="bullet"/>
+      <w:lvlText w:val=""/>
+      <w:lvlJc w:val="left"/>
+      <w:pPr>
+        <w:ind w:left="2880" w:hanging="360"/>
+      </w:pPr>
+      <w:rPr>
+        <w:rFonts w:ascii="Symbol" w:hAnsi="Symbol" w:hint="default"/>
+      </w:rPr>
+    </w:lvl>
+    <w:lvl w:ilvl="4" w:tplc="04090003" w:tentative="1">
+      <w:start w:val="1"/>
+      <w:numFmt w:val="bullet"/>
+      <w:lvlText w:val="o"/>
+      <w:lvlJc w:val="left"/>
+      <w:pPr>
+        <w:ind w:left="3600" w:hanging="360"/>
+      </w:pPr>
+      <w:rPr>
+        <w:rFonts w:ascii="Courier New" w:hAnsi="Courier New" w:cs="Courier New" w:hint="default"/>
+      </w:rPr>
+    </w:lvl>
+    <w:lvl w:ilvl="5" w:tplc="04090005" w:tentative="1">
+      <w:start w:val="1"/>
+      <w:numFmt w:val="bullet"/>
+      <w:lvlText w:val=""/>
+      <w:lvlJc w:val="left"/>
+      <w:pPr>
+        <w:ind w:left="4320" w:hanging="360"/>
+      </w:pPr>
+      <w:rPr>
+        <w:rFonts w:ascii="Wingdings" w:hAnsi="Wingdings" w:hint="default"/>
+      </w:rPr>
+    </w:lvl>
+    <w:lvl w:ilvl="6" w:tplc="04090001" w:tentative="1">
+      <w:start w:val="1"/>
+      <w:numFmt w:val="bullet"/>
+      <w:lvlText w:val=""/>
+      <w:lvlJc w:val="left"/>
+      <w:pPr>
+        <w:ind w:left="5040" w:hanging="360"/>
+      </w:pPr>
+      <w:rPr>
+        <w:rFonts w:ascii="Symbol" w:hAnsi="Symbol" w:hint="default"/>
+      </w:rPr>
+    </w:lvl>
+    <w:lvl w:ilvl="7" w:tplc="04090003" w:tentative="1">
+      <w:start w:val="1"/>
+      <w:numFmt w:val="bullet"/>
+      <w:lvlText w:val="o"/>
+      <w:lvlJc w:val="left"/>
+      <w:pPr>
+        <w:ind w:left="5760" w:hanging="360"/>
+      </w:pPr>
+      <w:rPr>
+        <w:rFonts w:ascii="Courier New" w:hAnsi="Courier New" w:cs="Courier New" w:hint="default"/>
+      </w:rPr>
+    </w:lvl>
+    <w:lvl w:ilvl="8" w:tplc="04090005" w:tentative="1">
+      <w:start w:val="1"/>
+      <w:numFmt w:val="bullet"/>
+      <w:lvlText w:val=""/>
+      <w:lvlJc w:val="left"/>
+      <w:pPr>
+        <w:ind w:left="6480" w:hanging="360"/>
+      </w:pPr>
+      <w:rPr>
+        <w:rFonts w:ascii="Wingdings" w:hAnsi="Wingdings" w:hint="default"/>
+      </w:rPr>
+    </w:lvl>
+  </w:abstractNum>
+  <w:abstractNum w:abstractNumId="1" w15:restartNumberingAfterBreak="0">
     <w:nsid w:val="2CFE502E"/>
     <w:multiLevelType w:val="hybridMultilevel"/>
     <w:tmpl w:val="77E630C0"/>
@@ -2080,7 +1737,7 @@
       </w:rPr>
     </w:lvl>
   </w:abstractNum>
-  <w:abstractNum w:abstractNumId="1" w15:restartNumberingAfterBreak="0">
+  <w:abstractNum w:abstractNumId="2" w15:restartNumberingAfterBreak="0">
     <w:nsid w:val="419D5773"/>
     <w:multiLevelType w:val="hybridMultilevel"/>
     <w:tmpl w:val="3C3AF36C"/>
@@ -2193,10 +1850,10 @@
       </w:rPr>
     </w:lvl>
   </w:abstractNum>
-  <w:abstractNum w:abstractNumId="2" w15:restartNumberingAfterBreak="0">
+  <w:abstractNum w:abstractNumId="3" w15:restartNumberingAfterBreak="0">
     <w:nsid w:val="5F906245"/>
     <w:multiLevelType w:val="hybridMultilevel"/>
-    <w:tmpl w:val="1E9E063A"/>
+    <w:tmpl w:val="F2E4DDA4"/>
     <w:lvl w:ilvl="0" w:tplc="04090001">
       <w:start w:val="1"/>
       <w:numFmt w:val="bullet"/>
@@ -2306,7 +1963,233 @@
       </w:rPr>
     </w:lvl>
   </w:abstractNum>
-  <w:abstractNum w:abstractNumId="3" w15:restartNumberingAfterBreak="0">
+  <w:abstractNum w:abstractNumId="4" w15:restartNumberingAfterBreak="0">
+    <w:nsid w:val="5FF32729"/>
+    <w:multiLevelType w:val="hybridMultilevel"/>
+    <w:tmpl w:val="119AA61C"/>
+    <w:lvl w:ilvl="0" w:tplc="04090001">
+      <w:start w:val="1"/>
+      <w:numFmt w:val="bullet"/>
+      <w:lvlText w:val=""/>
+      <w:lvlJc w:val="left"/>
+      <w:pPr>
+        <w:ind w:left="720" w:hanging="360"/>
+      </w:pPr>
+      <w:rPr>
+        <w:rFonts w:ascii="Symbol" w:hAnsi="Symbol" w:hint="default"/>
+      </w:rPr>
+    </w:lvl>
+    <w:lvl w:ilvl="1" w:tplc="04090003" w:tentative="1">
+      <w:start w:val="1"/>
+      <w:numFmt w:val="bullet"/>
+      <w:lvlText w:val="o"/>
+      <w:lvlJc w:val="left"/>
+      <w:pPr>
+        <w:ind w:left="1440" w:hanging="360"/>
+      </w:pPr>
+      <w:rPr>
+        <w:rFonts w:ascii="Courier New" w:hAnsi="Courier New" w:cs="Courier New" w:hint="default"/>
+      </w:rPr>
+    </w:lvl>
+    <w:lvl w:ilvl="2" w:tplc="04090005" w:tentative="1">
+      <w:start w:val="1"/>
+      <w:numFmt w:val="bullet"/>
+      <w:lvlText w:val=""/>
+      <w:lvlJc w:val="left"/>
+      <w:pPr>
+        <w:ind w:left="2160" w:hanging="360"/>
+      </w:pPr>
+      <w:rPr>
+        <w:rFonts w:ascii="Wingdings" w:hAnsi="Wingdings" w:hint="default"/>
+      </w:rPr>
+    </w:lvl>
+    <w:lvl w:ilvl="3" w:tplc="04090001" w:tentative="1">
+      <w:start w:val="1"/>
+      <w:numFmt w:val="bullet"/>
+      <w:lvlText w:val=""/>
+      <w:lvlJc w:val="left"/>
+      <w:pPr>
+        <w:ind w:left="2880" w:hanging="360"/>
+      </w:pPr>
+      <w:rPr>
+        <w:rFonts w:ascii="Symbol" w:hAnsi="Symbol" w:hint="default"/>
+      </w:rPr>
+    </w:lvl>
+    <w:lvl w:ilvl="4" w:tplc="04090003" w:tentative="1">
+      <w:start w:val="1"/>
+      <w:numFmt w:val="bullet"/>
+      <w:lvlText w:val="o"/>
+      <w:lvlJc w:val="left"/>
+      <w:pPr>
+        <w:ind w:left="3600" w:hanging="360"/>
+      </w:pPr>
+      <w:rPr>
+        <w:rFonts w:ascii="Courier New" w:hAnsi="Courier New" w:cs="Courier New" w:hint="default"/>
+      </w:rPr>
+    </w:lvl>
+    <w:lvl w:ilvl="5" w:tplc="04090005" w:tentative="1">
+      <w:start w:val="1"/>
+      <w:numFmt w:val="bullet"/>
+      <w:lvlText w:val=""/>
+      <w:lvlJc w:val="left"/>
+      <w:pPr>
+        <w:ind w:left="4320" w:hanging="360"/>
+      </w:pPr>
+      <w:rPr>
+        <w:rFonts w:ascii="Wingdings" w:hAnsi="Wingdings" w:hint="default"/>
+      </w:rPr>
+    </w:lvl>
+    <w:lvl w:ilvl="6" w:tplc="04090001" w:tentative="1">
+      <w:start w:val="1"/>
+      <w:numFmt w:val="bullet"/>
+      <w:lvlText w:val=""/>
+      <w:lvlJc w:val="left"/>
+      <w:pPr>
+        <w:ind w:left="5040" w:hanging="360"/>
+      </w:pPr>
+      <w:rPr>
+        <w:rFonts w:ascii="Symbol" w:hAnsi="Symbol" w:hint="default"/>
+      </w:rPr>
+    </w:lvl>
+    <w:lvl w:ilvl="7" w:tplc="04090003" w:tentative="1">
+      <w:start w:val="1"/>
+      <w:numFmt w:val="bullet"/>
+      <w:lvlText w:val="o"/>
+      <w:lvlJc w:val="left"/>
+      <w:pPr>
+        <w:ind w:left="5760" w:hanging="360"/>
+      </w:pPr>
+      <w:rPr>
+        <w:rFonts w:ascii="Courier New" w:hAnsi="Courier New" w:cs="Courier New" w:hint="default"/>
+      </w:rPr>
+    </w:lvl>
+    <w:lvl w:ilvl="8" w:tplc="04090005" w:tentative="1">
+      <w:start w:val="1"/>
+      <w:numFmt w:val="bullet"/>
+      <w:lvlText w:val=""/>
+      <w:lvlJc w:val="left"/>
+      <w:pPr>
+        <w:ind w:left="6480" w:hanging="360"/>
+      </w:pPr>
+      <w:rPr>
+        <w:rFonts w:ascii="Wingdings" w:hAnsi="Wingdings" w:hint="default"/>
+      </w:rPr>
+    </w:lvl>
+  </w:abstractNum>
+  <w:abstractNum w:abstractNumId="5" w15:restartNumberingAfterBreak="0">
+    <w:nsid w:val="63405549"/>
+    <w:multiLevelType w:val="hybridMultilevel"/>
+    <w:tmpl w:val="48B245EC"/>
+    <w:lvl w:ilvl="0" w:tplc="04090001">
+      <w:start w:val="1"/>
+      <w:numFmt w:val="bullet"/>
+      <w:lvlText w:val=""/>
+      <w:lvlJc w:val="left"/>
+      <w:pPr>
+        <w:ind w:left="720" w:hanging="360"/>
+      </w:pPr>
+      <w:rPr>
+        <w:rFonts w:ascii="Symbol" w:hAnsi="Symbol" w:hint="default"/>
+      </w:rPr>
+    </w:lvl>
+    <w:lvl w:ilvl="1" w:tplc="04090003" w:tentative="1">
+      <w:start w:val="1"/>
+      <w:numFmt w:val="bullet"/>
+      <w:lvlText w:val="o"/>
+      <w:lvlJc w:val="left"/>
+      <w:pPr>
+        <w:ind w:left="1440" w:hanging="360"/>
+      </w:pPr>
+      <w:rPr>
+        <w:rFonts w:ascii="Courier New" w:hAnsi="Courier New" w:cs="Courier New" w:hint="default"/>
+      </w:rPr>
+    </w:lvl>
+    <w:lvl w:ilvl="2" w:tplc="04090005" w:tentative="1">
+      <w:start w:val="1"/>
+      <w:numFmt w:val="bullet"/>
+      <w:lvlText w:val=""/>
+      <w:lvlJc w:val="left"/>
+      <w:pPr>
+        <w:ind w:left="2160" w:hanging="360"/>
+      </w:pPr>
+      <w:rPr>
+        <w:rFonts w:ascii="Wingdings" w:hAnsi="Wingdings" w:hint="default"/>
+      </w:rPr>
+    </w:lvl>
+    <w:lvl w:ilvl="3" w:tplc="04090001" w:tentative="1">
+      <w:start w:val="1"/>
+      <w:numFmt w:val="bullet"/>
+      <w:lvlText w:val=""/>
+      <w:lvlJc w:val="left"/>
+      <w:pPr>
+        <w:ind w:left="2880" w:hanging="360"/>
+      </w:pPr>
+      <w:rPr>
+        <w:rFonts w:ascii="Symbol" w:hAnsi="Symbol" w:hint="default"/>
+      </w:rPr>
+    </w:lvl>
+    <w:lvl w:ilvl="4" w:tplc="04090003" w:tentative="1">
+      <w:start w:val="1"/>
+      <w:numFmt w:val="bullet"/>
+      <w:lvlText w:val="o"/>
+      <w:lvlJc w:val="left"/>
+      <w:pPr>
+        <w:ind w:left="3600" w:hanging="360"/>
+      </w:pPr>
+      <w:rPr>
+        <w:rFonts w:ascii="Courier New" w:hAnsi="Courier New" w:cs="Courier New" w:hint="default"/>
+      </w:rPr>
+    </w:lvl>
+    <w:lvl w:ilvl="5" w:tplc="04090005" w:tentative="1">
+      <w:start w:val="1"/>
+      <w:numFmt w:val="bullet"/>
+      <w:lvlText w:val=""/>
+      <w:lvlJc w:val="left"/>
+      <w:pPr>
+        <w:ind w:left="4320" w:hanging="360"/>
+      </w:pPr>
+      <w:rPr>
+        <w:rFonts w:ascii="Wingdings" w:hAnsi="Wingdings" w:hint="default"/>
+      </w:rPr>
+    </w:lvl>
+    <w:lvl w:ilvl="6" w:tplc="04090001" w:tentative="1">
+      <w:start w:val="1"/>
+      <w:numFmt w:val="bullet"/>
+      <w:lvlText w:val=""/>
+      <w:lvlJc w:val="left"/>
+      <w:pPr>
+        <w:ind w:left="5040" w:hanging="360"/>
+      </w:pPr>
+      <w:rPr>
+        <w:rFonts w:ascii="Symbol" w:hAnsi="Symbol" w:hint="default"/>
+      </w:rPr>
+    </w:lvl>
+    <w:lvl w:ilvl="7" w:tplc="04090003" w:tentative="1">
+      <w:start w:val="1"/>
+      <w:numFmt w:val="bullet"/>
+      <w:lvlText w:val="o"/>
+      <w:lvlJc w:val="left"/>
+      <w:pPr>
+        <w:ind w:left="5760" w:hanging="360"/>
+      </w:pPr>
+      <w:rPr>
+        <w:rFonts w:ascii="Courier New" w:hAnsi="Courier New" w:cs="Courier New" w:hint="default"/>
+      </w:rPr>
+    </w:lvl>
+    <w:lvl w:ilvl="8" w:tplc="04090005" w:tentative="1">
+      <w:start w:val="1"/>
+      <w:numFmt w:val="bullet"/>
+      <w:lvlText w:val=""/>
+      <w:lvlJc w:val="left"/>
+      <w:pPr>
+        <w:ind w:left="6480" w:hanging="360"/>
+      </w:pPr>
+      <w:rPr>
+        <w:rFonts w:ascii="Wingdings" w:hAnsi="Wingdings" w:hint="default"/>
+      </w:rPr>
+    </w:lvl>
+  </w:abstractNum>
+  <w:abstractNum w:abstractNumId="6" w15:restartNumberingAfterBreak="0">
     <w:nsid w:val="67BD1B51"/>
     <w:multiLevelType w:val="hybridMultilevel"/>
     <w:tmpl w:val="521086AA"/>
@@ -2419,7 +2302,7 @@
       </w:rPr>
     </w:lvl>
   </w:abstractNum>
-  <w:abstractNum w:abstractNumId="4" w15:restartNumberingAfterBreak="0">
+  <w:abstractNum w:abstractNumId="7" w15:restartNumberingAfterBreak="0">
     <w:nsid w:val="6F7E7285"/>
     <w:multiLevelType w:val="hybridMultilevel"/>
     <w:tmpl w:val="434899B2"/>
@@ -2532,26 +2415,151 @@
       </w:rPr>
     </w:lvl>
   </w:abstractNum>
+  <w:abstractNum w:abstractNumId="8" w15:restartNumberingAfterBreak="0">
+    <w:nsid w:val="737354FD"/>
+    <w:multiLevelType w:val="hybridMultilevel"/>
+    <w:tmpl w:val="8DD6C774"/>
+    <w:lvl w:ilvl="0" w:tplc="04090001">
+      <w:start w:val="1"/>
+      <w:numFmt w:val="bullet"/>
+      <w:lvlText w:val=""/>
+      <w:lvlJc w:val="left"/>
+      <w:pPr>
+        <w:ind w:left="720" w:hanging="360"/>
+      </w:pPr>
+      <w:rPr>
+        <w:rFonts w:ascii="Symbol" w:hAnsi="Symbol" w:hint="default"/>
+      </w:rPr>
+    </w:lvl>
+    <w:lvl w:ilvl="1" w:tplc="04090003" w:tentative="1">
+      <w:start w:val="1"/>
+      <w:numFmt w:val="bullet"/>
+      <w:lvlText w:val="o"/>
+      <w:lvlJc w:val="left"/>
+      <w:pPr>
+        <w:ind w:left="1440" w:hanging="360"/>
+      </w:pPr>
+      <w:rPr>
+        <w:rFonts w:ascii="Courier New" w:hAnsi="Courier New" w:cs="Courier New" w:hint="default"/>
+      </w:rPr>
+    </w:lvl>
+    <w:lvl w:ilvl="2" w:tplc="04090005" w:tentative="1">
+      <w:start w:val="1"/>
+      <w:numFmt w:val="bullet"/>
+      <w:lvlText w:val=""/>
+      <w:lvlJc w:val="left"/>
+      <w:pPr>
+        <w:ind w:left="2160" w:hanging="360"/>
+      </w:pPr>
+      <w:rPr>
+        <w:rFonts w:ascii="Wingdings" w:hAnsi="Wingdings" w:hint="default"/>
+      </w:rPr>
+    </w:lvl>
+    <w:lvl w:ilvl="3" w:tplc="04090001" w:tentative="1">
+      <w:start w:val="1"/>
+      <w:numFmt w:val="bullet"/>
+      <w:lvlText w:val=""/>
+      <w:lvlJc w:val="left"/>
+      <w:pPr>
+        <w:ind w:left="2880" w:hanging="360"/>
+      </w:pPr>
+      <w:rPr>
+        <w:rFonts w:ascii="Symbol" w:hAnsi="Symbol" w:hint="default"/>
+      </w:rPr>
+    </w:lvl>
+    <w:lvl w:ilvl="4" w:tplc="04090003" w:tentative="1">
+      <w:start w:val="1"/>
+      <w:numFmt w:val="bullet"/>
+      <w:lvlText w:val="o"/>
+      <w:lvlJc w:val="left"/>
+      <w:pPr>
+        <w:ind w:left="3600" w:hanging="360"/>
+      </w:pPr>
+      <w:rPr>
+        <w:rFonts w:ascii="Courier New" w:hAnsi="Courier New" w:cs="Courier New" w:hint="default"/>
+      </w:rPr>
+    </w:lvl>
+    <w:lvl w:ilvl="5" w:tplc="04090005" w:tentative="1">
+      <w:start w:val="1"/>
+      <w:numFmt w:val="bullet"/>
+      <w:lvlText w:val=""/>
+      <w:lvlJc w:val="left"/>
+      <w:pPr>
+        <w:ind w:left="4320" w:hanging="360"/>
+      </w:pPr>
+      <w:rPr>
+        <w:rFonts w:ascii="Wingdings" w:hAnsi="Wingdings" w:hint="default"/>
+      </w:rPr>
+    </w:lvl>
+    <w:lvl w:ilvl="6" w:tplc="04090001" w:tentative="1">
+      <w:start w:val="1"/>
+      <w:numFmt w:val="bullet"/>
+      <w:lvlText w:val=""/>
+      <w:lvlJc w:val="left"/>
+      <w:pPr>
+        <w:ind w:left="5040" w:hanging="360"/>
+      </w:pPr>
+      <w:rPr>
+        <w:rFonts w:ascii="Symbol" w:hAnsi="Symbol" w:hint="default"/>
+      </w:rPr>
+    </w:lvl>
+    <w:lvl w:ilvl="7" w:tplc="04090003" w:tentative="1">
+      <w:start w:val="1"/>
+      <w:numFmt w:val="bullet"/>
+      <w:lvlText w:val="o"/>
+      <w:lvlJc w:val="left"/>
+      <w:pPr>
+        <w:ind w:left="5760" w:hanging="360"/>
+      </w:pPr>
+      <w:rPr>
+        <w:rFonts w:ascii="Courier New" w:hAnsi="Courier New" w:cs="Courier New" w:hint="default"/>
+      </w:rPr>
+    </w:lvl>
+    <w:lvl w:ilvl="8" w:tplc="04090005" w:tentative="1">
+      <w:start w:val="1"/>
+      <w:numFmt w:val="bullet"/>
+      <w:lvlText w:val=""/>
+      <w:lvlJc w:val="left"/>
+      <w:pPr>
+        <w:ind w:left="6480" w:hanging="360"/>
+      </w:pPr>
+      <w:rPr>
+        <w:rFonts w:ascii="Wingdings" w:hAnsi="Wingdings" w:hint="default"/>
+      </w:rPr>
+    </w:lvl>
+  </w:abstractNum>
   <w:num w:numId="1">
+    <w:abstractNumId w:val="7"/>
+  </w:num>
+  <w:num w:numId="2">
+    <w:abstractNumId w:val="2"/>
+  </w:num>
+  <w:num w:numId="3">
+    <w:abstractNumId w:val="3"/>
+  </w:num>
+  <w:num w:numId="4">
+    <w:abstractNumId w:val="6"/>
+  </w:num>
+  <w:num w:numId="5">
+    <w:abstractNumId w:val="1"/>
+  </w:num>
+  <w:num w:numId="6">
+    <w:abstractNumId w:val="8"/>
+  </w:num>
+  <w:num w:numId="7">
+    <w:abstractNumId w:val="0"/>
+  </w:num>
+  <w:num w:numId="8">
     <w:abstractNumId w:val="4"/>
   </w:num>
-  <w:num w:numId="2">
-    <w:abstractNumId w:val="1"/>
-  </w:num>
-  <w:num w:numId="3">
-    <w:abstractNumId w:val="2"/>
-  </w:num>
-  <w:num w:numId="4">
-    <w:abstractNumId w:val="3"/>
-  </w:num>
-  <w:num w:numId="5">
-    <w:abstractNumId w:val="0"/>
+  <w:num w:numId="9">
+    <w:abstractNumId w:val="5"/>
   </w:num>
 </w:numbering>
 </file>
 
 <file path=word/styles.xml><?xml version="1.0" encoding="utf-8"?>
-<w:styles xmlns:mc="http://schemas.openxmlformats.org/markup-compatibility/2006" xmlns:r="http://schemas.openxmlformats.org/officeDocument/2006/relationships" xmlns:w="http://schemas.openxmlformats.org/wordprocessingml/2006/main" xmlns:w14="http://schemas.microsoft.com/office/word/2010/wordml" xmlns:w15="http://schemas.microsoft.com/office/word/2012/wordml" xmlns:w16cid="http://schemas.microsoft.com/office/word/2016/wordml/cid" xmlns:w16se="http://schemas.microsoft.com/office/word/2015/wordml/symex" mc:Ignorable="w14 w15 w16se w16cid">
+<w:styles xmlns:mc="http://schemas.openxmlformats.org/markup-compatibility/2006" xmlns:r="http://schemas.openxmlformats.org/officeDocument/2006/relationships" xmlns:w="http://schemas.openxmlformats.org/wordprocessingml/2006/main" xmlns:w14="http://schemas.microsoft.com/office/word/2010/wordml" xmlns:w15="http://schemas.microsoft.com/office/word/2012/wordml" xmlns:w16cex="http://schemas.microsoft.com/office/word/2018/wordml/cex" xmlns:w16cid="http://schemas.microsoft.com/office/word/2016/wordml/cid" xmlns:w16="http://schemas.microsoft.com/office/word/2018/wordml" xmlns:w16se="http://schemas.microsoft.com/office/word/2015/wordml/symex" mc:Ignorable="w14 w15 w16se w16cid w16 w16cex">
   <w:docDefaults>
     <w:rPrDefault>
       <w:rPr>
@@ -2567,7 +2575,7 @@
       </w:pPr>
     </w:pPrDefault>
   </w:docDefaults>
-  <w:latentStyles w:defLockedState="0" w:defUIPriority="99" w:defSemiHidden="0" w:defUnhideWhenUsed="0" w:defQFormat="0" w:count="375">
+  <w:latentStyles w:defLockedState="0" w:defUIPriority="99" w:defSemiHidden="0" w:defUnhideWhenUsed="0" w:defQFormat="0" w:count="376">
     <w:lsdException w:name="Normal" w:uiPriority="0" w:qFormat="1"/>
     <w:lsdException w:name="heading 1" w:uiPriority="9" w:qFormat="1"/>
     <w:lsdException w:name="heading 2" w:semiHidden="1" w:uiPriority="9" w:unhideWhenUsed="1" w:qFormat="1"/>
@@ -2943,6 +2951,7 @@
     <w:lsdException w:name="Smart Hyperlink" w:semiHidden="1" w:unhideWhenUsed="1"/>
     <w:lsdException w:name="Hashtag" w:semiHidden="1" w:unhideWhenUsed="1"/>
     <w:lsdException w:name="Unresolved Mention" w:semiHidden="1" w:unhideWhenUsed="1"/>
+    <w:lsdException w:name="Smart Link" w:semiHidden="1" w:unhideWhenUsed="1"/>
   </w:latentStyles>
   <w:style w:type="paragraph" w:default="1" w:styleId="Normal">
     <w:name w:val="Normal"/>
@@ -3370,7 +3379,7 @@
 </file>
 
 <file path=customXml/itemProps1.xml><?xml version="1.0" encoding="utf-8"?>
-<ds:datastoreItem xmlns:ds="http://schemas.openxmlformats.org/officeDocument/2006/customXml" ds:itemID="{5B4A0A61-EE64-45D8-AB57-EDB7DA44524D}">
+<ds:datastoreItem xmlns:ds="http://schemas.openxmlformats.org/officeDocument/2006/customXml" ds:itemID="{73BAFB03-98B5-4B02-885F-7A9BD06F768D}">
   <ds:schemaRefs>
     <ds:schemaRef ds:uri="http://schemas.openxmlformats.org/officeDocument/2006/bibliography"/>
   </ds:schemaRefs>

</xml_diff>

<commit_message>
Updated content to match new experience at SEL (#1)
</commit_message>
<xml_diff>
--- a/src/assets/Resume.docx
+++ b/src/assets/Resume.docx
@@ -1,6 +1,6 @@
 
 <file path=word/document.xml><?xml version="1.0" encoding="utf-8"?>
-<w:document xmlns:wpc="http://schemas.microsoft.com/office/word/2010/wordprocessingCanvas" xmlns:cx="http://schemas.microsoft.com/office/drawing/2014/chartex" xmlns:cx1="http://schemas.microsoft.com/office/drawing/2015/9/8/chartex" xmlns:cx2="http://schemas.microsoft.com/office/drawing/2015/10/21/chartex" xmlns:cx3="http://schemas.microsoft.com/office/drawing/2016/5/9/chartex" xmlns:cx4="http://schemas.microsoft.com/office/drawing/2016/5/10/chartex" xmlns:cx5="http://schemas.microsoft.com/office/drawing/2016/5/11/chartex" xmlns:cx6="http://schemas.microsoft.com/office/drawing/2016/5/12/chartex" xmlns:cx7="http://schemas.microsoft.com/office/drawing/2016/5/13/chartex" xmlns:cx8="http://schemas.microsoft.com/office/drawing/2016/5/14/chartex" xmlns:mc="http://schemas.openxmlformats.org/markup-compatibility/2006" xmlns:aink="http://schemas.microsoft.com/office/drawing/2016/ink" xmlns:am3d="http://schemas.microsoft.com/office/drawing/2017/model3d" xmlns:o="urn:schemas-microsoft-com:office:office" xmlns:r="http://schemas.openxmlformats.org/officeDocument/2006/relationships" xmlns:m="http://schemas.openxmlformats.org/officeDocument/2006/math" xmlns:v="urn:schemas-microsoft-com:vml" xmlns:wp14="http://schemas.microsoft.com/office/word/2010/wordprocessingDrawing" xmlns:wp="http://schemas.openxmlformats.org/drawingml/2006/wordprocessingDrawing" xmlns:w10="urn:schemas-microsoft-com:office:word" xmlns:w="http://schemas.openxmlformats.org/wordprocessingml/2006/main" xmlns:w14="http://schemas.microsoft.com/office/word/2010/wordml" xmlns:w15="http://schemas.microsoft.com/office/word/2012/wordml" xmlns:w16cid="http://schemas.microsoft.com/office/word/2016/wordml/cid" xmlns:w16se="http://schemas.microsoft.com/office/word/2015/wordml/symex" xmlns:wpg="http://schemas.microsoft.com/office/word/2010/wordprocessingGroup" xmlns:wpi="http://schemas.microsoft.com/office/word/2010/wordprocessingInk" xmlns:wne="http://schemas.microsoft.com/office/word/2006/wordml" xmlns:wps="http://schemas.microsoft.com/office/word/2010/wordprocessingShape" mc:Ignorable="w14 w15 w16se w16cid wp14">
+<w:document xmlns:wpc="http://schemas.microsoft.com/office/word/2010/wordprocessingCanvas" xmlns:cx="http://schemas.microsoft.com/office/drawing/2014/chartex" xmlns:cx1="http://schemas.microsoft.com/office/drawing/2015/9/8/chartex" xmlns:cx2="http://schemas.microsoft.com/office/drawing/2015/10/21/chartex" xmlns:cx3="http://schemas.microsoft.com/office/drawing/2016/5/9/chartex" xmlns:cx4="http://schemas.microsoft.com/office/drawing/2016/5/10/chartex" xmlns:cx5="http://schemas.microsoft.com/office/drawing/2016/5/11/chartex" xmlns:cx6="http://schemas.microsoft.com/office/drawing/2016/5/12/chartex" xmlns:cx7="http://schemas.microsoft.com/office/drawing/2016/5/13/chartex" xmlns:cx8="http://schemas.microsoft.com/office/drawing/2016/5/14/chartex" xmlns:mc="http://schemas.openxmlformats.org/markup-compatibility/2006" xmlns:aink="http://schemas.microsoft.com/office/drawing/2016/ink" xmlns:am3d="http://schemas.microsoft.com/office/drawing/2017/model3d" xmlns:o="urn:schemas-microsoft-com:office:office" xmlns:r="http://schemas.openxmlformats.org/officeDocument/2006/relationships" xmlns:m="http://schemas.openxmlformats.org/officeDocument/2006/math" xmlns:v="urn:schemas-microsoft-com:vml" xmlns:wp14="http://schemas.microsoft.com/office/word/2010/wordprocessingDrawing" xmlns:wp="http://schemas.openxmlformats.org/drawingml/2006/wordprocessingDrawing" xmlns:w10="urn:schemas-microsoft-com:office:word" xmlns:w="http://schemas.openxmlformats.org/wordprocessingml/2006/main" xmlns:w14="http://schemas.microsoft.com/office/word/2010/wordml" xmlns:w15="http://schemas.microsoft.com/office/word/2012/wordml" xmlns:w16cex="http://schemas.microsoft.com/office/word/2018/wordml/cex" xmlns:w16cid="http://schemas.microsoft.com/office/word/2016/wordml/cid" xmlns:w16="http://schemas.microsoft.com/office/word/2018/wordml" xmlns:w16se="http://schemas.microsoft.com/office/word/2015/wordml/symex" xmlns:wpg="http://schemas.microsoft.com/office/word/2010/wordprocessingGroup" xmlns:wpi="http://schemas.microsoft.com/office/word/2010/wordprocessingInk" xmlns:wne="http://schemas.microsoft.com/office/word/2006/wordml" xmlns:wps="http://schemas.microsoft.com/office/word/2010/wordprocessingShape" mc:Ignorable="w14 w15 w16se w16cid w16 w16cex wp14">
   <w:body>
     <w:p>
       <w:pPr>
@@ -209,7 +209,7 @@
           <w:sz w:val="24"/>
           <w:szCs w:val="24"/>
         </w:rPr>
-        <w:t xml:space="preserve">Passionate problem solver, flexible and collaborative software engineer with 2 years industry experience that knows the benefit of both </w:t>
+        <w:t>Passionate problem solver, flexible</w:t>
       </w:r>
       <w:r>
         <w:rPr>
@@ -217,7 +217,7 @@
           <w:sz w:val="24"/>
           <w:szCs w:val="24"/>
         </w:rPr>
-        <w:t>traditional</w:t>
+        <w:t>,</w:t>
       </w:r>
       <w:r>
         <w:rPr>
@@ -225,7 +225,31 @@
           <w:sz w:val="24"/>
           <w:szCs w:val="24"/>
         </w:rPr>
-        <w:t xml:space="preserve"> and outside the box approaches to problems.</w:t>
+        <w:t xml:space="preserve"> and collaborative software engineer with </w:t>
+      </w:r>
+      <w:r>
+        <w:rPr>
+          <w:rFonts w:ascii="Courier New" w:hAnsi="Courier New" w:cs="Courier New"/>
+          <w:sz w:val="24"/>
+          <w:szCs w:val="24"/>
+        </w:rPr>
+        <w:t>3</w:t>
+      </w:r>
+      <w:r>
+        <w:rPr>
+          <w:rFonts w:ascii="Courier New" w:hAnsi="Courier New" w:cs="Courier New"/>
+          <w:sz w:val="24"/>
+          <w:szCs w:val="24"/>
+        </w:rPr>
+        <w:t xml:space="preserve"> years industry experience</w:t>
+      </w:r>
+      <w:r>
+        <w:rPr>
+          <w:rFonts w:ascii="Courier New" w:hAnsi="Courier New" w:cs="Courier New"/>
+          <w:sz w:val="24"/>
+          <w:szCs w:val="24"/>
+        </w:rPr>
+        <w:t>.</w:t>
       </w:r>
     </w:p>
     <w:p>
@@ -240,26 +264,26 @@
       <w:tblPr>
         <w:tblStyle w:val="TableGrid"/>
         <w:tblW w:w="0" w:type="auto"/>
+        <w:tblBorders>
+          <w:top w:val="none" w:sz="0" w:space="0" w:color="auto"/>
+          <w:left w:val="none" w:sz="0" w:space="0" w:color="auto"/>
+          <w:bottom w:val="none" w:sz="0" w:space="0" w:color="auto"/>
+          <w:right w:val="none" w:sz="0" w:space="0" w:color="auto"/>
+          <w:insideH w:val="none" w:sz="0" w:space="0" w:color="auto"/>
+          <w:insideV w:val="none" w:sz="0" w:space="0" w:color="auto"/>
+        </w:tblBorders>
         <w:tblLook w:val="04A0" w:firstRow="1" w:lastRow="0" w:firstColumn="1" w:lastColumn="0" w:noHBand="0" w:noVBand="1"/>
       </w:tblPr>
       <w:tblGrid>
-        <w:gridCol w:w="3500"/>
-        <w:gridCol w:w="455"/>
+        <w:gridCol w:w="3955"/>
         <w:gridCol w:w="2430"/>
-        <w:gridCol w:w="616"/>
-        <w:gridCol w:w="3501"/>
+        <w:gridCol w:w="4117"/>
       </w:tblGrid>
       <w:tr>
         <w:tc>
           <w:tcPr>
             <w:tcW w:w="10502" w:type="dxa"/>
-            <w:gridSpan w:val="5"/>
-            <w:tcBorders>
-              <w:top w:val="nil"/>
-              <w:left w:val="nil"/>
-              <w:bottom w:val="nil"/>
-              <w:right w:val="nil"/>
-            </w:tcBorders>
+            <w:gridSpan w:val="3"/>
             <w:shd w:val="clear" w:color="auto" w:fill="000000" w:themeFill="text1"/>
           </w:tcPr>
           <w:p>
@@ -285,13 +309,7 @@
         <w:tc>
           <w:tcPr>
             <w:tcW w:w="6385" w:type="dxa"/>
-            <w:gridSpan w:val="3"/>
-            <w:tcBorders>
-              <w:top w:val="nil"/>
-              <w:left w:val="nil"/>
-              <w:bottom w:val="nil"/>
-              <w:right w:val="nil"/>
-            </w:tcBorders>
+            <w:gridSpan w:val="2"/>
           </w:tcPr>
           <w:p>
             <w:pPr>
@@ -313,13 +331,6 @@
         <w:tc>
           <w:tcPr>
             <w:tcW w:w="4117" w:type="dxa"/>
-            <w:gridSpan w:val="2"/>
-            <w:tcBorders>
-              <w:top w:val="nil"/>
-              <w:left w:val="nil"/>
-              <w:bottom w:val="nil"/>
-              <w:right w:val="nil"/>
-            </w:tcBorders>
           </w:tcPr>
           <w:p>
             <w:pPr>
@@ -342,13 +353,7 @@
         <w:tc>
           <w:tcPr>
             <w:tcW w:w="10502" w:type="dxa"/>
-            <w:gridSpan w:val="5"/>
-            <w:tcBorders>
-              <w:top w:val="nil"/>
-              <w:left w:val="nil"/>
-              <w:bottom w:val="nil"/>
-              <w:right w:val="nil"/>
-            </w:tcBorders>
+            <w:gridSpan w:val="3"/>
           </w:tcPr>
           <w:p>
             <w:pPr>
@@ -370,13 +375,7 @@
         <w:tc>
           <w:tcPr>
             <w:tcW w:w="10502" w:type="dxa"/>
-            <w:gridSpan w:val="5"/>
-            <w:tcBorders>
-              <w:top w:val="nil"/>
-              <w:left w:val="nil"/>
-              <w:bottom w:val="nil"/>
-              <w:right w:val="nil"/>
-            </w:tcBorders>
+            <w:gridSpan w:val="3"/>
           </w:tcPr>
           <w:p>
             <w:pPr>
@@ -392,13 +391,7 @@
         <w:tc>
           <w:tcPr>
             <w:tcW w:w="10502" w:type="dxa"/>
-            <w:gridSpan w:val="5"/>
-            <w:tcBorders>
-              <w:top w:val="nil"/>
-              <w:left w:val="nil"/>
-              <w:bottom w:val="nil"/>
-              <w:right w:val="nil"/>
-            </w:tcBorders>
+            <w:gridSpan w:val="3"/>
             <w:shd w:val="clear" w:color="auto" w:fill="000000" w:themeFill="text1"/>
           </w:tcPr>
           <w:p>
@@ -424,13 +417,6 @@
         <w:tc>
           <w:tcPr>
             <w:tcW w:w="3955" w:type="dxa"/>
-            <w:gridSpan w:val="2"/>
-            <w:tcBorders>
-              <w:top w:val="nil"/>
-              <w:left w:val="nil"/>
-              <w:bottom w:val="nil"/>
-              <w:right w:val="nil"/>
-            </w:tcBorders>
           </w:tcPr>
           <w:p>
             <w:pPr>
@@ -452,13 +438,7 @@
         <w:tc>
           <w:tcPr>
             <w:tcW w:w="6547" w:type="dxa"/>
-            <w:gridSpan w:val="3"/>
-            <w:tcBorders>
-              <w:top w:val="nil"/>
-              <w:left w:val="nil"/>
-              <w:bottom w:val="nil"/>
-              <w:right w:val="nil"/>
-            </w:tcBorders>
+            <w:gridSpan w:val="2"/>
           </w:tcPr>
           <w:p>
             <w:pPr>
@@ -472,7 +452,156 @@
               <w:rPr>
                 <w:rFonts w:ascii="Courier New" w:hAnsi="Courier New" w:cs="Courier New"/>
               </w:rPr>
-              <w:t>March 2018 - Current</w:t>
+              <w:t>November 2020 – Today</w:t>
+            </w:r>
+          </w:p>
+        </w:tc>
+      </w:tr>
+      <w:tr>
+        <w:tc>
+          <w:tcPr>
+            <w:tcW w:w="3955" w:type="dxa"/>
+          </w:tcPr>
+          <w:p>
+            <w:pPr>
+              <w:pStyle w:val="NoSpacing"/>
+              <w:rPr>
+                <w:rFonts w:ascii="Courier New" w:hAnsi="Courier New" w:cs="Courier New"/>
+              </w:rPr>
+            </w:pPr>
+            <w:r>
+              <w:rPr>
+                <w:rFonts w:ascii="Courier New" w:hAnsi="Courier New" w:cs="Courier New"/>
+              </w:rPr>
+              <w:t>Schweitzer Engineering Laboratories</w:t>
+            </w:r>
+          </w:p>
+        </w:tc>
+        <w:tc>
+          <w:tcPr>
+            <w:tcW w:w="6547" w:type="dxa"/>
+            <w:gridSpan w:val="2"/>
+          </w:tcPr>
+          <w:p>
+            <w:pPr>
+              <w:pStyle w:val="NoSpacing"/>
+              <w:numPr>
+                <w:ilvl w:val="0"/>
+                <w:numId w:val="6"/>
+              </w:numPr>
+              <w:rPr>
+                <w:rFonts w:ascii="Courier New" w:hAnsi="Courier New" w:cs="Courier New"/>
+              </w:rPr>
+            </w:pPr>
+            <w:r>
+              <w:rPr>
+                <w:rFonts w:ascii="Courier New" w:hAnsi="Courier New" w:cs="Courier New"/>
+              </w:rPr>
+              <w:t>Collaborated with internal teams to maintain the corporate marketing website</w:t>
+            </w:r>
+          </w:p>
+          <w:p>
+            <w:pPr>
+              <w:pStyle w:val="NoSpacing"/>
+              <w:numPr>
+                <w:ilvl w:val="0"/>
+                <w:numId w:val="6"/>
+              </w:numPr>
+              <w:rPr>
+                <w:rFonts w:ascii="Courier New" w:hAnsi="Courier New" w:cs="Courier New"/>
+              </w:rPr>
+            </w:pPr>
+            <w:r>
+              <w:rPr>
+                <w:rFonts w:ascii="Courier New" w:hAnsi="Courier New" w:cs="Courier New"/>
+              </w:rPr>
+              <w:t>Rapidly developed a microservice</w:t>
+            </w:r>
+            <w:r>
+              <w:rPr>
+                <w:rFonts w:ascii="Courier New" w:hAnsi="Courier New" w:cs="Courier New"/>
+              </w:rPr>
+              <w:t xml:space="preserve"> to integrate with the SaaS platform</w:t>
+            </w:r>
+          </w:p>
+          <w:p>
+            <w:pPr>
+              <w:pStyle w:val="NoSpacing"/>
+              <w:numPr>
+                <w:ilvl w:val="0"/>
+                <w:numId w:val="6"/>
+              </w:numPr>
+              <w:rPr>
+                <w:rFonts w:ascii="Courier New" w:hAnsi="Courier New" w:cs="Courier New"/>
+              </w:rPr>
+            </w:pPr>
+            <w:r>
+              <w:rPr>
+                <w:rFonts w:ascii="Courier New" w:hAnsi="Courier New" w:cs="Courier New"/>
+              </w:rPr>
+              <w:t>Improved build pipeline stability</w:t>
+            </w:r>
+          </w:p>
+        </w:tc>
+      </w:tr>
+      <w:tr>
+        <w:tc>
+          <w:tcPr>
+            <w:tcW w:w="3955" w:type="dxa"/>
+          </w:tcPr>
+          <w:p>
+            <w:pPr>
+              <w:pStyle w:val="NoSpacing"/>
+              <w:rPr>
+                <w:rFonts w:ascii="Courier New" w:hAnsi="Courier New" w:cs="Courier New"/>
+                <w:u w:val="single"/>
+              </w:rPr>
+            </w:pPr>
+            <w:r>
+              <w:rPr>
+                <w:rFonts w:ascii="Courier New" w:hAnsi="Courier New" w:cs="Courier New"/>
+                <w:u w:val="single"/>
+              </w:rPr>
+              <w:t>Associate Software Engineer</w:t>
+            </w:r>
+          </w:p>
+        </w:tc>
+        <w:tc>
+          <w:tcPr>
+            <w:tcW w:w="6547" w:type="dxa"/>
+            <w:gridSpan w:val="2"/>
+          </w:tcPr>
+          <w:p>
+            <w:pPr>
+              <w:pStyle w:val="NoSpacing"/>
+              <w:jc w:val="right"/>
+              <w:rPr>
+                <w:rFonts w:ascii="Courier New" w:hAnsi="Courier New" w:cs="Courier New"/>
+              </w:rPr>
+            </w:pPr>
+            <w:r>
+              <w:rPr>
+                <w:rFonts w:ascii="Courier New" w:hAnsi="Courier New" w:cs="Courier New"/>
+              </w:rPr>
+              <w:t xml:space="preserve">March 2018 </w:t>
+            </w:r>
+            <w:r>
+              <w:rPr>
+                <w:rFonts w:ascii="Courier New" w:hAnsi="Courier New" w:cs="Courier New"/>
+              </w:rPr>
+              <w:t>–</w:t>
+            </w:r>
+            <w:r>
+              <w:rPr>
+                <w:rFonts w:ascii="Courier New" w:hAnsi="Courier New" w:cs="Courier New"/>
+              </w:rPr>
+              <w:t xml:space="preserve"> </w:t>
+            </w:r>
+            <w:r>
+              <w:rPr>
+                <w:rFonts w:ascii="Courier New" w:hAnsi="Courier New" w:cs="Courier New"/>
+              </w:rPr>
+              <w:t>March 2020</w:t>
             </w:r>
           </w:p>
         </w:tc>
@@ -484,13 +613,6 @@
         <w:tc>
           <w:tcPr>
             <w:tcW w:w="3955" w:type="dxa"/>
-            <w:gridSpan w:val="2"/>
-            <w:tcBorders>
-              <w:top w:val="nil"/>
-              <w:left w:val="nil"/>
-              <w:bottom w:val="nil"/>
-              <w:right w:val="nil"/>
-            </w:tcBorders>
           </w:tcPr>
           <w:p>
             <w:pPr>
@@ -503,12 +625,6 @@
                 <w:rFonts w:ascii="Courier New" w:hAnsi="Courier New" w:cs="Courier New"/>
               </w:rPr>
               <w:t>Fenway Group</w:t>
-            </w:r>
-            <w:r>
-              <w:rPr>
-                <w:rFonts w:ascii="Courier New" w:hAnsi="Courier New" w:cs="Courier New"/>
-              </w:rPr>
-              <w:t>, Moscow, ID</w:t>
             </w:r>
           </w:p>
           <w:p>
@@ -532,13 +648,7 @@
         <w:tc>
           <w:tcPr>
             <w:tcW w:w="6547" w:type="dxa"/>
-            <w:gridSpan w:val="3"/>
-            <w:tcBorders>
-              <w:top w:val="nil"/>
-              <w:left w:val="nil"/>
-              <w:bottom w:val="nil"/>
-              <w:right w:val="nil"/>
-            </w:tcBorders>
+            <w:gridSpan w:val="2"/>
           </w:tcPr>
           <w:p>
             <w:pPr>
@@ -573,7 +683,13 @@
               <w:rPr>
                 <w:rFonts w:ascii="Courier New" w:hAnsi="Courier New" w:cs="Courier New"/>
               </w:rPr>
-              <w:t>, Typescript, and Postgres</w:t>
+              <w:t xml:space="preserve"> </w:t>
+            </w:r>
+            <w:r>
+              <w:rPr>
+                <w:rFonts w:ascii="Courier New" w:hAnsi="Courier New" w:cs="Courier New"/>
+              </w:rPr>
+              <w:t>and Postgres</w:t>
             </w:r>
           </w:p>
           <w:p>
@@ -636,10 +752,32 @@
               <w:t xml:space="preserve"> Certification</w:t>
             </w:r>
           </w:p>
-          <w:p>
-            <w:pPr>
-              <w:pStyle w:val="NoSpacing"/>
-              <w:ind w:left="720"/>
+        </w:tc>
+      </w:tr>
+      <w:tr>
+        <w:trPr>
+          <w:trHeight w:val="287"/>
+        </w:trPr>
+        <w:tc>
+          <w:tcPr>
+            <w:tcW w:w="3955" w:type="dxa"/>
+          </w:tcPr>
+          <w:p>
+            <w:pPr>
+              <w:rPr>
+                <w:rFonts w:ascii="Courier New" w:hAnsi="Courier New" w:cs="Courier New"/>
+              </w:rPr>
+            </w:pPr>
+          </w:p>
+        </w:tc>
+        <w:tc>
+          <w:tcPr>
+            <w:tcW w:w="6547" w:type="dxa"/>
+            <w:gridSpan w:val="2"/>
+          </w:tcPr>
+          <w:p>
+            <w:pPr>
+              <w:pStyle w:val="NoSpacing"/>
               <w:rPr>
                 <w:rFonts w:ascii="Courier New" w:hAnsi="Courier New" w:cs="Courier New"/>
               </w:rPr>
@@ -651,13 +789,7 @@
         <w:tc>
           <w:tcPr>
             <w:tcW w:w="10502" w:type="dxa"/>
-            <w:gridSpan w:val="5"/>
-            <w:tcBorders>
-              <w:top w:val="nil"/>
-              <w:left w:val="nil"/>
-              <w:bottom w:val="nil"/>
-              <w:right w:val="nil"/>
-            </w:tcBorders>
+            <w:gridSpan w:val="3"/>
             <w:shd w:val="clear" w:color="auto" w:fill="000000" w:themeFill="text1"/>
           </w:tcPr>
           <w:p>
@@ -668,6 +800,14 @@
                 <w:b/>
               </w:rPr>
             </w:pPr>
+            <w:r>
+              <w:rPr>
+                <w:rFonts w:ascii="Courier New" w:hAnsi="Courier New" w:cs="Courier New"/>
+                <w:b/>
+                <w:sz w:val="28"/>
+              </w:rPr>
+              <w:t xml:space="preserve">Personal </w:t>
+            </w:r>
             <w:r>
               <w:rPr>
                 <w:rFonts w:ascii="Courier New" w:hAnsi="Courier New" w:cs="Courier New"/>
@@ -683,13 +823,6 @@
         <w:tc>
           <w:tcPr>
             <w:tcW w:w="3955" w:type="dxa"/>
-            <w:gridSpan w:val="2"/>
-            <w:tcBorders>
-              <w:top w:val="nil"/>
-              <w:left w:val="nil"/>
-              <w:bottom w:val="nil"/>
-              <w:right w:val="nil"/>
-            </w:tcBorders>
           </w:tcPr>
           <w:p>
             <w:pPr>
@@ -711,13 +844,7 @@
         <w:tc>
           <w:tcPr>
             <w:tcW w:w="6547" w:type="dxa"/>
-            <w:gridSpan w:val="3"/>
-            <w:tcBorders>
-              <w:top w:val="nil"/>
-              <w:left w:val="nil"/>
-              <w:bottom w:val="nil"/>
-              <w:right w:val="nil"/>
-            </w:tcBorders>
+            <w:gridSpan w:val="2"/>
           </w:tcPr>
           <w:p>
             <w:pPr>
@@ -791,13 +918,6 @@
         <w:tc>
           <w:tcPr>
             <w:tcW w:w="3955" w:type="dxa"/>
-            <w:gridSpan w:val="2"/>
-            <w:tcBorders>
-              <w:top w:val="nil"/>
-              <w:left w:val="nil"/>
-              <w:bottom w:val="nil"/>
-              <w:right w:val="nil"/>
-            </w:tcBorders>
           </w:tcPr>
           <w:p>
             <w:pPr>
@@ -819,13 +939,7 @@
         <w:tc>
           <w:tcPr>
             <w:tcW w:w="6547" w:type="dxa"/>
-            <w:gridSpan w:val="3"/>
-            <w:tcBorders>
-              <w:top w:val="nil"/>
-              <w:left w:val="nil"/>
-              <w:bottom w:val="nil"/>
-              <w:right w:val="nil"/>
-            </w:tcBorders>
+            <w:gridSpan w:val="2"/>
           </w:tcPr>
           <w:p>
             <w:pPr>
@@ -911,13 +1025,6 @@
         <w:tc>
           <w:tcPr>
             <w:tcW w:w="3955" w:type="dxa"/>
-            <w:gridSpan w:val="2"/>
-            <w:tcBorders>
-              <w:top w:val="nil"/>
-              <w:left w:val="nil"/>
-              <w:bottom w:val="nil"/>
-              <w:right w:val="nil"/>
-            </w:tcBorders>
           </w:tcPr>
           <w:p>
             <w:pPr>
@@ -939,13 +1046,7 @@
         <w:tc>
           <w:tcPr>
             <w:tcW w:w="6547" w:type="dxa"/>
-            <w:gridSpan w:val="3"/>
-            <w:tcBorders>
-              <w:top w:val="nil"/>
-              <w:left w:val="nil"/>
-              <w:bottom w:val="nil"/>
-              <w:right w:val="nil"/>
-            </w:tcBorders>
+            <w:gridSpan w:val="2"/>
           </w:tcPr>
           <w:p>
             <w:pPr>
@@ -962,7 +1063,13 @@
               <w:rPr>
                 <w:rFonts w:ascii="Courier New" w:hAnsi="Courier New" w:cs="Courier New"/>
               </w:rPr>
-              <w:t>Built a Java web scraper to pull spell data into json</w:t>
+              <w:t xml:space="preserve">Built a Java web scraper </w:t>
+            </w:r>
+            <w:r>
+              <w:rPr>
+                <w:rFonts w:ascii="Courier New" w:hAnsi="Courier New" w:cs="Courier New"/>
+              </w:rPr>
+              <w:t>to collect data</w:t>
             </w:r>
           </w:p>
           <w:p>
@@ -986,22 +1093,14 @@
               <w:rPr>
                 <w:rFonts w:ascii="Courier New" w:hAnsi="Courier New" w:cs="Courier New"/>
               </w:rPr>
-              <w:t xml:space="preserve"> a website that will display and filter </w:t>
-            </w:r>
-            <w:r>
-              <w:rPr>
-                <w:rFonts w:ascii="Courier New" w:hAnsi="Courier New" w:cs="Courier New"/>
-              </w:rPr>
-              <w:t xml:space="preserve">the spell data using </w:t>
-            </w:r>
-            <w:proofErr w:type="spellStart"/>
-            <w:r>
-              <w:rPr>
-                <w:rFonts w:ascii="Courier New" w:hAnsi="Courier New" w:cs="Courier New"/>
-              </w:rPr>
-              <w:t>lodash</w:t>
-            </w:r>
-            <w:proofErr w:type="spellEnd"/>
+              <w:t xml:space="preserve"> a </w:t>
+            </w:r>
+            <w:r>
+              <w:rPr>
+                <w:rFonts w:ascii="Courier New" w:hAnsi="Courier New" w:cs="Courier New"/>
+              </w:rPr>
+              <w:t>frontend to display and filter said data</w:t>
+            </w:r>
           </w:p>
         </w:tc>
       </w:tr>
@@ -1009,13 +1108,6 @@
         <w:tc>
           <w:tcPr>
             <w:tcW w:w="3955" w:type="dxa"/>
-            <w:gridSpan w:val="2"/>
-            <w:tcBorders>
-              <w:top w:val="nil"/>
-              <w:left w:val="nil"/>
-              <w:bottom w:val="nil"/>
-              <w:right w:val="nil"/>
-            </w:tcBorders>
           </w:tcPr>
           <w:p>
             <w:pPr>
@@ -1037,13 +1129,7 @@
         <w:tc>
           <w:tcPr>
             <w:tcW w:w="6547" w:type="dxa"/>
-            <w:gridSpan w:val="3"/>
-            <w:tcBorders>
-              <w:top w:val="nil"/>
-              <w:left w:val="nil"/>
-              <w:bottom w:val="nil"/>
-              <w:right w:val="nil"/>
-            </w:tcBorders>
+            <w:gridSpan w:val="2"/>
           </w:tcPr>
           <w:p>
             <w:pPr>
@@ -1081,13 +1167,6 @@
         <w:tc>
           <w:tcPr>
             <w:tcW w:w="3955" w:type="dxa"/>
-            <w:gridSpan w:val="2"/>
-            <w:tcBorders>
-              <w:top w:val="nil"/>
-              <w:left w:val="nil"/>
-              <w:bottom w:val="nil"/>
-              <w:right w:val="nil"/>
-            </w:tcBorders>
           </w:tcPr>
           <w:p>
             <w:pPr>
@@ -1101,13 +1180,7 @@
         <w:tc>
           <w:tcPr>
             <w:tcW w:w="6547" w:type="dxa"/>
-            <w:gridSpan w:val="3"/>
-            <w:tcBorders>
-              <w:top w:val="nil"/>
-              <w:left w:val="nil"/>
-              <w:bottom w:val="nil"/>
-              <w:right w:val="nil"/>
-            </w:tcBorders>
+            <w:gridSpan w:val="2"/>
           </w:tcPr>
           <w:p>
             <w:pPr>
@@ -1123,13 +1196,7 @@
         <w:tc>
           <w:tcPr>
             <w:tcW w:w="10502" w:type="dxa"/>
-            <w:gridSpan w:val="5"/>
-            <w:tcBorders>
-              <w:top w:val="nil"/>
-              <w:left w:val="nil"/>
-              <w:bottom w:val="nil"/>
-              <w:right w:val="nil"/>
-            </w:tcBorders>
+            <w:gridSpan w:val="3"/>
             <w:shd w:val="clear" w:color="auto" w:fill="000000" w:themeFill="text1"/>
           </w:tcPr>
           <w:p>
@@ -1147,523 +1214,6 @@
                 <w:sz w:val="28"/>
               </w:rPr>
               <w:t>Technical Skills:</w:t>
-            </w:r>
-          </w:p>
-        </w:tc>
-      </w:tr>
-      <w:tr>
-        <w:tc>
-          <w:tcPr>
-            <w:tcW w:w="3500" w:type="dxa"/>
-            <w:tcBorders>
-              <w:top w:val="nil"/>
-              <w:left w:val="nil"/>
-              <w:bottom w:val="nil"/>
-              <w:right w:val="nil"/>
-            </w:tcBorders>
-          </w:tcPr>
-          <w:p>
-            <w:pPr>
-              <w:pStyle w:val="NoSpacing"/>
-              <w:jc w:val="center"/>
-              <w:rPr>
-                <w:rFonts w:ascii="Courier New" w:hAnsi="Courier New" w:cs="Courier New"/>
-                <w:u w:val="single"/>
-              </w:rPr>
-            </w:pPr>
-            <w:r>
-              <w:rPr>
-                <w:rFonts w:ascii="Courier New" w:hAnsi="Courier New" w:cs="Courier New"/>
-                <w:u w:val="single"/>
-              </w:rPr>
-              <w:t>Proficient In:</w:t>
-            </w:r>
-          </w:p>
-        </w:tc>
-        <w:tc>
-          <w:tcPr>
-            <w:tcW w:w="3501" w:type="dxa"/>
-            <w:gridSpan w:val="3"/>
-            <w:tcBorders>
-              <w:top w:val="nil"/>
-              <w:left w:val="nil"/>
-              <w:bottom w:val="nil"/>
-              <w:right w:val="nil"/>
-            </w:tcBorders>
-          </w:tcPr>
-          <w:p>
-            <w:pPr>
-              <w:pStyle w:val="NoSpacing"/>
-              <w:jc w:val="center"/>
-              <w:rPr>
-                <w:rFonts w:ascii="Courier New" w:hAnsi="Courier New" w:cs="Courier New"/>
-                <w:u w:val="single"/>
-              </w:rPr>
-            </w:pPr>
-            <w:r>
-              <w:rPr>
-                <w:rFonts w:ascii="Courier New" w:hAnsi="Courier New" w:cs="Courier New"/>
-                <w:u w:val="single"/>
-              </w:rPr>
-              <w:t>Knowledgeable In:</w:t>
-            </w:r>
-          </w:p>
-        </w:tc>
-        <w:tc>
-          <w:tcPr>
-            <w:tcW w:w="3501" w:type="dxa"/>
-            <w:tcBorders>
-              <w:top w:val="nil"/>
-              <w:left w:val="nil"/>
-              <w:bottom w:val="nil"/>
-              <w:right w:val="nil"/>
-            </w:tcBorders>
-          </w:tcPr>
-          <w:p>
-            <w:pPr>
-              <w:pStyle w:val="NoSpacing"/>
-              <w:jc w:val="center"/>
-              <w:rPr>
-                <w:rFonts w:ascii="Courier New" w:hAnsi="Courier New" w:cs="Courier New"/>
-                <w:u w:val="single"/>
-              </w:rPr>
-            </w:pPr>
-            <w:r>
-              <w:rPr>
-                <w:rFonts w:ascii="Courier New" w:hAnsi="Courier New" w:cs="Courier New"/>
-                <w:u w:val="single"/>
-              </w:rPr>
-              <w:t>Familiar With:</w:t>
-            </w:r>
-          </w:p>
-        </w:tc>
-      </w:tr>
-      <w:tr>
-        <w:tc>
-          <w:tcPr>
-            <w:tcW w:w="3500" w:type="dxa"/>
-            <w:tcBorders>
-              <w:top w:val="nil"/>
-              <w:left w:val="nil"/>
-              <w:bottom w:val="nil"/>
-              <w:right w:val="nil"/>
-            </w:tcBorders>
-          </w:tcPr>
-          <w:p>
-            <w:pPr>
-              <w:pStyle w:val="NoSpacing"/>
-              <w:jc w:val="center"/>
-              <w:rPr>
-                <w:rFonts w:ascii="Courier New" w:hAnsi="Courier New" w:cs="Courier New"/>
-              </w:rPr>
-            </w:pPr>
-            <w:proofErr w:type="spellStart"/>
-            <w:r>
-              <w:rPr>
-                <w:rFonts w:ascii="Courier New" w:hAnsi="Courier New" w:cs="Courier New"/>
-              </w:rPr>
-              <w:t>Javascript</w:t>
-            </w:r>
-            <w:proofErr w:type="spellEnd"/>
-            <w:r>
-              <w:rPr>
-                <w:rFonts w:ascii="Courier New" w:hAnsi="Courier New" w:cs="Courier New"/>
-              </w:rPr>
-              <w:t xml:space="preserve"> </w:t>
-            </w:r>
-            <w:r>
-              <w:rPr>
-                <w:rFonts w:ascii="Courier New" w:hAnsi="Courier New" w:cs="Courier New"/>
-              </w:rPr>
-              <w:t>React</w:t>
-            </w:r>
-          </w:p>
-        </w:tc>
-        <w:tc>
-          <w:tcPr>
-            <w:tcW w:w="3501" w:type="dxa"/>
-            <w:gridSpan w:val="3"/>
-            <w:tcBorders>
-              <w:top w:val="nil"/>
-              <w:left w:val="nil"/>
-              <w:bottom w:val="nil"/>
-              <w:right w:val="nil"/>
-            </w:tcBorders>
-          </w:tcPr>
-          <w:p>
-            <w:pPr>
-              <w:pStyle w:val="NoSpacing"/>
-              <w:jc w:val="center"/>
-              <w:rPr>
-                <w:rFonts w:ascii="Courier New" w:hAnsi="Courier New" w:cs="Courier New"/>
-              </w:rPr>
-            </w:pPr>
-            <w:r>
-              <w:rPr>
-                <w:rFonts w:ascii="Courier New" w:hAnsi="Courier New" w:cs="Courier New"/>
-              </w:rPr>
-              <w:t>Java</w:t>
-            </w:r>
-          </w:p>
-        </w:tc>
-        <w:tc>
-          <w:tcPr>
-            <w:tcW w:w="3501" w:type="dxa"/>
-            <w:tcBorders>
-              <w:top w:val="nil"/>
-              <w:left w:val="nil"/>
-              <w:bottom w:val="nil"/>
-              <w:right w:val="nil"/>
-            </w:tcBorders>
-          </w:tcPr>
-          <w:p>
-            <w:pPr>
-              <w:pStyle w:val="NoSpacing"/>
-              <w:jc w:val="center"/>
-              <w:rPr>
-                <w:rFonts w:ascii="Courier New" w:hAnsi="Courier New" w:cs="Courier New"/>
-              </w:rPr>
-            </w:pPr>
-            <w:r>
-              <w:rPr>
-                <w:rFonts w:ascii="Courier New" w:hAnsi="Courier New" w:cs="Courier New"/>
-              </w:rPr>
-              <w:t>Perl</w:t>
-            </w:r>
-          </w:p>
-        </w:tc>
-      </w:tr>
-      <w:tr>
-        <w:tc>
-          <w:tcPr>
-            <w:tcW w:w="3500" w:type="dxa"/>
-            <w:tcBorders>
-              <w:top w:val="nil"/>
-              <w:left w:val="nil"/>
-              <w:bottom w:val="nil"/>
-              <w:right w:val="nil"/>
-            </w:tcBorders>
-          </w:tcPr>
-          <w:p>
-            <w:pPr>
-              <w:pStyle w:val="NoSpacing"/>
-              <w:jc w:val="center"/>
-              <w:rPr>
-                <w:rFonts w:ascii="Courier New" w:hAnsi="Courier New" w:cs="Courier New"/>
-              </w:rPr>
-            </w:pPr>
-            <w:r>
-              <w:rPr>
-                <w:rFonts w:ascii="Courier New" w:hAnsi="Courier New" w:cs="Courier New"/>
-              </w:rPr>
-              <w:t>C/C++</w:t>
-            </w:r>
-          </w:p>
-        </w:tc>
-        <w:tc>
-          <w:tcPr>
-            <w:tcW w:w="3501" w:type="dxa"/>
-            <w:gridSpan w:val="3"/>
-            <w:tcBorders>
-              <w:top w:val="nil"/>
-              <w:left w:val="nil"/>
-              <w:bottom w:val="nil"/>
-              <w:right w:val="nil"/>
-            </w:tcBorders>
-          </w:tcPr>
-          <w:p>
-            <w:pPr>
-              <w:pStyle w:val="NoSpacing"/>
-              <w:jc w:val="center"/>
-              <w:rPr>
-                <w:rFonts w:ascii="Courier New" w:hAnsi="Courier New" w:cs="Courier New"/>
-              </w:rPr>
-            </w:pPr>
-            <w:r>
-              <w:rPr>
-                <w:rFonts w:ascii="Courier New" w:hAnsi="Courier New" w:cs="Courier New"/>
-              </w:rPr>
-              <w:t>Go</w:t>
-            </w:r>
-          </w:p>
-        </w:tc>
-        <w:tc>
-          <w:tcPr>
-            <w:tcW w:w="3501" w:type="dxa"/>
-            <w:tcBorders>
-              <w:top w:val="nil"/>
-              <w:left w:val="nil"/>
-              <w:bottom w:val="nil"/>
-              <w:right w:val="nil"/>
-            </w:tcBorders>
-          </w:tcPr>
-          <w:p>
-            <w:pPr>
-              <w:pStyle w:val="NoSpacing"/>
-              <w:jc w:val="center"/>
-              <w:rPr>
-                <w:rFonts w:ascii="Courier New" w:hAnsi="Courier New" w:cs="Courier New"/>
-              </w:rPr>
-            </w:pPr>
-            <w:r>
-              <w:rPr>
-                <w:rFonts w:ascii="Courier New" w:hAnsi="Courier New" w:cs="Courier New"/>
-              </w:rPr>
-              <w:t>Bash Scripting</w:t>
-            </w:r>
-          </w:p>
-        </w:tc>
-      </w:tr>
-      <w:tr>
-        <w:tc>
-          <w:tcPr>
-            <w:tcW w:w="3500" w:type="dxa"/>
-            <w:tcBorders>
-              <w:top w:val="nil"/>
-              <w:left w:val="nil"/>
-              <w:bottom w:val="nil"/>
-              <w:right w:val="nil"/>
-            </w:tcBorders>
-          </w:tcPr>
-          <w:p>
-            <w:pPr>
-              <w:pStyle w:val="NoSpacing"/>
-              <w:jc w:val="center"/>
-              <w:rPr>
-                <w:rFonts w:ascii="Courier New" w:hAnsi="Courier New" w:cs="Courier New"/>
-              </w:rPr>
-            </w:pPr>
-            <w:r>
-              <w:rPr>
-                <w:rFonts w:ascii="Courier New" w:hAnsi="Courier New" w:cs="Courier New"/>
-              </w:rPr>
-              <w:t>Typescript</w:t>
-            </w:r>
-          </w:p>
-        </w:tc>
-        <w:tc>
-          <w:tcPr>
-            <w:tcW w:w="3501" w:type="dxa"/>
-            <w:gridSpan w:val="3"/>
-            <w:tcBorders>
-              <w:top w:val="nil"/>
-              <w:left w:val="nil"/>
-              <w:bottom w:val="nil"/>
-              <w:right w:val="nil"/>
-            </w:tcBorders>
-          </w:tcPr>
-          <w:p>
-            <w:pPr>
-              <w:pStyle w:val="NoSpacing"/>
-              <w:jc w:val="center"/>
-              <w:rPr>
-                <w:rFonts w:ascii="Courier New" w:hAnsi="Courier New" w:cs="Courier New"/>
-              </w:rPr>
-            </w:pPr>
-            <w:r>
-              <w:rPr>
-                <w:rFonts w:ascii="Courier New" w:hAnsi="Courier New" w:cs="Courier New"/>
-              </w:rPr>
-              <w:t>MySQL</w:t>
-            </w:r>
-          </w:p>
-        </w:tc>
-        <w:tc>
-          <w:tcPr>
-            <w:tcW w:w="3501" w:type="dxa"/>
-            <w:tcBorders>
-              <w:top w:val="nil"/>
-              <w:left w:val="nil"/>
-              <w:bottom w:val="nil"/>
-              <w:right w:val="nil"/>
-            </w:tcBorders>
-          </w:tcPr>
-          <w:p>
-            <w:pPr>
-              <w:pStyle w:val="NoSpacing"/>
-              <w:jc w:val="center"/>
-              <w:rPr>
-                <w:rFonts w:ascii="Courier New" w:hAnsi="Courier New" w:cs="Courier New"/>
-              </w:rPr>
-            </w:pPr>
-            <w:r>
-              <w:rPr>
-                <w:rFonts w:ascii="Courier New" w:hAnsi="Courier New" w:cs="Courier New"/>
-              </w:rPr>
-              <w:t>Python</w:t>
-            </w:r>
-          </w:p>
-        </w:tc>
-      </w:tr>
-      <w:tr>
-        <w:tc>
-          <w:tcPr>
-            <w:tcW w:w="3500" w:type="dxa"/>
-            <w:tcBorders>
-              <w:top w:val="nil"/>
-              <w:left w:val="nil"/>
-              <w:bottom w:val="nil"/>
-              <w:right w:val="nil"/>
-            </w:tcBorders>
-          </w:tcPr>
-          <w:p>
-            <w:pPr>
-              <w:pStyle w:val="NoSpacing"/>
-              <w:jc w:val="center"/>
-              <w:rPr>
-                <w:rFonts w:ascii="Courier New" w:hAnsi="Courier New" w:cs="Courier New"/>
-              </w:rPr>
-            </w:pPr>
-            <w:r>
-              <w:rPr>
-                <w:rFonts w:ascii="Courier New" w:hAnsi="Courier New" w:cs="Courier New"/>
-              </w:rPr>
-              <w:t>Git</w:t>
-            </w:r>
-          </w:p>
-        </w:tc>
-        <w:tc>
-          <w:tcPr>
-            <w:tcW w:w="3501" w:type="dxa"/>
-            <w:gridSpan w:val="3"/>
-            <w:tcBorders>
-              <w:top w:val="nil"/>
-              <w:left w:val="nil"/>
-              <w:bottom w:val="nil"/>
-              <w:right w:val="nil"/>
-            </w:tcBorders>
-          </w:tcPr>
-          <w:p>
-            <w:pPr>
-              <w:pStyle w:val="NoSpacing"/>
-              <w:jc w:val="center"/>
-              <w:rPr>
-                <w:rFonts w:ascii="Courier New" w:hAnsi="Courier New" w:cs="Courier New"/>
-              </w:rPr>
-            </w:pPr>
-            <w:r>
-              <w:rPr>
-                <w:rFonts w:ascii="Courier New" w:hAnsi="Courier New" w:cs="Courier New"/>
-              </w:rPr>
-              <w:t>Postgres</w:t>
-            </w:r>
-          </w:p>
-        </w:tc>
-        <w:tc>
-          <w:tcPr>
-            <w:tcW w:w="3501" w:type="dxa"/>
-            <w:tcBorders>
-              <w:top w:val="nil"/>
-              <w:left w:val="nil"/>
-              <w:bottom w:val="nil"/>
-              <w:right w:val="nil"/>
-            </w:tcBorders>
-          </w:tcPr>
-          <w:p>
-            <w:pPr>
-              <w:pStyle w:val="NoSpacing"/>
-              <w:jc w:val="center"/>
-              <w:rPr>
-                <w:rFonts w:ascii="Courier New" w:hAnsi="Courier New" w:cs="Courier New"/>
-              </w:rPr>
-            </w:pPr>
-            <w:r>
-              <w:rPr>
-                <w:rFonts w:ascii="Courier New" w:hAnsi="Courier New" w:cs="Courier New"/>
-              </w:rPr>
-              <w:t>Angular</w:t>
-            </w:r>
-          </w:p>
-        </w:tc>
-      </w:tr>
-      <w:tr>
-        <w:tc>
-          <w:tcPr>
-            <w:tcW w:w="3500" w:type="dxa"/>
-            <w:tcBorders>
-              <w:top w:val="nil"/>
-              <w:left w:val="nil"/>
-              <w:bottom w:val="nil"/>
-              <w:right w:val="nil"/>
-            </w:tcBorders>
-          </w:tcPr>
-          <w:p>
-            <w:pPr>
-              <w:pStyle w:val="NoSpacing"/>
-              <w:rPr>
-                <w:rFonts w:ascii="Courier New" w:hAnsi="Courier New" w:cs="Courier New"/>
-              </w:rPr>
-            </w:pPr>
-          </w:p>
-        </w:tc>
-        <w:tc>
-          <w:tcPr>
-            <w:tcW w:w="3501" w:type="dxa"/>
-            <w:gridSpan w:val="3"/>
-            <w:tcBorders>
-              <w:top w:val="nil"/>
-              <w:left w:val="nil"/>
-              <w:bottom w:val="nil"/>
-              <w:right w:val="nil"/>
-            </w:tcBorders>
-          </w:tcPr>
-          <w:p>
-            <w:pPr>
-              <w:pStyle w:val="NoSpacing"/>
-              <w:rPr>
-                <w:rFonts w:ascii="Courier New" w:hAnsi="Courier New" w:cs="Courier New"/>
-              </w:rPr>
-            </w:pPr>
-          </w:p>
-        </w:tc>
-        <w:tc>
-          <w:tcPr>
-            <w:tcW w:w="3501" w:type="dxa"/>
-            <w:tcBorders>
-              <w:top w:val="nil"/>
-              <w:left w:val="nil"/>
-              <w:bottom w:val="nil"/>
-              <w:right w:val="nil"/>
-            </w:tcBorders>
-          </w:tcPr>
-          <w:p>
-            <w:pPr>
-              <w:pStyle w:val="NoSpacing"/>
-              <w:rPr>
-                <w:rFonts w:ascii="Courier New" w:hAnsi="Courier New" w:cs="Courier New"/>
-              </w:rPr>
-            </w:pPr>
-          </w:p>
-        </w:tc>
-      </w:tr>
-      <w:tr>
-        <w:tc>
-          <w:tcPr>
-            <w:tcW w:w="10502" w:type="dxa"/>
-            <w:gridSpan w:val="5"/>
-            <w:tcBorders>
-              <w:top w:val="nil"/>
-              <w:left w:val="nil"/>
-              <w:bottom w:val="nil"/>
-              <w:right w:val="nil"/>
-            </w:tcBorders>
-            <w:shd w:val="clear" w:color="auto" w:fill="000000" w:themeFill="text1"/>
-          </w:tcPr>
-          <w:p>
-            <w:pPr>
-              <w:pStyle w:val="NoSpacing"/>
-              <w:rPr>
-                <w:rFonts w:ascii="Courier New" w:hAnsi="Courier New" w:cs="Courier New"/>
-                <w:b/>
-              </w:rPr>
-            </w:pPr>
-            <w:r>
-              <w:rPr>
-                <w:rFonts w:ascii="Courier New" w:hAnsi="Courier New" w:cs="Courier New"/>
-                <w:b/>
-                <w:sz w:val="28"/>
-              </w:rPr>
-              <w:t>Other Experience:</w:t>
             </w:r>
           </w:p>
         </w:tc>
@@ -1672,13 +1222,6 @@
         <w:tc>
           <w:tcPr>
             <w:tcW w:w="3955" w:type="dxa"/>
-            <w:gridSpan w:val="2"/>
-            <w:tcBorders>
-              <w:top w:val="nil"/>
-              <w:left w:val="nil"/>
-              <w:bottom w:val="nil"/>
-              <w:right w:val="nil"/>
-            </w:tcBorders>
           </w:tcPr>
           <w:p>
             <w:pPr>
@@ -1693,62 +1236,28 @@
                 <w:rFonts w:ascii="Courier New" w:hAnsi="Courier New" w:cs="Courier New"/>
                 <w:u w:val="single"/>
               </w:rPr>
-              <w:t>Customer Service Agent</w:t>
-            </w:r>
-          </w:p>
-          <w:p>
-            <w:pPr>
-              <w:pStyle w:val="NoSpacing"/>
-              <w:rPr>
-                <w:rFonts w:ascii="Courier New" w:hAnsi="Courier New" w:cs="Courier New"/>
-              </w:rPr>
-            </w:pPr>
-            <w:r>
-              <w:rPr>
-                <w:rFonts w:ascii="Courier New" w:hAnsi="Courier New" w:cs="Courier New"/>
-              </w:rPr>
-              <w:t>Maximus</w:t>
-            </w:r>
-            <w:r>
-              <w:rPr>
-                <w:rFonts w:ascii="Courier New" w:hAnsi="Courier New" w:cs="Courier New"/>
-              </w:rPr>
-              <w:t>, Boise, ID</w:t>
+              <w:t>Fluent Languages</w:t>
+            </w:r>
+            <w:r>
+              <w:rPr>
+                <w:rFonts w:ascii="Courier New" w:hAnsi="Courier New" w:cs="Courier New"/>
+                <w:u w:val="single"/>
+              </w:rPr>
+              <w:t>:</w:t>
             </w:r>
           </w:p>
         </w:tc>
         <w:tc>
           <w:tcPr>
             <w:tcW w:w="6547" w:type="dxa"/>
-            <w:gridSpan w:val="3"/>
-            <w:tcBorders>
-              <w:top w:val="nil"/>
-              <w:left w:val="nil"/>
-              <w:bottom w:val="nil"/>
-              <w:right w:val="nil"/>
-            </w:tcBorders>
+            <w:gridSpan w:val="2"/>
           </w:tcPr>
-          <w:p>
-            <w:pPr>
-              <w:pStyle w:val="NoSpacing"/>
-              <w:jc w:val="right"/>
-              <w:rPr>
-                <w:rFonts w:ascii="Courier New" w:hAnsi="Courier New" w:cs="Courier New"/>
-              </w:rPr>
-            </w:pPr>
-            <w:r>
-              <w:rPr>
-                <w:rFonts w:ascii="Courier New" w:hAnsi="Courier New" w:cs="Courier New"/>
-              </w:rPr>
-              <w:t>October 2014 – February 2015</w:t>
-            </w:r>
-          </w:p>
           <w:p>
             <w:pPr>
               <w:pStyle w:val="NoSpacing"/>
               <w:numPr>
                 <w:ilvl w:val="0"/>
-                <w:numId w:val="5"/>
+                <w:numId w:val="3"/>
               </w:numPr>
               <w:rPr>
                 <w:rFonts w:ascii="Courier New" w:hAnsi="Courier New" w:cs="Courier New"/>
@@ -1758,7 +1267,7 @@
               <w:rPr>
                 <w:rFonts w:ascii="Courier New" w:hAnsi="Courier New" w:cs="Courier New"/>
               </w:rPr>
-              <w:t>Facilitated Affordable Care Act enrollment over the phone</w:t>
+              <w:t>Typescript (React)</w:t>
             </w:r>
           </w:p>
           <w:p>
@@ -1766,7 +1275,7 @@
               <w:pStyle w:val="NoSpacing"/>
               <w:numPr>
                 <w:ilvl w:val="0"/>
-                <w:numId w:val="5"/>
+                <w:numId w:val="3"/>
               </w:numPr>
               <w:rPr>
                 <w:rFonts w:ascii="Courier New" w:hAnsi="Courier New" w:cs="Courier New"/>
@@ -1776,7 +1285,25 @@
               <w:rPr>
                 <w:rFonts w:ascii="Courier New" w:hAnsi="Courier New" w:cs="Courier New"/>
               </w:rPr>
-              <w:t>Troubleshot customer’s account</w:t>
+              <w:t>C#</w:t>
+            </w:r>
+          </w:p>
+          <w:p>
+            <w:pPr>
+              <w:pStyle w:val="NoSpacing"/>
+              <w:numPr>
+                <w:ilvl w:val="0"/>
+                <w:numId w:val="3"/>
+              </w:numPr>
+              <w:rPr>
+                <w:rFonts w:ascii="Courier New" w:hAnsi="Courier New" w:cs="Courier New"/>
+              </w:rPr>
+            </w:pPr>
+            <w:r>
+              <w:rPr>
+                <w:rFonts w:ascii="Courier New" w:hAnsi="Courier New" w:cs="Courier New"/>
+              </w:rPr>
+              <w:t>C/C++</w:t>
             </w:r>
           </w:p>
         </w:tc>
@@ -1785,13 +1312,6 @@
         <w:tc>
           <w:tcPr>
             <w:tcW w:w="3955" w:type="dxa"/>
-            <w:gridSpan w:val="2"/>
-            <w:tcBorders>
-              <w:top w:val="nil"/>
-              <w:left w:val="nil"/>
-              <w:bottom w:val="nil"/>
-              <w:right w:val="nil"/>
-            </w:tcBorders>
           </w:tcPr>
           <w:p>
             <w:pPr>
@@ -1806,56 +1326,21 @@
                 <w:rFonts w:ascii="Courier New" w:hAnsi="Courier New" w:cs="Courier New"/>
                 <w:u w:val="single"/>
               </w:rPr>
-              <w:t>3D Modeling Artist</w:t>
-            </w:r>
-          </w:p>
-          <w:p>
-            <w:pPr>
-              <w:pStyle w:val="NoSpacing"/>
-              <w:rPr>
-                <w:rFonts w:ascii="Courier New" w:hAnsi="Courier New" w:cs="Courier New"/>
-              </w:rPr>
-            </w:pPr>
-            <w:r>
-              <w:rPr>
-                <w:rFonts w:ascii="Courier New" w:hAnsi="Courier New" w:cs="Courier New"/>
-              </w:rPr>
-              <w:t>League43, Boise, ID</w:t>
+              <w:t>Platforms:</w:t>
             </w:r>
           </w:p>
         </w:tc>
         <w:tc>
           <w:tcPr>
             <w:tcW w:w="6547" w:type="dxa"/>
-            <w:gridSpan w:val="3"/>
-            <w:tcBorders>
-              <w:top w:val="nil"/>
-              <w:left w:val="nil"/>
-              <w:bottom w:val="nil"/>
-              <w:right w:val="nil"/>
-            </w:tcBorders>
+            <w:gridSpan w:val="2"/>
           </w:tcPr>
-          <w:p>
-            <w:pPr>
-              <w:pStyle w:val="NoSpacing"/>
-              <w:jc w:val="right"/>
-              <w:rPr>
-                <w:rFonts w:ascii="Courier New" w:hAnsi="Courier New" w:cs="Courier New"/>
-              </w:rPr>
-            </w:pPr>
-            <w:r>
-              <w:rPr>
-                <w:rFonts w:ascii="Courier New" w:hAnsi="Courier New" w:cs="Courier New"/>
-              </w:rPr>
-              <w:t>May 2014 – October 2015</w:t>
-            </w:r>
-          </w:p>
           <w:p>
             <w:pPr>
               <w:pStyle w:val="NoSpacing"/>
               <w:numPr>
                 <w:ilvl w:val="0"/>
-                <w:numId w:val="4"/>
+                <w:numId w:val="7"/>
               </w:numPr>
               <w:rPr>
                 <w:rFonts w:ascii="Courier New" w:hAnsi="Courier New" w:cs="Courier New"/>
@@ -1865,13 +1350,90 @@
               <w:rPr>
                 <w:rFonts w:ascii="Courier New" w:hAnsi="Courier New" w:cs="Courier New"/>
               </w:rPr>
-              <w:t>Sculpted</w:t>
-            </w:r>
-            <w:r>
-              <w:rPr>
-                <w:rFonts w:ascii="Courier New" w:hAnsi="Courier New" w:cs="Courier New"/>
-              </w:rPr>
-              <w:t xml:space="preserve"> 3D scenes using Autodesk Maya</w:t>
+              <w:t>Node.js</w:t>
+            </w:r>
+          </w:p>
+          <w:p>
+            <w:pPr>
+              <w:pStyle w:val="NoSpacing"/>
+              <w:numPr>
+                <w:ilvl w:val="0"/>
+                <w:numId w:val="7"/>
+              </w:numPr>
+              <w:rPr>
+                <w:rFonts w:ascii="Courier New" w:hAnsi="Courier New" w:cs="Courier New"/>
+              </w:rPr>
+            </w:pPr>
+            <w:r>
+              <w:rPr>
+                <w:rFonts w:ascii="Courier New" w:hAnsi="Courier New" w:cs="Courier New"/>
+              </w:rPr>
+              <w:t>.NET Framework</w:t>
+            </w:r>
+          </w:p>
+        </w:tc>
+      </w:tr>
+      <w:tr>
+        <w:tc>
+          <w:tcPr>
+            <w:tcW w:w="3955" w:type="dxa"/>
+          </w:tcPr>
+          <w:p>
+            <w:pPr>
+              <w:pStyle w:val="NoSpacing"/>
+              <w:rPr>
+                <w:rFonts w:ascii="Courier New" w:hAnsi="Courier New" w:cs="Courier New"/>
+                <w:u w:val="single"/>
+              </w:rPr>
+            </w:pPr>
+            <w:r>
+              <w:rPr>
+                <w:rFonts w:ascii="Courier New" w:hAnsi="Courier New" w:cs="Courier New"/>
+                <w:u w:val="single"/>
+              </w:rPr>
+              <w:t>Databases:</w:t>
+            </w:r>
+          </w:p>
+        </w:tc>
+        <w:tc>
+          <w:tcPr>
+            <w:tcW w:w="6547" w:type="dxa"/>
+            <w:gridSpan w:val="2"/>
+          </w:tcPr>
+          <w:p>
+            <w:pPr>
+              <w:pStyle w:val="NoSpacing"/>
+              <w:numPr>
+                <w:ilvl w:val="0"/>
+                <w:numId w:val="8"/>
+              </w:numPr>
+              <w:rPr>
+                <w:rFonts w:ascii="Courier New" w:hAnsi="Courier New" w:cs="Courier New"/>
+              </w:rPr>
+            </w:pPr>
+            <w:r>
+              <w:rPr>
+                <w:rFonts w:ascii="Courier New" w:hAnsi="Courier New" w:cs="Courier New"/>
+              </w:rPr>
+              <w:t>Postgres</w:t>
+            </w:r>
+          </w:p>
+          <w:p>
+            <w:pPr>
+              <w:pStyle w:val="NoSpacing"/>
+              <w:numPr>
+                <w:ilvl w:val="0"/>
+                <w:numId w:val="8"/>
+              </w:numPr>
+              <w:rPr>
+                <w:rFonts w:ascii="Courier New" w:hAnsi="Courier New" w:cs="Courier New"/>
+              </w:rPr>
+            </w:pPr>
+            <w:r>
+              <w:rPr>
+                <w:rFonts w:ascii="Courier New" w:hAnsi="Courier New" w:cs="Courier New"/>
+              </w:rPr>
+              <w:t>MySQL</w:t>
             </w:r>
           </w:p>
         </w:tc>
@@ -1880,30 +1442,12 @@
     <w:p>
       <w:pPr>
         <w:pStyle w:val="NoSpacing"/>
-        <w:jc w:val="center"/>
         <w:rPr>
           <w:rFonts w:ascii="Courier New" w:hAnsi="Courier New" w:cs="Courier New"/>
           <w:i/>
           <w:sz w:val="24"/>
         </w:rPr>
       </w:pPr>
-      <w:r>
-        <w:rPr>
-          <w:rFonts w:ascii="Courier New" w:hAnsi="Courier New" w:cs="Courier New"/>
-          <w:i/>
-        </w:rPr>
-        <w:lastRenderedPageBreak/>
-        <w:t xml:space="preserve">References </w:t>
-      </w:r>
-      <w:bookmarkStart w:id="0" w:name="_GoBack"/>
-      <w:bookmarkEnd w:id="0"/>
-      <w:r>
-        <w:rPr>
-          <w:rFonts w:ascii="Courier New" w:hAnsi="Courier New" w:cs="Courier New"/>
-          <w:i/>
-        </w:rPr>
-        <w:t>available upon request</w:t>
-      </w:r>
     </w:p>
     <w:sectPr>
       <w:pgSz w:w="12240" w:h="15840"/>
@@ -1916,7 +1460,7 @@
 </file>
 
 <file path=word/endnotes.xml><?xml version="1.0" encoding="utf-8"?>
-<w:endnotes xmlns:wpc="http://schemas.microsoft.com/office/word/2010/wordprocessingCanvas" xmlns:cx="http://schemas.microsoft.com/office/drawing/2014/chartex" xmlns:cx1="http://schemas.microsoft.com/office/drawing/2015/9/8/chartex" xmlns:cx2="http://schemas.microsoft.com/office/drawing/2015/10/21/chartex" xmlns:cx3="http://schemas.microsoft.com/office/drawing/2016/5/9/chartex" xmlns:cx4="http://schemas.microsoft.com/office/drawing/2016/5/10/chartex" xmlns:cx5="http://schemas.microsoft.com/office/drawing/2016/5/11/chartex" xmlns:cx6="http://schemas.microsoft.com/office/drawing/2016/5/12/chartex" xmlns:cx7="http://schemas.microsoft.com/office/drawing/2016/5/13/chartex" xmlns:cx8="http://schemas.microsoft.com/office/drawing/2016/5/14/chartex" xmlns:mc="http://schemas.openxmlformats.org/markup-compatibility/2006" xmlns:aink="http://schemas.microsoft.com/office/drawing/2016/ink" xmlns:am3d="http://schemas.microsoft.com/office/drawing/2017/model3d" xmlns:o="urn:schemas-microsoft-com:office:office" xmlns:r="http://schemas.openxmlformats.org/officeDocument/2006/relationships" xmlns:m="http://schemas.openxmlformats.org/officeDocument/2006/math" xmlns:v="urn:schemas-microsoft-com:vml" xmlns:wp14="http://schemas.microsoft.com/office/word/2010/wordprocessingDrawing" xmlns:wp="http://schemas.openxmlformats.org/drawingml/2006/wordprocessingDrawing" xmlns:w10="urn:schemas-microsoft-com:office:word" xmlns:w="http://schemas.openxmlformats.org/wordprocessingml/2006/main" xmlns:w14="http://schemas.microsoft.com/office/word/2010/wordml" xmlns:w15="http://schemas.microsoft.com/office/word/2012/wordml" xmlns:w16cid="http://schemas.microsoft.com/office/word/2016/wordml/cid" xmlns:w16se="http://schemas.microsoft.com/office/word/2015/wordml/symex" xmlns:wpg="http://schemas.microsoft.com/office/word/2010/wordprocessingGroup" xmlns:wpi="http://schemas.microsoft.com/office/word/2010/wordprocessingInk" xmlns:wne="http://schemas.microsoft.com/office/word/2006/wordml" xmlns:wps="http://schemas.microsoft.com/office/word/2010/wordprocessingShape" mc:Ignorable="w14 w15 w16se w16cid wp14">
+<w:endnotes xmlns:wpc="http://schemas.microsoft.com/office/word/2010/wordprocessingCanvas" xmlns:cx="http://schemas.microsoft.com/office/drawing/2014/chartex" xmlns:cx1="http://schemas.microsoft.com/office/drawing/2015/9/8/chartex" xmlns:cx2="http://schemas.microsoft.com/office/drawing/2015/10/21/chartex" xmlns:cx3="http://schemas.microsoft.com/office/drawing/2016/5/9/chartex" xmlns:cx4="http://schemas.microsoft.com/office/drawing/2016/5/10/chartex" xmlns:cx5="http://schemas.microsoft.com/office/drawing/2016/5/11/chartex" xmlns:cx6="http://schemas.microsoft.com/office/drawing/2016/5/12/chartex" xmlns:cx7="http://schemas.microsoft.com/office/drawing/2016/5/13/chartex" xmlns:cx8="http://schemas.microsoft.com/office/drawing/2016/5/14/chartex" xmlns:mc="http://schemas.openxmlformats.org/markup-compatibility/2006" xmlns:aink="http://schemas.microsoft.com/office/drawing/2016/ink" xmlns:am3d="http://schemas.microsoft.com/office/drawing/2017/model3d" xmlns:o="urn:schemas-microsoft-com:office:office" xmlns:r="http://schemas.openxmlformats.org/officeDocument/2006/relationships" xmlns:m="http://schemas.openxmlformats.org/officeDocument/2006/math" xmlns:v="urn:schemas-microsoft-com:vml" xmlns:wp14="http://schemas.microsoft.com/office/word/2010/wordprocessingDrawing" xmlns:wp="http://schemas.openxmlformats.org/drawingml/2006/wordprocessingDrawing" xmlns:w10="urn:schemas-microsoft-com:office:word" xmlns:w="http://schemas.openxmlformats.org/wordprocessingml/2006/main" xmlns:w14="http://schemas.microsoft.com/office/word/2010/wordml" xmlns:w15="http://schemas.microsoft.com/office/word/2012/wordml" xmlns:w16cex="http://schemas.microsoft.com/office/word/2018/wordml/cex" xmlns:w16cid="http://schemas.microsoft.com/office/word/2016/wordml/cid" xmlns:w16="http://schemas.microsoft.com/office/word/2018/wordml" xmlns:w16se="http://schemas.microsoft.com/office/word/2015/wordml/symex" xmlns:wpg="http://schemas.microsoft.com/office/word/2010/wordprocessingGroup" xmlns:wpi="http://schemas.microsoft.com/office/word/2010/wordprocessingInk" xmlns:wne="http://schemas.microsoft.com/office/word/2006/wordml" xmlns:wps="http://schemas.microsoft.com/office/word/2010/wordprocessingShape" mc:Ignorable="w14 w15 w16se w16cid w16 w16cex wp14">
   <w:endnote w:type="separator" w:id="-1">
     <w:p>
       <w:pPr>
@@ -1941,7 +1485,7 @@
 </file>
 
 <file path=word/footnotes.xml><?xml version="1.0" encoding="utf-8"?>
-<w:footnotes xmlns:wpc="http://schemas.microsoft.com/office/word/2010/wordprocessingCanvas" xmlns:cx="http://schemas.microsoft.com/office/drawing/2014/chartex" xmlns:cx1="http://schemas.microsoft.com/office/drawing/2015/9/8/chartex" xmlns:cx2="http://schemas.microsoft.com/office/drawing/2015/10/21/chartex" xmlns:cx3="http://schemas.microsoft.com/office/drawing/2016/5/9/chartex" xmlns:cx4="http://schemas.microsoft.com/office/drawing/2016/5/10/chartex" xmlns:cx5="http://schemas.microsoft.com/office/drawing/2016/5/11/chartex" xmlns:cx6="http://schemas.microsoft.com/office/drawing/2016/5/12/chartex" xmlns:cx7="http://schemas.microsoft.com/office/drawing/2016/5/13/chartex" xmlns:cx8="http://schemas.microsoft.com/office/drawing/2016/5/14/chartex" xmlns:mc="http://schemas.openxmlformats.org/markup-compatibility/2006" xmlns:aink="http://schemas.microsoft.com/office/drawing/2016/ink" xmlns:am3d="http://schemas.microsoft.com/office/drawing/2017/model3d" xmlns:o="urn:schemas-microsoft-com:office:office" xmlns:r="http://schemas.openxmlformats.org/officeDocument/2006/relationships" xmlns:m="http://schemas.openxmlformats.org/officeDocument/2006/math" xmlns:v="urn:schemas-microsoft-com:vml" xmlns:wp14="http://schemas.microsoft.com/office/word/2010/wordprocessingDrawing" xmlns:wp="http://schemas.openxmlformats.org/drawingml/2006/wordprocessingDrawing" xmlns:w10="urn:schemas-microsoft-com:office:word" xmlns:w="http://schemas.openxmlformats.org/wordprocessingml/2006/main" xmlns:w14="http://schemas.microsoft.com/office/word/2010/wordml" xmlns:w15="http://schemas.microsoft.com/office/word/2012/wordml" xmlns:w16cid="http://schemas.microsoft.com/office/word/2016/wordml/cid" xmlns:w16se="http://schemas.microsoft.com/office/word/2015/wordml/symex" xmlns:wpg="http://schemas.microsoft.com/office/word/2010/wordprocessingGroup" xmlns:wpi="http://schemas.microsoft.com/office/word/2010/wordprocessingInk" xmlns:wne="http://schemas.microsoft.com/office/word/2006/wordml" xmlns:wps="http://schemas.microsoft.com/office/word/2010/wordprocessingShape" mc:Ignorable="w14 w15 w16se w16cid wp14">
+<w:footnotes xmlns:wpc="http://schemas.microsoft.com/office/word/2010/wordprocessingCanvas" xmlns:cx="http://schemas.microsoft.com/office/drawing/2014/chartex" xmlns:cx1="http://schemas.microsoft.com/office/drawing/2015/9/8/chartex" xmlns:cx2="http://schemas.microsoft.com/office/drawing/2015/10/21/chartex" xmlns:cx3="http://schemas.microsoft.com/office/drawing/2016/5/9/chartex" xmlns:cx4="http://schemas.microsoft.com/office/drawing/2016/5/10/chartex" xmlns:cx5="http://schemas.microsoft.com/office/drawing/2016/5/11/chartex" xmlns:cx6="http://schemas.microsoft.com/office/drawing/2016/5/12/chartex" xmlns:cx7="http://schemas.microsoft.com/office/drawing/2016/5/13/chartex" xmlns:cx8="http://schemas.microsoft.com/office/drawing/2016/5/14/chartex" xmlns:mc="http://schemas.openxmlformats.org/markup-compatibility/2006" xmlns:aink="http://schemas.microsoft.com/office/drawing/2016/ink" xmlns:am3d="http://schemas.microsoft.com/office/drawing/2017/model3d" xmlns:o="urn:schemas-microsoft-com:office:office" xmlns:r="http://schemas.openxmlformats.org/officeDocument/2006/relationships" xmlns:m="http://schemas.openxmlformats.org/officeDocument/2006/math" xmlns:v="urn:schemas-microsoft-com:vml" xmlns:wp14="http://schemas.microsoft.com/office/word/2010/wordprocessingDrawing" xmlns:wp="http://schemas.openxmlformats.org/drawingml/2006/wordprocessingDrawing" xmlns:w10="urn:schemas-microsoft-com:office:word" xmlns:w="http://schemas.openxmlformats.org/wordprocessingml/2006/main" xmlns:w14="http://schemas.microsoft.com/office/word/2010/wordml" xmlns:w15="http://schemas.microsoft.com/office/word/2012/wordml" xmlns:w16cex="http://schemas.microsoft.com/office/word/2018/wordml/cex" xmlns:w16cid="http://schemas.microsoft.com/office/word/2016/wordml/cid" xmlns:w16="http://schemas.microsoft.com/office/word/2018/wordml" xmlns:w16se="http://schemas.microsoft.com/office/word/2015/wordml/symex" xmlns:wpg="http://schemas.microsoft.com/office/word/2010/wordprocessingGroup" xmlns:wpi="http://schemas.microsoft.com/office/word/2010/wordprocessingInk" xmlns:wne="http://schemas.microsoft.com/office/word/2006/wordml" xmlns:wps="http://schemas.microsoft.com/office/word/2010/wordprocessingShape" mc:Ignorable="w14 w15 w16se w16cid w16 w16cex wp14">
   <w:footnote w:type="separator" w:id="-1">
     <w:p>
       <w:pPr>
@@ -1966,8 +1510,121 @@
 </file>
 
 <file path=word/numbering.xml><?xml version="1.0" encoding="utf-8"?>
-<w:numbering xmlns:wpc="http://schemas.microsoft.com/office/word/2010/wordprocessingCanvas" xmlns:cx="http://schemas.microsoft.com/office/drawing/2014/chartex" xmlns:cx1="http://schemas.microsoft.com/office/drawing/2015/9/8/chartex" xmlns:cx2="http://schemas.microsoft.com/office/drawing/2015/10/21/chartex" xmlns:cx3="http://schemas.microsoft.com/office/drawing/2016/5/9/chartex" xmlns:cx4="http://schemas.microsoft.com/office/drawing/2016/5/10/chartex" xmlns:cx5="http://schemas.microsoft.com/office/drawing/2016/5/11/chartex" xmlns:cx6="http://schemas.microsoft.com/office/drawing/2016/5/12/chartex" xmlns:cx7="http://schemas.microsoft.com/office/drawing/2016/5/13/chartex" xmlns:cx8="http://schemas.microsoft.com/office/drawing/2016/5/14/chartex" xmlns:mc="http://schemas.openxmlformats.org/markup-compatibility/2006" xmlns:aink="http://schemas.microsoft.com/office/drawing/2016/ink" xmlns:am3d="http://schemas.microsoft.com/office/drawing/2017/model3d" xmlns:o="urn:schemas-microsoft-com:office:office" xmlns:r="http://schemas.openxmlformats.org/officeDocument/2006/relationships" xmlns:m="http://schemas.openxmlformats.org/officeDocument/2006/math" xmlns:v="urn:schemas-microsoft-com:vml" xmlns:wp14="http://schemas.microsoft.com/office/word/2010/wordprocessingDrawing" xmlns:wp="http://schemas.openxmlformats.org/drawingml/2006/wordprocessingDrawing" xmlns:w10="urn:schemas-microsoft-com:office:word" xmlns:w="http://schemas.openxmlformats.org/wordprocessingml/2006/main" xmlns:w14="http://schemas.microsoft.com/office/word/2010/wordml" xmlns:w15="http://schemas.microsoft.com/office/word/2012/wordml" xmlns:w16cid="http://schemas.microsoft.com/office/word/2016/wordml/cid" xmlns:w16se="http://schemas.microsoft.com/office/word/2015/wordml/symex" xmlns:wpg="http://schemas.microsoft.com/office/word/2010/wordprocessingGroup" xmlns:wpi="http://schemas.microsoft.com/office/word/2010/wordprocessingInk" xmlns:wne="http://schemas.microsoft.com/office/word/2006/wordml" xmlns:wps="http://schemas.microsoft.com/office/word/2010/wordprocessingShape" mc:Ignorable="w14 w15 w16se w16cid wp14">
+<w:numbering xmlns:wpc="http://schemas.microsoft.com/office/word/2010/wordprocessingCanvas" xmlns:cx="http://schemas.microsoft.com/office/drawing/2014/chartex" xmlns:cx1="http://schemas.microsoft.com/office/drawing/2015/9/8/chartex" xmlns:cx2="http://schemas.microsoft.com/office/drawing/2015/10/21/chartex" xmlns:cx3="http://schemas.microsoft.com/office/drawing/2016/5/9/chartex" xmlns:cx4="http://schemas.microsoft.com/office/drawing/2016/5/10/chartex" xmlns:cx5="http://schemas.microsoft.com/office/drawing/2016/5/11/chartex" xmlns:cx6="http://schemas.microsoft.com/office/drawing/2016/5/12/chartex" xmlns:cx7="http://schemas.microsoft.com/office/drawing/2016/5/13/chartex" xmlns:cx8="http://schemas.microsoft.com/office/drawing/2016/5/14/chartex" xmlns:mc="http://schemas.openxmlformats.org/markup-compatibility/2006" xmlns:aink="http://schemas.microsoft.com/office/drawing/2016/ink" xmlns:am3d="http://schemas.microsoft.com/office/drawing/2017/model3d" xmlns:o="urn:schemas-microsoft-com:office:office" xmlns:r="http://schemas.openxmlformats.org/officeDocument/2006/relationships" xmlns:m="http://schemas.openxmlformats.org/officeDocument/2006/math" xmlns:v="urn:schemas-microsoft-com:vml" xmlns:wp14="http://schemas.microsoft.com/office/word/2010/wordprocessingDrawing" xmlns:wp="http://schemas.openxmlformats.org/drawingml/2006/wordprocessingDrawing" xmlns:w10="urn:schemas-microsoft-com:office:word" xmlns:w="http://schemas.openxmlformats.org/wordprocessingml/2006/main" xmlns:w14="http://schemas.microsoft.com/office/word/2010/wordml" xmlns:w15="http://schemas.microsoft.com/office/word/2012/wordml" xmlns:w16cex="http://schemas.microsoft.com/office/word/2018/wordml/cex" xmlns:w16cid="http://schemas.microsoft.com/office/word/2016/wordml/cid" xmlns:w16="http://schemas.microsoft.com/office/word/2018/wordml" xmlns:w16se="http://schemas.microsoft.com/office/word/2015/wordml/symex" xmlns:wpg="http://schemas.microsoft.com/office/word/2010/wordprocessingGroup" xmlns:wpi="http://schemas.microsoft.com/office/word/2010/wordprocessingInk" xmlns:wne="http://schemas.microsoft.com/office/word/2006/wordml" xmlns:wps="http://schemas.microsoft.com/office/word/2010/wordprocessingShape" mc:Ignorable="w14 w15 w16se w16cid w16 w16cex wp14">
   <w:abstractNum w:abstractNumId="0" w15:restartNumberingAfterBreak="0">
+    <w:nsid w:val="27E774C0"/>
+    <w:multiLevelType w:val="hybridMultilevel"/>
+    <w:tmpl w:val="7A86C8A2"/>
+    <w:lvl w:ilvl="0" w:tplc="04090001">
+      <w:start w:val="1"/>
+      <w:numFmt w:val="bullet"/>
+      <w:lvlText w:val=""/>
+      <w:lvlJc w:val="left"/>
+      <w:pPr>
+        <w:ind w:left="720" w:hanging="360"/>
+      </w:pPr>
+      <w:rPr>
+        <w:rFonts w:ascii="Symbol" w:hAnsi="Symbol" w:hint="default"/>
+      </w:rPr>
+    </w:lvl>
+    <w:lvl w:ilvl="1" w:tplc="04090003" w:tentative="1">
+      <w:start w:val="1"/>
+      <w:numFmt w:val="bullet"/>
+      <w:lvlText w:val="o"/>
+      <w:lvlJc w:val="left"/>
+      <w:pPr>
+        <w:ind w:left="1440" w:hanging="360"/>
+      </w:pPr>
+      <w:rPr>
+        <w:rFonts w:ascii="Courier New" w:hAnsi="Courier New" w:cs="Courier New" w:hint="default"/>
+      </w:rPr>
+    </w:lvl>
+    <w:lvl w:ilvl="2" w:tplc="04090005" w:tentative="1">
+      <w:start w:val="1"/>
+      <w:numFmt w:val="bullet"/>
+      <w:lvlText w:val=""/>
+      <w:lvlJc w:val="left"/>
+      <w:pPr>
+        <w:ind w:left="2160" w:hanging="360"/>
+      </w:pPr>
+      <w:rPr>
+        <w:rFonts w:ascii="Wingdings" w:hAnsi="Wingdings" w:hint="default"/>
+      </w:rPr>
+    </w:lvl>
+    <w:lvl w:ilvl="3" w:tplc="04090001" w:tentative="1">
+      <w:start w:val="1"/>
+      <w:numFmt w:val="bullet"/>
+      <w:lvlText w:val=""/>
+      <w:lvlJc w:val="left"/>
+      <w:pPr>
+        <w:ind w:left="2880" w:hanging="360"/>
+      </w:pPr>
+      <w:rPr>
+        <w:rFonts w:ascii="Symbol" w:hAnsi="Symbol" w:hint="default"/>
+      </w:rPr>
+    </w:lvl>
+    <w:lvl w:ilvl="4" w:tplc="04090003" w:tentative="1">
+      <w:start w:val="1"/>
+      <w:numFmt w:val="bullet"/>
+      <w:lvlText w:val="o"/>
+      <w:lvlJc w:val="left"/>
+      <w:pPr>
+        <w:ind w:left="3600" w:hanging="360"/>
+      </w:pPr>
+      <w:rPr>
+        <w:rFonts w:ascii="Courier New" w:hAnsi="Courier New" w:cs="Courier New" w:hint="default"/>
+      </w:rPr>
+    </w:lvl>
+    <w:lvl w:ilvl="5" w:tplc="04090005" w:tentative="1">
+      <w:start w:val="1"/>
+      <w:numFmt w:val="bullet"/>
+      <w:lvlText w:val=""/>
+      <w:lvlJc w:val="left"/>
+      <w:pPr>
+        <w:ind w:left="4320" w:hanging="360"/>
+      </w:pPr>
+      <w:rPr>
+        <w:rFonts w:ascii="Wingdings" w:hAnsi="Wingdings" w:hint="default"/>
+      </w:rPr>
+    </w:lvl>
+    <w:lvl w:ilvl="6" w:tplc="04090001" w:tentative="1">
+      <w:start w:val="1"/>
+      <w:numFmt w:val="bullet"/>
+      <w:lvlText w:val=""/>
+      <w:lvlJc w:val="left"/>
+      <w:pPr>
+        <w:ind w:left="5040" w:hanging="360"/>
+      </w:pPr>
+      <w:rPr>
+        <w:rFonts w:ascii="Symbol" w:hAnsi="Symbol" w:hint="default"/>
+      </w:rPr>
+    </w:lvl>
+    <w:lvl w:ilvl="7" w:tplc="04090003" w:tentative="1">
+      <w:start w:val="1"/>
+      <w:numFmt w:val="bullet"/>
+      <w:lvlText w:val="o"/>
+      <w:lvlJc w:val="left"/>
+      <w:pPr>
+        <w:ind w:left="5760" w:hanging="360"/>
+      </w:pPr>
+      <w:rPr>
+        <w:rFonts w:ascii="Courier New" w:hAnsi="Courier New" w:cs="Courier New" w:hint="default"/>
+      </w:rPr>
+    </w:lvl>
+    <w:lvl w:ilvl="8" w:tplc="04090005" w:tentative="1">
+      <w:start w:val="1"/>
+      <w:numFmt w:val="bullet"/>
+      <w:lvlText w:val=""/>
+      <w:lvlJc w:val="left"/>
+      <w:pPr>
+        <w:ind w:left="6480" w:hanging="360"/>
+      </w:pPr>
+      <w:rPr>
+        <w:rFonts w:ascii="Wingdings" w:hAnsi="Wingdings" w:hint="default"/>
+      </w:rPr>
+    </w:lvl>
+  </w:abstractNum>
+  <w:abstractNum w:abstractNumId="1" w15:restartNumberingAfterBreak="0">
     <w:nsid w:val="2CFE502E"/>
     <w:multiLevelType w:val="hybridMultilevel"/>
     <w:tmpl w:val="77E630C0"/>
@@ -2080,7 +1737,7 @@
       </w:rPr>
     </w:lvl>
   </w:abstractNum>
-  <w:abstractNum w:abstractNumId="1" w15:restartNumberingAfterBreak="0">
+  <w:abstractNum w:abstractNumId="2" w15:restartNumberingAfterBreak="0">
     <w:nsid w:val="419D5773"/>
     <w:multiLevelType w:val="hybridMultilevel"/>
     <w:tmpl w:val="3C3AF36C"/>
@@ -2193,10 +1850,10 @@
       </w:rPr>
     </w:lvl>
   </w:abstractNum>
-  <w:abstractNum w:abstractNumId="2" w15:restartNumberingAfterBreak="0">
+  <w:abstractNum w:abstractNumId="3" w15:restartNumberingAfterBreak="0">
     <w:nsid w:val="5F906245"/>
     <w:multiLevelType w:val="hybridMultilevel"/>
-    <w:tmpl w:val="1E9E063A"/>
+    <w:tmpl w:val="F2E4DDA4"/>
     <w:lvl w:ilvl="0" w:tplc="04090001">
       <w:start w:val="1"/>
       <w:numFmt w:val="bullet"/>
@@ -2306,7 +1963,233 @@
       </w:rPr>
     </w:lvl>
   </w:abstractNum>
-  <w:abstractNum w:abstractNumId="3" w15:restartNumberingAfterBreak="0">
+  <w:abstractNum w:abstractNumId="4" w15:restartNumberingAfterBreak="0">
+    <w:nsid w:val="5FF32729"/>
+    <w:multiLevelType w:val="hybridMultilevel"/>
+    <w:tmpl w:val="119AA61C"/>
+    <w:lvl w:ilvl="0" w:tplc="04090001">
+      <w:start w:val="1"/>
+      <w:numFmt w:val="bullet"/>
+      <w:lvlText w:val=""/>
+      <w:lvlJc w:val="left"/>
+      <w:pPr>
+        <w:ind w:left="720" w:hanging="360"/>
+      </w:pPr>
+      <w:rPr>
+        <w:rFonts w:ascii="Symbol" w:hAnsi="Symbol" w:hint="default"/>
+      </w:rPr>
+    </w:lvl>
+    <w:lvl w:ilvl="1" w:tplc="04090003" w:tentative="1">
+      <w:start w:val="1"/>
+      <w:numFmt w:val="bullet"/>
+      <w:lvlText w:val="o"/>
+      <w:lvlJc w:val="left"/>
+      <w:pPr>
+        <w:ind w:left="1440" w:hanging="360"/>
+      </w:pPr>
+      <w:rPr>
+        <w:rFonts w:ascii="Courier New" w:hAnsi="Courier New" w:cs="Courier New" w:hint="default"/>
+      </w:rPr>
+    </w:lvl>
+    <w:lvl w:ilvl="2" w:tplc="04090005" w:tentative="1">
+      <w:start w:val="1"/>
+      <w:numFmt w:val="bullet"/>
+      <w:lvlText w:val=""/>
+      <w:lvlJc w:val="left"/>
+      <w:pPr>
+        <w:ind w:left="2160" w:hanging="360"/>
+      </w:pPr>
+      <w:rPr>
+        <w:rFonts w:ascii="Wingdings" w:hAnsi="Wingdings" w:hint="default"/>
+      </w:rPr>
+    </w:lvl>
+    <w:lvl w:ilvl="3" w:tplc="04090001" w:tentative="1">
+      <w:start w:val="1"/>
+      <w:numFmt w:val="bullet"/>
+      <w:lvlText w:val=""/>
+      <w:lvlJc w:val="left"/>
+      <w:pPr>
+        <w:ind w:left="2880" w:hanging="360"/>
+      </w:pPr>
+      <w:rPr>
+        <w:rFonts w:ascii="Symbol" w:hAnsi="Symbol" w:hint="default"/>
+      </w:rPr>
+    </w:lvl>
+    <w:lvl w:ilvl="4" w:tplc="04090003" w:tentative="1">
+      <w:start w:val="1"/>
+      <w:numFmt w:val="bullet"/>
+      <w:lvlText w:val="o"/>
+      <w:lvlJc w:val="left"/>
+      <w:pPr>
+        <w:ind w:left="3600" w:hanging="360"/>
+      </w:pPr>
+      <w:rPr>
+        <w:rFonts w:ascii="Courier New" w:hAnsi="Courier New" w:cs="Courier New" w:hint="default"/>
+      </w:rPr>
+    </w:lvl>
+    <w:lvl w:ilvl="5" w:tplc="04090005" w:tentative="1">
+      <w:start w:val="1"/>
+      <w:numFmt w:val="bullet"/>
+      <w:lvlText w:val=""/>
+      <w:lvlJc w:val="left"/>
+      <w:pPr>
+        <w:ind w:left="4320" w:hanging="360"/>
+      </w:pPr>
+      <w:rPr>
+        <w:rFonts w:ascii="Wingdings" w:hAnsi="Wingdings" w:hint="default"/>
+      </w:rPr>
+    </w:lvl>
+    <w:lvl w:ilvl="6" w:tplc="04090001" w:tentative="1">
+      <w:start w:val="1"/>
+      <w:numFmt w:val="bullet"/>
+      <w:lvlText w:val=""/>
+      <w:lvlJc w:val="left"/>
+      <w:pPr>
+        <w:ind w:left="5040" w:hanging="360"/>
+      </w:pPr>
+      <w:rPr>
+        <w:rFonts w:ascii="Symbol" w:hAnsi="Symbol" w:hint="default"/>
+      </w:rPr>
+    </w:lvl>
+    <w:lvl w:ilvl="7" w:tplc="04090003" w:tentative="1">
+      <w:start w:val="1"/>
+      <w:numFmt w:val="bullet"/>
+      <w:lvlText w:val="o"/>
+      <w:lvlJc w:val="left"/>
+      <w:pPr>
+        <w:ind w:left="5760" w:hanging="360"/>
+      </w:pPr>
+      <w:rPr>
+        <w:rFonts w:ascii="Courier New" w:hAnsi="Courier New" w:cs="Courier New" w:hint="default"/>
+      </w:rPr>
+    </w:lvl>
+    <w:lvl w:ilvl="8" w:tplc="04090005" w:tentative="1">
+      <w:start w:val="1"/>
+      <w:numFmt w:val="bullet"/>
+      <w:lvlText w:val=""/>
+      <w:lvlJc w:val="left"/>
+      <w:pPr>
+        <w:ind w:left="6480" w:hanging="360"/>
+      </w:pPr>
+      <w:rPr>
+        <w:rFonts w:ascii="Wingdings" w:hAnsi="Wingdings" w:hint="default"/>
+      </w:rPr>
+    </w:lvl>
+  </w:abstractNum>
+  <w:abstractNum w:abstractNumId="5" w15:restartNumberingAfterBreak="0">
+    <w:nsid w:val="63405549"/>
+    <w:multiLevelType w:val="hybridMultilevel"/>
+    <w:tmpl w:val="48B245EC"/>
+    <w:lvl w:ilvl="0" w:tplc="04090001">
+      <w:start w:val="1"/>
+      <w:numFmt w:val="bullet"/>
+      <w:lvlText w:val=""/>
+      <w:lvlJc w:val="left"/>
+      <w:pPr>
+        <w:ind w:left="720" w:hanging="360"/>
+      </w:pPr>
+      <w:rPr>
+        <w:rFonts w:ascii="Symbol" w:hAnsi="Symbol" w:hint="default"/>
+      </w:rPr>
+    </w:lvl>
+    <w:lvl w:ilvl="1" w:tplc="04090003" w:tentative="1">
+      <w:start w:val="1"/>
+      <w:numFmt w:val="bullet"/>
+      <w:lvlText w:val="o"/>
+      <w:lvlJc w:val="left"/>
+      <w:pPr>
+        <w:ind w:left="1440" w:hanging="360"/>
+      </w:pPr>
+      <w:rPr>
+        <w:rFonts w:ascii="Courier New" w:hAnsi="Courier New" w:cs="Courier New" w:hint="default"/>
+      </w:rPr>
+    </w:lvl>
+    <w:lvl w:ilvl="2" w:tplc="04090005" w:tentative="1">
+      <w:start w:val="1"/>
+      <w:numFmt w:val="bullet"/>
+      <w:lvlText w:val=""/>
+      <w:lvlJc w:val="left"/>
+      <w:pPr>
+        <w:ind w:left="2160" w:hanging="360"/>
+      </w:pPr>
+      <w:rPr>
+        <w:rFonts w:ascii="Wingdings" w:hAnsi="Wingdings" w:hint="default"/>
+      </w:rPr>
+    </w:lvl>
+    <w:lvl w:ilvl="3" w:tplc="04090001" w:tentative="1">
+      <w:start w:val="1"/>
+      <w:numFmt w:val="bullet"/>
+      <w:lvlText w:val=""/>
+      <w:lvlJc w:val="left"/>
+      <w:pPr>
+        <w:ind w:left="2880" w:hanging="360"/>
+      </w:pPr>
+      <w:rPr>
+        <w:rFonts w:ascii="Symbol" w:hAnsi="Symbol" w:hint="default"/>
+      </w:rPr>
+    </w:lvl>
+    <w:lvl w:ilvl="4" w:tplc="04090003" w:tentative="1">
+      <w:start w:val="1"/>
+      <w:numFmt w:val="bullet"/>
+      <w:lvlText w:val="o"/>
+      <w:lvlJc w:val="left"/>
+      <w:pPr>
+        <w:ind w:left="3600" w:hanging="360"/>
+      </w:pPr>
+      <w:rPr>
+        <w:rFonts w:ascii="Courier New" w:hAnsi="Courier New" w:cs="Courier New" w:hint="default"/>
+      </w:rPr>
+    </w:lvl>
+    <w:lvl w:ilvl="5" w:tplc="04090005" w:tentative="1">
+      <w:start w:val="1"/>
+      <w:numFmt w:val="bullet"/>
+      <w:lvlText w:val=""/>
+      <w:lvlJc w:val="left"/>
+      <w:pPr>
+        <w:ind w:left="4320" w:hanging="360"/>
+      </w:pPr>
+      <w:rPr>
+        <w:rFonts w:ascii="Wingdings" w:hAnsi="Wingdings" w:hint="default"/>
+      </w:rPr>
+    </w:lvl>
+    <w:lvl w:ilvl="6" w:tplc="04090001" w:tentative="1">
+      <w:start w:val="1"/>
+      <w:numFmt w:val="bullet"/>
+      <w:lvlText w:val=""/>
+      <w:lvlJc w:val="left"/>
+      <w:pPr>
+        <w:ind w:left="5040" w:hanging="360"/>
+      </w:pPr>
+      <w:rPr>
+        <w:rFonts w:ascii="Symbol" w:hAnsi="Symbol" w:hint="default"/>
+      </w:rPr>
+    </w:lvl>
+    <w:lvl w:ilvl="7" w:tplc="04090003" w:tentative="1">
+      <w:start w:val="1"/>
+      <w:numFmt w:val="bullet"/>
+      <w:lvlText w:val="o"/>
+      <w:lvlJc w:val="left"/>
+      <w:pPr>
+        <w:ind w:left="5760" w:hanging="360"/>
+      </w:pPr>
+      <w:rPr>
+        <w:rFonts w:ascii="Courier New" w:hAnsi="Courier New" w:cs="Courier New" w:hint="default"/>
+      </w:rPr>
+    </w:lvl>
+    <w:lvl w:ilvl="8" w:tplc="04090005" w:tentative="1">
+      <w:start w:val="1"/>
+      <w:numFmt w:val="bullet"/>
+      <w:lvlText w:val=""/>
+      <w:lvlJc w:val="left"/>
+      <w:pPr>
+        <w:ind w:left="6480" w:hanging="360"/>
+      </w:pPr>
+      <w:rPr>
+        <w:rFonts w:ascii="Wingdings" w:hAnsi="Wingdings" w:hint="default"/>
+      </w:rPr>
+    </w:lvl>
+  </w:abstractNum>
+  <w:abstractNum w:abstractNumId="6" w15:restartNumberingAfterBreak="0">
     <w:nsid w:val="67BD1B51"/>
     <w:multiLevelType w:val="hybridMultilevel"/>
     <w:tmpl w:val="521086AA"/>
@@ -2419,7 +2302,7 @@
       </w:rPr>
     </w:lvl>
   </w:abstractNum>
-  <w:abstractNum w:abstractNumId="4" w15:restartNumberingAfterBreak="0">
+  <w:abstractNum w:abstractNumId="7" w15:restartNumberingAfterBreak="0">
     <w:nsid w:val="6F7E7285"/>
     <w:multiLevelType w:val="hybridMultilevel"/>
     <w:tmpl w:val="434899B2"/>
@@ -2532,26 +2415,151 @@
       </w:rPr>
     </w:lvl>
   </w:abstractNum>
+  <w:abstractNum w:abstractNumId="8" w15:restartNumberingAfterBreak="0">
+    <w:nsid w:val="737354FD"/>
+    <w:multiLevelType w:val="hybridMultilevel"/>
+    <w:tmpl w:val="8DD6C774"/>
+    <w:lvl w:ilvl="0" w:tplc="04090001">
+      <w:start w:val="1"/>
+      <w:numFmt w:val="bullet"/>
+      <w:lvlText w:val=""/>
+      <w:lvlJc w:val="left"/>
+      <w:pPr>
+        <w:ind w:left="720" w:hanging="360"/>
+      </w:pPr>
+      <w:rPr>
+        <w:rFonts w:ascii="Symbol" w:hAnsi="Symbol" w:hint="default"/>
+      </w:rPr>
+    </w:lvl>
+    <w:lvl w:ilvl="1" w:tplc="04090003" w:tentative="1">
+      <w:start w:val="1"/>
+      <w:numFmt w:val="bullet"/>
+      <w:lvlText w:val="o"/>
+      <w:lvlJc w:val="left"/>
+      <w:pPr>
+        <w:ind w:left="1440" w:hanging="360"/>
+      </w:pPr>
+      <w:rPr>
+        <w:rFonts w:ascii="Courier New" w:hAnsi="Courier New" w:cs="Courier New" w:hint="default"/>
+      </w:rPr>
+    </w:lvl>
+    <w:lvl w:ilvl="2" w:tplc="04090005" w:tentative="1">
+      <w:start w:val="1"/>
+      <w:numFmt w:val="bullet"/>
+      <w:lvlText w:val=""/>
+      <w:lvlJc w:val="left"/>
+      <w:pPr>
+        <w:ind w:left="2160" w:hanging="360"/>
+      </w:pPr>
+      <w:rPr>
+        <w:rFonts w:ascii="Wingdings" w:hAnsi="Wingdings" w:hint="default"/>
+      </w:rPr>
+    </w:lvl>
+    <w:lvl w:ilvl="3" w:tplc="04090001" w:tentative="1">
+      <w:start w:val="1"/>
+      <w:numFmt w:val="bullet"/>
+      <w:lvlText w:val=""/>
+      <w:lvlJc w:val="left"/>
+      <w:pPr>
+        <w:ind w:left="2880" w:hanging="360"/>
+      </w:pPr>
+      <w:rPr>
+        <w:rFonts w:ascii="Symbol" w:hAnsi="Symbol" w:hint="default"/>
+      </w:rPr>
+    </w:lvl>
+    <w:lvl w:ilvl="4" w:tplc="04090003" w:tentative="1">
+      <w:start w:val="1"/>
+      <w:numFmt w:val="bullet"/>
+      <w:lvlText w:val="o"/>
+      <w:lvlJc w:val="left"/>
+      <w:pPr>
+        <w:ind w:left="3600" w:hanging="360"/>
+      </w:pPr>
+      <w:rPr>
+        <w:rFonts w:ascii="Courier New" w:hAnsi="Courier New" w:cs="Courier New" w:hint="default"/>
+      </w:rPr>
+    </w:lvl>
+    <w:lvl w:ilvl="5" w:tplc="04090005" w:tentative="1">
+      <w:start w:val="1"/>
+      <w:numFmt w:val="bullet"/>
+      <w:lvlText w:val=""/>
+      <w:lvlJc w:val="left"/>
+      <w:pPr>
+        <w:ind w:left="4320" w:hanging="360"/>
+      </w:pPr>
+      <w:rPr>
+        <w:rFonts w:ascii="Wingdings" w:hAnsi="Wingdings" w:hint="default"/>
+      </w:rPr>
+    </w:lvl>
+    <w:lvl w:ilvl="6" w:tplc="04090001" w:tentative="1">
+      <w:start w:val="1"/>
+      <w:numFmt w:val="bullet"/>
+      <w:lvlText w:val=""/>
+      <w:lvlJc w:val="left"/>
+      <w:pPr>
+        <w:ind w:left="5040" w:hanging="360"/>
+      </w:pPr>
+      <w:rPr>
+        <w:rFonts w:ascii="Symbol" w:hAnsi="Symbol" w:hint="default"/>
+      </w:rPr>
+    </w:lvl>
+    <w:lvl w:ilvl="7" w:tplc="04090003" w:tentative="1">
+      <w:start w:val="1"/>
+      <w:numFmt w:val="bullet"/>
+      <w:lvlText w:val="o"/>
+      <w:lvlJc w:val="left"/>
+      <w:pPr>
+        <w:ind w:left="5760" w:hanging="360"/>
+      </w:pPr>
+      <w:rPr>
+        <w:rFonts w:ascii="Courier New" w:hAnsi="Courier New" w:cs="Courier New" w:hint="default"/>
+      </w:rPr>
+    </w:lvl>
+    <w:lvl w:ilvl="8" w:tplc="04090005" w:tentative="1">
+      <w:start w:val="1"/>
+      <w:numFmt w:val="bullet"/>
+      <w:lvlText w:val=""/>
+      <w:lvlJc w:val="left"/>
+      <w:pPr>
+        <w:ind w:left="6480" w:hanging="360"/>
+      </w:pPr>
+      <w:rPr>
+        <w:rFonts w:ascii="Wingdings" w:hAnsi="Wingdings" w:hint="default"/>
+      </w:rPr>
+    </w:lvl>
+  </w:abstractNum>
   <w:num w:numId="1">
+    <w:abstractNumId w:val="7"/>
+  </w:num>
+  <w:num w:numId="2">
+    <w:abstractNumId w:val="2"/>
+  </w:num>
+  <w:num w:numId="3">
+    <w:abstractNumId w:val="3"/>
+  </w:num>
+  <w:num w:numId="4">
+    <w:abstractNumId w:val="6"/>
+  </w:num>
+  <w:num w:numId="5">
+    <w:abstractNumId w:val="1"/>
+  </w:num>
+  <w:num w:numId="6">
+    <w:abstractNumId w:val="8"/>
+  </w:num>
+  <w:num w:numId="7">
+    <w:abstractNumId w:val="0"/>
+  </w:num>
+  <w:num w:numId="8">
     <w:abstractNumId w:val="4"/>
   </w:num>
-  <w:num w:numId="2">
-    <w:abstractNumId w:val="1"/>
-  </w:num>
-  <w:num w:numId="3">
-    <w:abstractNumId w:val="2"/>
-  </w:num>
-  <w:num w:numId="4">
-    <w:abstractNumId w:val="3"/>
-  </w:num>
-  <w:num w:numId="5">
-    <w:abstractNumId w:val="0"/>
+  <w:num w:numId="9">
+    <w:abstractNumId w:val="5"/>
   </w:num>
 </w:numbering>
 </file>
 
 <file path=word/styles.xml><?xml version="1.0" encoding="utf-8"?>
-<w:styles xmlns:mc="http://schemas.openxmlformats.org/markup-compatibility/2006" xmlns:r="http://schemas.openxmlformats.org/officeDocument/2006/relationships" xmlns:w="http://schemas.openxmlformats.org/wordprocessingml/2006/main" xmlns:w14="http://schemas.microsoft.com/office/word/2010/wordml" xmlns:w15="http://schemas.microsoft.com/office/word/2012/wordml" xmlns:w16cid="http://schemas.microsoft.com/office/word/2016/wordml/cid" xmlns:w16se="http://schemas.microsoft.com/office/word/2015/wordml/symex" mc:Ignorable="w14 w15 w16se w16cid">
+<w:styles xmlns:mc="http://schemas.openxmlformats.org/markup-compatibility/2006" xmlns:r="http://schemas.openxmlformats.org/officeDocument/2006/relationships" xmlns:w="http://schemas.openxmlformats.org/wordprocessingml/2006/main" xmlns:w14="http://schemas.microsoft.com/office/word/2010/wordml" xmlns:w15="http://schemas.microsoft.com/office/word/2012/wordml" xmlns:w16cex="http://schemas.microsoft.com/office/word/2018/wordml/cex" xmlns:w16cid="http://schemas.microsoft.com/office/word/2016/wordml/cid" xmlns:w16="http://schemas.microsoft.com/office/word/2018/wordml" xmlns:w16se="http://schemas.microsoft.com/office/word/2015/wordml/symex" mc:Ignorable="w14 w15 w16se w16cid w16 w16cex">
   <w:docDefaults>
     <w:rPrDefault>
       <w:rPr>
@@ -2567,7 +2575,7 @@
       </w:pPr>
     </w:pPrDefault>
   </w:docDefaults>
-  <w:latentStyles w:defLockedState="0" w:defUIPriority="99" w:defSemiHidden="0" w:defUnhideWhenUsed="0" w:defQFormat="0" w:count="375">
+  <w:latentStyles w:defLockedState="0" w:defUIPriority="99" w:defSemiHidden="0" w:defUnhideWhenUsed="0" w:defQFormat="0" w:count="376">
     <w:lsdException w:name="Normal" w:uiPriority="0" w:qFormat="1"/>
     <w:lsdException w:name="heading 1" w:uiPriority="9" w:qFormat="1"/>
     <w:lsdException w:name="heading 2" w:semiHidden="1" w:uiPriority="9" w:unhideWhenUsed="1" w:qFormat="1"/>
@@ -2943,6 +2951,7 @@
     <w:lsdException w:name="Smart Hyperlink" w:semiHidden="1" w:unhideWhenUsed="1"/>
     <w:lsdException w:name="Hashtag" w:semiHidden="1" w:unhideWhenUsed="1"/>
     <w:lsdException w:name="Unresolved Mention" w:semiHidden="1" w:unhideWhenUsed="1"/>
+    <w:lsdException w:name="Smart Link" w:semiHidden="1" w:unhideWhenUsed="1"/>
   </w:latentStyles>
   <w:style w:type="paragraph" w:default="1" w:styleId="Normal">
     <w:name w:val="Normal"/>
@@ -3370,7 +3379,7 @@
 </file>
 
 <file path=customXml/itemProps1.xml><?xml version="1.0" encoding="utf-8"?>
-<ds:datastoreItem xmlns:ds="http://schemas.openxmlformats.org/officeDocument/2006/customXml" ds:itemID="{5B4A0A61-EE64-45D8-AB57-EDB7DA44524D}">
+<ds:datastoreItem xmlns:ds="http://schemas.openxmlformats.org/officeDocument/2006/customXml" ds:itemID="{73BAFB03-98B5-4B02-885F-7A9BD06F768D}">
   <ds:schemaRefs>
     <ds:schemaRef ds:uri="http://schemas.openxmlformats.org/officeDocument/2006/bibliography"/>
   </ds:schemaRefs>

</xml_diff>